<commit_message>
The initial version of Introduction
</commit_message>
<xml_diff>
--- a/diploma.docx
+++ b/diploma.docx
@@ -9,6 +9,7 @@
           <w:rFonts w:cs="Times New Roman"/>
           <w:b/>
           <w:szCs w:val="28"/>
+          <w:lang w:val="ru-RU"/>
         </w:rPr>
       </w:pPr>
       <w:r>
@@ -16,6 +17,7 @@
           <w:rFonts w:cs="Times New Roman"/>
           <w:b/>
           <w:szCs w:val="28"/>
+          <w:lang w:val="ru-RU"/>
         </w:rPr>
         <w:t>GEEKBRAINS</w:t>
       </w:r>
@@ -27,6 +29,7 @@
           <w:rFonts w:cs="Times New Roman"/>
           <w:b/>
           <w:szCs w:val="28"/>
+          <w:lang w:val="ru-RU"/>
         </w:rPr>
       </w:pPr>
     </w:p>
@@ -37,6 +40,7 @@
           <w:rFonts w:cs="Times New Roman"/>
           <w:b/>
           <w:szCs w:val="28"/>
+          <w:lang w:val="ru-RU"/>
         </w:rPr>
       </w:pPr>
     </w:p>
@@ -47,6 +51,7 @@
           <w:rFonts w:cs="Times New Roman"/>
           <w:b/>
           <w:szCs w:val="28"/>
+          <w:lang w:val="ru-RU"/>
         </w:rPr>
       </w:pPr>
       <w:r>
@@ -54,6 +59,7 @@
           <w:rFonts w:cs="Times New Roman"/>
           <w:b/>
           <w:szCs w:val="28"/>
+          <w:lang w:val="ru-RU"/>
         </w:rPr>
         <w:t>ФАКУЛЬТЕТ РАЗРАБОТЧИК-ТЕСТИРОВЩИК</w:t>
       </w:r>
@@ -65,6 +71,7 @@
           <w:rFonts w:cs="Times New Roman"/>
           <w:b/>
           <w:szCs w:val="28"/>
+          <w:lang w:val="ru-RU"/>
         </w:rPr>
       </w:pPr>
     </w:p>
@@ -75,6 +82,7 @@
           <w:rFonts w:cs="Times New Roman"/>
           <w:b/>
           <w:szCs w:val="28"/>
+          <w:lang w:val="ru-RU"/>
         </w:rPr>
       </w:pPr>
     </w:p>
@@ -85,6 +93,7 @@
           <w:rFonts w:cs="Times New Roman"/>
           <w:b/>
           <w:szCs w:val="28"/>
+          <w:lang w:val="ru-RU"/>
         </w:rPr>
       </w:pPr>
     </w:p>
@@ -95,6 +104,7 @@
           <w:rFonts w:cs="Times New Roman"/>
           <w:b/>
           <w:szCs w:val="28"/>
+          <w:lang w:val="ru-RU"/>
         </w:rPr>
       </w:pPr>
     </w:p>
@@ -105,6 +115,7 @@
           <w:rFonts w:cs="Times New Roman"/>
           <w:b/>
           <w:szCs w:val="28"/>
+          <w:lang w:val="ru-RU"/>
         </w:rPr>
       </w:pPr>
     </w:p>
@@ -115,16 +126,7 @@
           <w:rFonts w:cs="Times New Roman"/>
           <w:b/>
           <w:szCs w:val="28"/>
-        </w:rPr>
-      </w:pPr>
-    </w:p>
-    <w:p>
-      <w:pPr>
-        <w:jc w:val="center"/>
-        <w:rPr>
-          <w:rFonts w:cs="Times New Roman"/>
-          <w:b/>
-          <w:szCs w:val="28"/>
+          <w:lang w:val="ru-RU"/>
         </w:rPr>
       </w:pPr>
     </w:p>
@@ -135,6 +137,7 @@
           <w:rFonts w:cs="Times New Roman"/>
           <w:sz w:val="32"/>
           <w:szCs w:val="32"/>
+          <w:lang w:val="ru-RU"/>
         </w:rPr>
       </w:pPr>
       <w:r>
@@ -142,9 +145,21 @@
           <w:rFonts w:cs="Times New Roman"/>
           <w:sz w:val="32"/>
           <w:szCs w:val="32"/>
+          <w:lang w:val="ru-RU"/>
         </w:rPr>
         <w:t>ВЫПУСКНАЯ ДИПЛОМНАЯ РАБОТА НА ТЕМУ:</w:t>
       </w:r>
+    </w:p>
+    <w:p>
+      <w:pPr>
+        <w:jc w:val="center"/>
+        <w:rPr>
+          <w:rFonts w:cs="Times New Roman"/>
+          <w:sz w:val="32"/>
+          <w:szCs w:val="32"/>
+          <w:lang w:val="ru-RU"/>
+        </w:rPr>
+      </w:pPr>
     </w:p>
     <w:p>
       <w:pPr>
@@ -154,6 +169,7 @@
           <w:b/>
           <w:sz w:val="32"/>
           <w:szCs w:val="32"/>
+          <w:lang w:val="ru-RU"/>
         </w:rPr>
       </w:pPr>
       <w:r>
@@ -162,335 +178,37 @@
           <w:b/>
           <w:sz w:val="32"/>
           <w:szCs w:val="32"/>
+          <w:lang w:val="ru-RU"/>
         </w:rPr>
         <w:t>«</w:t>
       </w:r>
-      <w:proofErr w:type="spellStart"/>
       <w:r>
         <w:rPr>
           <w:rFonts w:cs="Times New Roman"/>
           <w:b/>
           <w:sz w:val="32"/>
           <w:szCs w:val="32"/>
-        </w:rPr>
-        <w:t>Автоматизация</w:t>
-      </w:r>
-      <w:proofErr w:type="spellEnd"/>
+          <w:lang w:val="ru-RU"/>
+        </w:rPr>
+        <w:t>Автоматизация тестирования с целью уменьшения трудозатрат при установке новой версии продукта на примере интернет-магазина одежды, обуви и аксессуров</w:t>
+      </w:r>
       <w:r>
         <w:rPr>
           <w:rFonts w:cs="Times New Roman"/>
           <w:b/>
           <w:sz w:val="32"/>
           <w:szCs w:val="32"/>
-        </w:rPr>
-        <w:t xml:space="preserve"> </w:t>
-      </w:r>
-      <w:proofErr w:type="spellStart"/>
+          <w:lang w:val="ru-RU"/>
+        </w:rPr>
+        <w:t>»</w:t>
+      </w:r>
       <w:r>
         <w:rPr>
           <w:rFonts w:cs="Times New Roman"/>
           <w:b/>
           <w:sz w:val="32"/>
           <w:szCs w:val="32"/>
-        </w:rPr>
-        <w:t>тестирования</w:t>
-      </w:r>
-      <w:proofErr w:type="spellEnd"/>
-      <w:r>
-        <w:rPr>
-          <w:rFonts w:cs="Times New Roman"/>
-          <w:b/>
-          <w:sz w:val="32"/>
-          <w:szCs w:val="32"/>
-        </w:rPr>
-        <w:t xml:space="preserve"> с </w:t>
-      </w:r>
-      <w:proofErr w:type="spellStart"/>
-      <w:r>
-        <w:rPr>
-          <w:rFonts w:cs="Times New Roman"/>
-          <w:b/>
-          <w:sz w:val="32"/>
-          <w:szCs w:val="32"/>
-        </w:rPr>
-        <w:t>целью</w:t>
-      </w:r>
-      <w:proofErr w:type="spellEnd"/>
-      <w:r>
-        <w:rPr>
-          <w:rFonts w:cs="Times New Roman"/>
-          <w:b/>
-          <w:sz w:val="32"/>
-          <w:szCs w:val="32"/>
-        </w:rPr>
-        <w:t xml:space="preserve"> </w:t>
-      </w:r>
-      <w:proofErr w:type="spellStart"/>
-      <w:r>
-        <w:rPr>
-          <w:rFonts w:cs="Times New Roman"/>
-          <w:b/>
-          <w:sz w:val="32"/>
-          <w:szCs w:val="32"/>
-        </w:rPr>
-        <w:t>уменьшения</w:t>
-      </w:r>
-      <w:proofErr w:type="spellEnd"/>
-      <w:r>
-        <w:rPr>
-          <w:rFonts w:cs="Times New Roman"/>
-          <w:b/>
-          <w:sz w:val="32"/>
-          <w:szCs w:val="32"/>
-        </w:rPr>
-        <w:t xml:space="preserve"> </w:t>
-      </w:r>
-      <w:proofErr w:type="spellStart"/>
-      <w:r>
-        <w:rPr>
-          <w:rFonts w:cs="Times New Roman"/>
-          <w:b/>
-          <w:sz w:val="32"/>
-          <w:szCs w:val="32"/>
-        </w:rPr>
-        <w:t>трудозатрат</w:t>
-      </w:r>
-      <w:proofErr w:type="spellEnd"/>
-      <w:r>
-        <w:rPr>
-          <w:rFonts w:cs="Times New Roman"/>
-          <w:b/>
-          <w:sz w:val="32"/>
-          <w:szCs w:val="32"/>
-        </w:rPr>
-        <w:t xml:space="preserve"> </w:t>
-      </w:r>
-      <w:proofErr w:type="spellStart"/>
-      <w:r>
-        <w:rPr>
-          <w:rFonts w:cs="Times New Roman"/>
-          <w:b/>
-          <w:sz w:val="32"/>
-          <w:szCs w:val="32"/>
-        </w:rPr>
-        <w:t>при</w:t>
-      </w:r>
-      <w:proofErr w:type="spellEnd"/>
-      <w:r>
-        <w:rPr>
-          <w:rFonts w:cs="Times New Roman"/>
-          <w:b/>
-          <w:sz w:val="32"/>
-          <w:szCs w:val="32"/>
-        </w:rPr>
-        <w:t xml:space="preserve"> </w:t>
-      </w:r>
-      <w:proofErr w:type="spellStart"/>
-      <w:r>
-        <w:rPr>
-          <w:rFonts w:cs="Times New Roman"/>
-          <w:b/>
-          <w:sz w:val="32"/>
-          <w:szCs w:val="32"/>
-        </w:rPr>
-        <w:t>установке</w:t>
-      </w:r>
-      <w:proofErr w:type="spellEnd"/>
-      <w:r>
-        <w:rPr>
-          <w:rFonts w:cs="Times New Roman"/>
-          <w:b/>
-          <w:sz w:val="32"/>
-          <w:szCs w:val="32"/>
-        </w:rPr>
-        <w:t xml:space="preserve"> </w:t>
-      </w:r>
-      <w:proofErr w:type="spellStart"/>
-      <w:r>
-        <w:rPr>
-          <w:rFonts w:cs="Times New Roman"/>
-          <w:b/>
-          <w:sz w:val="32"/>
-          <w:szCs w:val="32"/>
-        </w:rPr>
-        <w:t>новой</w:t>
-      </w:r>
-      <w:proofErr w:type="spellEnd"/>
-      <w:r>
-        <w:rPr>
-          <w:rFonts w:cs="Times New Roman"/>
-          <w:b/>
-          <w:sz w:val="32"/>
-          <w:szCs w:val="32"/>
-        </w:rPr>
-        <w:t xml:space="preserve"> </w:t>
-      </w:r>
-      <w:proofErr w:type="spellStart"/>
-      <w:r>
-        <w:rPr>
-          <w:rFonts w:cs="Times New Roman"/>
-          <w:b/>
-          <w:sz w:val="32"/>
-          <w:szCs w:val="32"/>
-        </w:rPr>
-        <w:t>версии</w:t>
-      </w:r>
-      <w:proofErr w:type="spellEnd"/>
-      <w:r>
-        <w:rPr>
-          <w:rFonts w:cs="Times New Roman"/>
-          <w:b/>
-          <w:sz w:val="32"/>
-          <w:szCs w:val="32"/>
-        </w:rPr>
-        <w:t xml:space="preserve"> </w:t>
-      </w:r>
-      <w:proofErr w:type="spellStart"/>
-      <w:r>
-        <w:rPr>
-          <w:rFonts w:cs="Times New Roman"/>
-          <w:b/>
-          <w:sz w:val="32"/>
-          <w:szCs w:val="32"/>
-        </w:rPr>
-        <w:t>продукта</w:t>
-      </w:r>
-      <w:proofErr w:type="spellEnd"/>
-      <w:r>
-        <w:rPr>
-          <w:rFonts w:cs="Times New Roman"/>
-          <w:b/>
-          <w:sz w:val="32"/>
-          <w:szCs w:val="32"/>
-        </w:rPr>
-        <w:t xml:space="preserve"> </w:t>
-      </w:r>
-      <w:proofErr w:type="spellStart"/>
-      <w:r>
-        <w:rPr>
-          <w:rFonts w:cs="Times New Roman"/>
-          <w:b/>
-          <w:sz w:val="32"/>
-          <w:szCs w:val="32"/>
-        </w:rPr>
-        <w:t>на</w:t>
-      </w:r>
-      <w:proofErr w:type="spellEnd"/>
-      <w:r>
-        <w:rPr>
-          <w:rFonts w:cs="Times New Roman"/>
-          <w:b/>
-          <w:sz w:val="32"/>
-          <w:szCs w:val="32"/>
-        </w:rPr>
-        <w:t xml:space="preserve"> </w:t>
-      </w:r>
-      <w:proofErr w:type="spellStart"/>
-      <w:r>
-        <w:rPr>
-          <w:rFonts w:cs="Times New Roman"/>
-          <w:b/>
-          <w:sz w:val="32"/>
-          <w:szCs w:val="32"/>
-        </w:rPr>
-        <w:t>примере</w:t>
-      </w:r>
-      <w:proofErr w:type="spellEnd"/>
-      <w:r>
-        <w:rPr>
-          <w:rFonts w:cs="Times New Roman"/>
-          <w:b/>
-          <w:sz w:val="32"/>
-          <w:szCs w:val="32"/>
-        </w:rPr>
-        <w:t xml:space="preserve"> </w:t>
-      </w:r>
-      <w:proofErr w:type="spellStart"/>
-      <w:r>
-        <w:rPr>
-          <w:rFonts w:cs="Times New Roman"/>
-          <w:b/>
-          <w:sz w:val="32"/>
-          <w:szCs w:val="32"/>
-        </w:rPr>
-        <w:t>интернет-магазина</w:t>
-      </w:r>
-      <w:proofErr w:type="spellEnd"/>
-      <w:r>
-        <w:rPr>
-          <w:rFonts w:cs="Times New Roman"/>
-          <w:b/>
-          <w:sz w:val="32"/>
-          <w:szCs w:val="32"/>
-        </w:rPr>
-        <w:t xml:space="preserve"> </w:t>
-      </w:r>
-      <w:proofErr w:type="spellStart"/>
-      <w:r>
-        <w:rPr>
-          <w:rFonts w:cs="Times New Roman"/>
-          <w:b/>
-          <w:sz w:val="32"/>
-          <w:szCs w:val="32"/>
-        </w:rPr>
-        <w:t>одежды</w:t>
-      </w:r>
-      <w:proofErr w:type="spellEnd"/>
-      <w:r>
-        <w:rPr>
-          <w:rFonts w:cs="Times New Roman"/>
-          <w:b/>
-          <w:sz w:val="32"/>
-          <w:szCs w:val="32"/>
-        </w:rPr>
-        <w:t xml:space="preserve">, </w:t>
-      </w:r>
-      <w:proofErr w:type="spellStart"/>
-      <w:r>
-        <w:rPr>
-          <w:rFonts w:cs="Times New Roman"/>
-          <w:b/>
-          <w:sz w:val="32"/>
-          <w:szCs w:val="32"/>
-        </w:rPr>
-        <w:t>обуви</w:t>
-      </w:r>
-      <w:proofErr w:type="spellEnd"/>
-      <w:r>
-        <w:rPr>
-          <w:rFonts w:cs="Times New Roman"/>
-          <w:b/>
-          <w:sz w:val="32"/>
-          <w:szCs w:val="32"/>
-        </w:rPr>
-        <w:t xml:space="preserve"> и </w:t>
-      </w:r>
-      <w:proofErr w:type="spellStart"/>
-      <w:r>
-        <w:rPr>
-          <w:rFonts w:cs="Times New Roman"/>
-          <w:b/>
-          <w:sz w:val="32"/>
-          <w:szCs w:val="32"/>
-        </w:rPr>
-        <w:t>аксессуров</w:t>
-      </w:r>
-      <w:proofErr w:type="spellEnd"/>
-      <w:r>
-        <w:rPr>
-          <w:rFonts w:cs="Times New Roman"/>
-          <w:b/>
-          <w:sz w:val="32"/>
-          <w:szCs w:val="32"/>
-        </w:rPr>
-        <w:t>»</w:t>
-      </w:r>
-      <w:r>
-        <w:rPr>
-          <w:rFonts w:cs="Times New Roman"/>
-          <w:b/>
-          <w:sz w:val="32"/>
-          <w:szCs w:val="32"/>
+          <w:lang w:val="ru-RU"/>
         </w:rPr>
         <w:br/>
       </w:r>
@@ -500,38 +218,16 @@
         <w:rPr>
           <w:rFonts w:cs="Times New Roman"/>
           <w:szCs w:val="28"/>
-        </w:rPr>
-      </w:pPr>
-    </w:p>
-    <w:p>
-      <w:pPr>
-        <w:rPr>
-          <w:rFonts w:cs="Times New Roman"/>
-          <w:szCs w:val="28"/>
-        </w:rPr>
-      </w:pPr>
-    </w:p>
-    <w:p>
-      <w:pPr>
-        <w:rPr>
-          <w:rFonts w:cs="Times New Roman"/>
-          <w:szCs w:val="28"/>
-        </w:rPr>
-      </w:pPr>
-    </w:p>
-    <w:p>
-      <w:pPr>
-        <w:rPr>
-          <w:rFonts w:cs="Times New Roman"/>
-          <w:szCs w:val="28"/>
-        </w:rPr>
-      </w:pPr>
-    </w:p>
-    <w:p>
-      <w:pPr>
-        <w:rPr>
-          <w:rFonts w:cs="Times New Roman"/>
-          <w:szCs w:val="28"/>
+          <w:lang w:val="ru-RU"/>
+        </w:rPr>
+      </w:pPr>
+    </w:p>
+    <w:p>
+      <w:pPr>
+        <w:rPr>
+          <w:rFonts w:cs="Times New Roman"/>
+          <w:szCs w:val="28"/>
+          <w:lang w:val="ru-RU"/>
         </w:rPr>
       </w:pPr>
     </w:p>
@@ -541,6 +237,7 @@
         <w:rPr>
           <w:rFonts w:cs="Times New Roman"/>
           <w:szCs w:val="28"/>
+          <w:lang w:val="ru-RU"/>
         </w:rPr>
       </w:pPr>
     </w:p>
@@ -550,6 +247,7 @@
         <w:rPr>
           <w:rFonts w:cs="Times New Roman"/>
           <w:szCs w:val="28"/>
+          <w:lang w:val="ru-RU"/>
         </w:rPr>
       </w:pPr>
     </w:p>
@@ -559,63 +257,60 @@
         <w:rPr>
           <w:rFonts w:cs="Times New Roman"/>
           <w:szCs w:val="28"/>
-        </w:rPr>
-      </w:pPr>
-      <w:proofErr w:type="spellStart"/>
-      <w:r>
-        <w:rPr>
-          <w:rFonts w:cs="Times New Roman"/>
-          <w:szCs w:val="28"/>
-        </w:rPr>
-        <w:t>Печерских</w:t>
-      </w:r>
-      <w:proofErr w:type="spellEnd"/>
-      <w:r>
-        <w:rPr>
-          <w:rFonts w:cs="Times New Roman"/>
-          <w:szCs w:val="28"/>
-        </w:rPr>
-        <w:t xml:space="preserve"> </w:t>
-      </w:r>
-      <w:proofErr w:type="spellStart"/>
-      <w:r>
-        <w:rPr>
-          <w:rFonts w:cs="Times New Roman"/>
-          <w:szCs w:val="28"/>
-        </w:rPr>
-        <w:t>Алёна</w:t>
-      </w:r>
-      <w:proofErr w:type="spellEnd"/>
-      <w:r>
-        <w:rPr>
-          <w:rFonts w:cs="Times New Roman"/>
-          <w:szCs w:val="28"/>
-        </w:rPr>
-        <w:t xml:space="preserve"> </w:t>
-      </w:r>
-      <w:proofErr w:type="spellStart"/>
-      <w:r>
-        <w:rPr>
-          <w:rFonts w:cs="Times New Roman"/>
-          <w:szCs w:val="28"/>
-        </w:rPr>
-        <w:t>Сергеевна</w:t>
-      </w:r>
-      <w:proofErr w:type="spellEnd"/>
-    </w:p>
-    <w:p>
-      <w:pPr>
-        <w:rPr>
-          <w:rFonts w:cs="Times New Roman"/>
-          <w:szCs w:val="28"/>
-        </w:rPr>
-      </w:pPr>
-    </w:p>
-    <w:p>
-      <w:pPr>
-        <w:rPr>
-          <w:rFonts w:cs="Times New Roman"/>
-          <w:szCs w:val="28"/>
+          <w:lang w:val="ru-RU"/>
+        </w:rPr>
+      </w:pPr>
+      <w:r>
+        <w:rPr>
+          <w:rFonts w:cs="Times New Roman"/>
+          <w:szCs w:val="28"/>
+          <w:lang w:val="ru-RU"/>
+        </w:rPr>
+        <w:t>Печерских Алёна Сергеевна</w:t>
+      </w:r>
+    </w:p>
+    <w:p>
+      <w:pPr>
+        <w:rPr>
+          <w:rFonts w:cs="Times New Roman"/>
+          <w:szCs w:val="28"/>
+          <w:lang w:val="ru-RU"/>
+        </w:rPr>
+      </w:pPr>
+    </w:p>
+    <w:p>
+      <w:pPr>
+        <w:rPr>
+          <w:rFonts w:cs="Times New Roman"/>
+          <w:szCs w:val="28"/>
+          <w:lang w:val="ru-RU"/>
+        </w:rPr>
+      </w:pPr>
+    </w:p>
+    <w:p>
+      <w:pPr>
+        <w:rPr>
+          <w:rFonts w:cs="Times New Roman"/>
+          <w:szCs w:val="28"/>
+          <w:lang w:val="ru-RU"/>
+        </w:rPr>
+      </w:pPr>
+    </w:p>
+    <w:p>
+      <w:pPr>
+        <w:rPr>
+          <w:rFonts w:cs="Times New Roman"/>
+          <w:szCs w:val="28"/>
+          <w:lang w:val="ru-RU"/>
+        </w:rPr>
+      </w:pPr>
+    </w:p>
+    <w:p>
+      <w:pPr>
+        <w:rPr>
+          <w:rFonts w:cs="Times New Roman"/>
+          <w:szCs w:val="28"/>
+          <w:lang w:val="ru-RU"/>
         </w:rPr>
       </w:pPr>
     </w:p>
@@ -625,28 +320,22 @@
         <w:rPr>
           <w:rFonts w:cs="Times New Roman"/>
           <w:szCs w:val="28"/>
-        </w:rPr>
-      </w:pPr>
-      <w:proofErr w:type="spellStart"/>
-      <w:r>
-        <w:rPr>
-          <w:rFonts w:cs="Times New Roman"/>
-          <w:szCs w:val="28"/>
-        </w:rPr>
-        <w:t>Самара</w:t>
-      </w:r>
-      <w:proofErr w:type="spellEnd"/>
-      <w:r>
-        <w:rPr>
-          <w:rFonts w:cs="Times New Roman"/>
-          <w:szCs w:val="28"/>
-        </w:rPr>
-        <w:t>, 2023</w:t>
-      </w:r>
-      <w:r>
-        <w:rPr>
-          <w:rFonts w:cs="Times New Roman"/>
-          <w:szCs w:val="28"/>
+          <w:lang w:val="ru-RU"/>
+        </w:rPr>
+      </w:pPr>
+      <w:r>
+        <w:rPr>
+          <w:rFonts w:cs="Times New Roman"/>
+          <w:szCs w:val="28"/>
+          <w:lang w:val="ru-RU"/>
+        </w:rPr>
+        <w:t>Самара, 2023</w:t>
+      </w:r>
+      <w:r>
+        <w:rPr>
+          <w:rFonts w:cs="Times New Roman"/>
+          <w:szCs w:val="28"/>
+          <w:lang w:val="ru-RU"/>
         </w:rPr>
         <w:t xml:space="preserve"> г.</w:t>
       </w:r>
@@ -660,15 +349,15 @@
           <w:b w:val="0"/>
           <w:bCs/>
           <w:caps/>
-          <w:noProof/>
           <w:sz w:val="22"/>
           <w:szCs w:val="22"/>
+          <w:lang w:val="ru-RU"/>
         </w:rPr>
       </w:pPr>
       <w:bookmarkStart w:id="0" w:name="_Toc139807474"/>
       <w:r>
         <w:rPr>
-          <w:lang w:val="en-US"/>
+          <w:lang w:val="ru-RU"/>
         </w:rPr>
         <w:lastRenderedPageBreak/>
         <w:t>СОДЕРЖАНИЕ</w:t>
@@ -679,7 +368,7 @@
           <w:rFonts w:cs="Times New Roman"/>
           <w:sz w:val="28"/>
           <w:szCs w:val="28"/>
-          <w:lang w:val="en-US"/>
+          <w:lang w:val="ru-RU"/>
         </w:rPr>
         <w:fldChar w:fldCharType="begin"/>
       </w:r>
@@ -688,7 +377,7 @@
           <w:rFonts w:cs="Times New Roman"/>
           <w:sz w:val="28"/>
           <w:szCs w:val="28"/>
-          <w:lang w:val="en-US"/>
+          <w:lang w:val="ru-RU"/>
         </w:rPr>
         <w:instrText xml:space="preserve"> TOC \o "1-3" \h \z \u </w:instrText>
       </w:r>
@@ -697,7 +386,7 @@
           <w:rFonts w:cs="Times New Roman"/>
           <w:sz w:val="28"/>
           <w:szCs w:val="28"/>
-          <w:lang w:val="en-US"/>
+          <w:lang w:val="ru-RU"/>
         </w:rPr>
         <w:fldChar w:fldCharType="separate"/>
       </w:r>
@@ -715,64 +404,64 @@
           <w:b w:val="0"/>
           <w:bCs w:val="0"/>
           <w:caps w:val="0"/>
-          <w:noProof/>
           <w:sz w:val="22"/>
           <w:szCs w:val="22"/>
+          <w:lang w:val="ru-RU"/>
         </w:rPr>
       </w:pPr>
       <w:hyperlink w:anchor="_Toc139807475" w:history="1">
         <w:r>
           <w:rPr>
             <w:rStyle w:val="Hyperlink"/>
-            <w:noProof/>
+            <w:lang w:val="ru-RU"/>
           </w:rPr>
           <w:t>ВВЕДЕНИЕ</w:t>
         </w:r>
         <w:r>
           <w:rPr>
-            <w:noProof/>
             <w:webHidden/>
+            <w:lang w:val="ru-RU"/>
           </w:rPr>
           <w:tab/>
         </w:r>
         <w:r>
           <w:rPr>
-            <w:noProof/>
             <w:webHidden/>
+            <w:lang w:val="ru-RU"/>
           </w:rPr>
           <w:fldChar w:fldCharType="begin"/>
         </w:r>
         <w:r>
           <w:rPr>
-            <w:noProof/>
             <w:webHidden/>
+            <w:lang w:val="ru-RU"/>
           </w:rPr>
           <w:instrText xml:space="preserve"> PAGEREF _Toc139807475 \h </w:instrText>
         </w:r>
         <w:r>
           <w:rPr>
-            <w:noProof/>
             <w:webHidden/>
+            <w:lang w:val="ru-RU"/>
           </w:rPr>
         </w:r>
         <w:r>
           <w:rPr>
-            <w:noProof/>
             <w:webHidden/>
+            <w:lang w:val="ru-RU"/>
           </w:rPr>
           <w:fldChar w:fldCharType="separate"/>
         </w:r>
         <w:r>
           <w:rPr>
-            <w:noProof/>
             <w:webHidden/>
+            <w:lang w:val="ru-RU"/>
           </w:rPr>
           <w:t>2</w:t>
         </w:r>
         <w:r>
           <w:rPr>
-            <w:noProof/>
             <w:webHidden/>
+            <w:lang w:val="ru-RU"/>
           </w:rPr>
           <w:fldChar w:fldCharType="end"/>
         </w:r>
@@ -784,14 +473,14 @@
         <w:rPr>
           <w:rFonts w:cs="Times New Roman"/>
           <w:szCs w:val="28"/>
-          <w:lang w:val="en-US"/>
-        </w:rPr>
-      </w:pPr>
-      <w:r>
-        <w:rPr>
-          <w:rFonts w:cs="Times New Roman"/>
-          <w:szCs w:val="28"/>
-          <w:lang w:val="en-US"/>
+          <w:lang w:val="ru-RU"/>
+        </w:rPr>
+      </w:pPr>
+      <w:r>
+        <w:rPr>
+          <w:rFonts w:cs="Times New Roman"/>
+          <w:szCs w:val="28"/>
+          <w:lang w:val="ru-RU"/>
         </w:rPr>
         <w:fldChar w:fldCharType="end"/>
       </w:r>
@@ -801,430 +490,717 @@
         <w:rPr>
           <w:rFonts w:cs="Times New Roman"/>
           <w:szCs w:val="28"/>
-        </w:rPr>
-      </w:pPr>
-    </w:p>
-    <w:p>
-      <w:pPr>
-        <w:rPr>
-          <w:rFonts w:cs="Times New Roman"/>
-          <w:szCs w:val="28"/>
-        </w:rPr>
-      </w:pPr>
-    </w:p>
-    <w:p>
-      <w:pPr>
-        <w:rPr>
-          <w:rFonts w:cs="Times New Roman"/>
-          <w:szCs w:val="28"/>
-        </w:rPr>
-      </w:pPr>
-      <w:bookmarkStart w:id="1" w:name="_GoBack"/>
-      <w:bookmarkEnd w:id="1"/>
-    </w:p>
-    <w:p>
-      <w:pPr>
-        <w:rPr>
-          <w:rFonts w:cs="Times New Roman"/>
-          <w:szCs w:val="28"/>
-        </w:rPr>
-      </w:pPr>
-    </w:p>
-    <w:p>
-      <w:pPr>
-        <w:rPr>
-          <w:rFonts w:cs="Times New Roman"/>
-          <w:szCs w:val="28"/>
-        </w:rPr>
-      </w:pPr>
-    </w:p>
-    <w:p>
-      <w:pPr>
-        <w:rPr>
-          <w:rFonts w:cs="Times New Roman"/>
-          <w:szCs w:val="28"/>
-        </w:rPr>
-      </w:pPr>
-    </w:p>
-    <w:p>
-      <w:pPr>
-        <w:rPr>
-          <w:rFonts w:cs="Times New Roman"/>
-          <w:szCs w:val="28"/>
-        </w:rPr>
-      </w:pPr>
-    </w:p>
-    <w:p>
-      <w:pPr>
-        <w:rPr>
-          <w:rFonts w:cs="Times New Roman"/>
-          <w:szCs w:val="28"/>
-        </w:rPr>
-      </w:pPr>
-    </w:p>
-    <w:p>
-      <w:pPr>
-        <w:rPr>
-          <w:rFonts w:cs="Times New Roman"/>
-          <w:szCs w:val="28"/>
-        </w:rPr>
-      </w:pPr>
-    </w:p>
-    <w:p>
-      <w:pPr>
-        <w:rPr>
-          <w:rFonts w:cs="Times New Roman"/>
-          <w:szCs w:val="28"/>
-        </w:rPr>
-      </w:pPr>
-    </w:p>
-    <w:p>
-      <w:pPr>
-        <w:rPr>
-          <w:rFonts w:cs="Times New Roman"/>
-          <w:szCs w:val="28"/>
-        </w:rPr>
-      </w:pPr>
-    </w:p>
-    <w:p>
-      <w:pPr>
-        <w:rPr>
-          <w:rFonts w:cs="Times New Roman"/>
-          <w:szCs w:val="28"/>
-        </w:rPr>
-      </w:pPr>
-    </w:p>
-    <w:p>
-      <w:pPr>
-        <w:rPr>
-          <w:rFonts w:cs="Times New Roman"/>
-          <w:szCs w:val="28"/>
-        </w:rPr>
-      </w:pPr>
-    </w:p>
-    <w:p>
-      <w:pPr>
-        <w:rPr>
-          <w:rFonts w:cs="Times New Roman"/>
-          <w:szCs w:val="28"/>
-        </w:rPr>
-      </w:pPr>
-    </w:p>
-    <w:p>
-      <w:pPr>
-        <w:rPr>
-          <w:rFonts w:cs="Times New Roman"/>
-          <w:szCs w:val="28"/>
-        </w:rPr>
-      </w:pPr>
-    </w:p>
-    <w:p>
-      <w:pPr>
-        <w:rPr>
-          <w:rFonts w:cs="Times New Roman"/>
-          <w:szCs w:val="28"/>
-        </w:rPr>
-      </w:pPr>
-    </w:p>
-    <w:p>
-      <w:pPr>
-        <w:rPr>
-          <w:rFonts w:cs="Times New Roman"/>
-          <w:szCs w:val="28"/>
-        </w:rPr>
-      </w:pPr>
-    </w:p>
-    <w:p>
-      <w:pPr>
-        <w:rPr>
-          <w:rFonts w:cs="Times New Roman"/>
-          <w:szCs w:val="28"/>
-        </w:rPr>
-      </w:pPr>
-    </w:p>
-    <w:p>
-      <w:pPr>
-        <w:rPr>
-          <w:rFonts w:cs="Times New Roman"/>
-          <w:szCs w:val="28"/>
+          <w:lang w:val="ru-RU"/>
+        </w:rPr>
+      </w:pPr>
+    </w:p>
+    <w:p>
+      <w:pPr>
+        <w:rPr>
+          <w:rFonts w:cs="Times New Roman"/>
+          <w:szCs w:val="28"/>
+          <w:lang w:val="ru-RU"/>
+        </w:rPr>
+      </w:pPr>
+    </w:p>
+    <w:p>
+      <w:pPr>
+        <w:rPr>
+          <w:rFonts w:cs="Times New Roman"/>
+          <w:szCs w:val="28"/>
+          <w:lang w:val="ru-RU"/>
+        </w:rPr>
+      </w:pPr>
+    </w:p>
+    <w:p>
+      <w:pPr>
+        <w:rPr>
+          <w:rFonts w:cs="Times New Roman"/>
+          <w:szCs w:val="28"/>
+          <w:lang w:val="ru-RU"/>
+        </w:rPr>
+      </w:pPr>
+    </w:p>
+    <w:p>
+      <w:pPr>
+        <w:rPr>
+          <w:rFonts w:cs="Times New Roman"/>
+          <w:szCs w:val="28"/>
+          <w:lang w:val="ru-RU"/>
+        </w:rPr>
+      </w:pPr>
+    </w:p>
+    <w:p>
+      <w:pPr>
+        <w:rPr>
+          <w:rFonts w:cs="Times New Roman"/>
+          <w:szCs w:val="28"/>
+          <w:lang w:val="ru-RU"/>
+        </w:rPr>
+      </w:pPr>
+    </w:p>
+    <w:p>
+      <w:pPr>
+        <w:rPr>
+          <w:rFonts w:cs="Times New Roman"/>
+          <w:szCs w:val="28"/>
+          <w:lang w:val="ru-RU"/>
+        </w:rPr>
+      </w:pPr>
+    </w:p>
+    <w:p>
+      <w:pPr>
+        <w:rPr>
+          <w:rFonts w:cs="Times New Roman"/>
+          <w:szCs w:val="28"/>
+          <w:lang w:val="ru-RU"/>
+        </w:rPr>
+      </w:pPr>
+    </w:p>
+    <w:p>
+      <w:pPr>
+        <w:rPr>
+          <w:rFonts w:cs="Times New Roman"/>
+          <w:szCs w:val="28"/>
+          <w:lang w:val="ru-RU"/>
+        </w:rPr>
+      </w:pPr>
+    </w:p>
+    <w:p>
+      <w:pPr>
+        <w:rPr>
+          <w:rFonts w:cs="Times New Roman"/>
+          <w:szCs w:val="28"/>
+          <w:lang w:val="ru-RU"/>
+        </w:rPr>
+      </w:pPr>
+    </w:p>
+    <w:p>
+      <w:pPr>
+        <w:rPr>
+          <w:rFonts w:cs="Times New Roman"/>
+          <w:szCs w:val="28"/>
+          <w:lang w:val="ru-RU"/>
+        </w:rPr>
+      </w:pPr>
+    </w:p>
+    <w:p>
+      <w:pPr>
+        <w:rPr>
+          <w:rFonts w:cs="Times New Roman"/>
+          <w:szCs w:val="28"/>
+          <w:lang w:val="ru-RU"/>
+        </w:rPr>
+      </w:pPr>
+    </w:p>
+    <w:p>
+      <w:pPr>
+        <w:rPr>
+          <w:rFonts w:cs="Times New Roman"/>
+          <w:szCs w:val="28"/>
+          <w:lang w:val="ru-RU"/>
+        </w:rPr>
+      </w:pPr>
+    </w:p>
+    <w:p>
+      <w:pPr>
+        <w:rPr>
+          <w:rFonts w:cs="Times New Roman"/>
+          <w:szCs w:val="28"/>
+          <w:lang w:val="ru-RU"/>
+        </w:rPr>
+      </w:pPr>
+    </w:p>
+    <w:p>
+      <w:pPr>
+        <w:rPr>
+          <w:rFonts w:cs="Times New Roman"/>
+          <w:szCs w:val="28"/>
+          <w:lang w:val="ru-RU"/>
+        </w:rPr>
+      </w:pPr>
+    </w:p>
+    <w:p>
+      <w:pPr>
+        <w:rPr>
+          <w:rFonts w:cs="Times New Roman"/>
+          <w:szCs w:val="28"/>
+          <w:lang w:val="ru-RU"/>
+        </w:rPr>
+      </w:pPr>
+    </w:p>
+    <w:p>
+      <w:pPr>
+        <w:rPr>
+          <w:rFonts w:cs="Times New Roman"/>
+          <w:szCs w:val="28"/>
+          <w:lang w:val="ru-RU"/>
+        </w:rPr>
+      </w:pPr>
+    </w:p>
+    <w:p>
+      <w:pPr>
+        <w:rPr>
+          <w:rFonts w:cs="Times New Roman"/>
+          <w:szCs w:val="28"/>
+          <w:lang w:val="ru-RU"/>
+        </w:rPr>
+      </w:pPr>
+    </w:p>
+    <w:p>
+      <w:pPr>
+        <w:rPr>
+          <w:rFonts w:cs="Times New Roman"/>
+          <w:szCs w:val="28"/>
+          <w:lang w:val="ru-RU"/>
         </w:rPr>
       </w:pPr>
     </w:p>
     <w:p>
       <w:pPr>
         <w:pStyle w:val="Heading1"/>
-      </w:pPr>
-      <w:bookmarkStart w:id="2" w:name="_Toc139807475"/>
-      <w:r>
+        <w:rPr>
+          <w:lang w:val="ru-RU"/>
+        </w:rPr>
+      </w:pPr>
+      <w:bookmarkStart w:id="1" w:name="_Toc139807475"/>
+      <w:r>
+        <w:rPr>
+          <w:lang w:val="ru-RU"/>
+        </w:rPr>
         <w:lastRenderedPageBreak/>
         <w:t>ВВЕДЕНИЕ</w:t>
       </w:r>
+      <w:bookmarkEnd w:id="1"/>
+    </w:p>
+    <w:p>
+      <w:pPr>
+        <w:rPr>
+          <w:lang w:val="ru-RU"/>
+        </w:rPr>
+      </w:pPr>
+      <w:r>
+        <w:rPr>
+          <w:lang w:val="ru-RU"/>
+        </w:rPr>
+        <w:t>Цель данной дипломной работы</w:t>
+      </w:r>
+      <w:r>
+        <w:rPr>
+          <w:lang w:val="ru-RU"/>
+        </w:rPr>
+        <w:t xml:space="preserve"> по специальности </w:t>
+      </w:r>
+      <w:r>
+        <w:rPr>
+          <w:lang w:val="ru-RU"/>
+        </w:rPr>
+        <w:t>«</w:t>
+      </w:r>
+      <w:proofErr w:type="spellStart"/>
+      <w:r>
+        <w:rPr>
+          <w:lang w:val="ru-RU"/>
+        </w:rPr>
+        <w:t>Разработчик-Тестировщик</w:t>
+      </w:r>
+      <w:proofErr w:type="spellEnd"/>
+      <w:r>
+        <w:rPr>
+          <w:lang w:val="ru-RU"/>
+        </w:rPr>
+        <w:t>»</w:t>
+      </w:r>
+      <w:r>
+        <w:rPr>
+          <w:lang w:val="ru-RU"/>
+        </w:rPr>
+        <w:t xml:space="preserve"> – исследование </w:t>
+      </w:r>
+      <w:r>
+        <w:rPr>
+          <w:lang w:val="ru-RU"/>
+        </w:rPr>
+        <w:t>фреймворков</w:t>
+      </w:r>
+      <w:r>
+        <w:rPr>
+          <w:lang w:val="ru-RU"/>
+        </w:rPr>
+        <w:t xml:space="preserve"> для реализации автоматизации тестирования базовых сценариев использования </w:t>
+      </w:r>
+      <w:r>
+        <w:rPr>
+          <w:lang w:val="ru-RU"/>
+        </w:rPr>
+        <w:t>продукта на примере интернет магазина</w:t>
+      </w:r>
+      <w:r>
+        <w:rPr>
+          <w:lang w:val="ru-RU"/>
+        </w:rPr>
+        <w:t xml:space="preserve"> </w:t>
+      </w:r>
+      <w:r>
+        <w:rPr>
+          <w:lang w:val="ru-RU"/>
+        </w:rPr>
+        <w:t>lcwaikiki.kz</w:t>
+      </w:r>
+      <w:r>
+        <w:rPr>
+          <w:lang w:val="ru-RU"/>
+        </w:rPr>
+        <w:t>, а также  разработка приложения</w:t>
+      </w:r>
+      <w:r>
+        <w:rPr>
+          <w:lang w:val="ru-RU"/>
+        </w:rPr>
+        <w:t xml:space="preserve"> для автоматической валидации функционала</w:t>
+      </w:r>
+      <w:r>
+        <w:rPr>
+          <w:lang w:val="ru-RU"/>
+        </w:rPr>
+        <w:t xml:space="preserve">, которое позволит уменьшить трудозатраты на проверку работоспособности </w:t>
+      </w:r>
+      <w:r>
+        <w:rPr>
+          <w:lang w:val="ru-RU"/>
+        </w:rPr>
+        <w:t>веб-портала после обновления.</w:t>
+      </w:r>
+    </w:p>
+    <w:p>
+      <w:pPr>
+        <w:rPr>
+          <w:lang w:val="ru-RU"/>
+        </w:rPr>
+      </w:pPr>
+      <w:r>
+        <w:rPr>
+          <w:lang w:val="ru-RU"/>
+        </w:rPr>
+        <w:t>Автоматизация тестирования</w:t>
+      </w:r>
+      <w:r>
+        <w:rPr>
+          <w:lang w:val="ru-RU"/>
+        </w:rPr>
+        <w:t xml:space="preserve"> после установки новой версии продукта является </w:t>
+      </w:r>
+      <w:r>
+        <w:rPr>
+          <w:lang w:val="ru-RU"/>
+        </w:rPr>
+        <w:t>критичной</w:t>
+      </w:r>
+      <w:r>
+        <w:rPr>
+          <w:lang w:val="ru-RU"/>
+        </w:rPr>
+        <w:t xml:space="preserve"> задачей в особенности для поддержки крупного продукта, т.к. позволяет избежать огромных </w:t>
+      </w:r>
+      <w:r>
+        <w:rPr>
+          <w:lang w:val="ru-RU"/>
+        </w:rPr>
+        <w:t>затрат</w:t>
+      </w:r>
+      <w:r>
+        <w:rPr>
+          <w:lang w:val="ru-RU"/>
+        </w:rPr>
+        <w:t>, которые имеют место быть в случае ручн</w:t>
+      </w:r>
+      <w:r>
+        <w:rPr>
+          <w:lang w:val="ru-RU"/>
+        </w:rPr>
+        <w:t>ой</w:t>
+      </w:r>
+      <w:r>
+        <w:rPr>
+          <w:lang w:val="ru-RU"/>
+        </w:rPr>
+        <w:t xml:space="preserve"> </w:t>
+      </w:r>
+      <w:r>
+        <w:rPr>
+          <w:lang w:val="ru-RU"/>
+        </w:rPr>
+        <w:t>проверки</w:t>
+      </w:r>
+      <w:r>
+        <w:rPr>
+          <w:lang w:val="ru-RU"/>
+        </w:rPr>
+        <w:t>.</w:t>
+      </w:r>
+    </w:p>
+    <w:p>
+      <w:pPr>
+        <w:rPr>
+          <w:lang w:val="en-US"/>
+        </w:rPr>
+      </w:pPr>
+      <w:r>
+        <w:rPr>
+          <w:lang w:val="ru-RU"/>
+        </w:rPr>
+        <w:t>Исходя из цели, в дипломной работе поставлены и решены следующие задачи</w:t>
+      </w:r>
+      <w:r>
+        <w:t>:</w:t>
+      </w:r>
+    </w:p>
+    <w:p>
+      <w:pPr>
+        <w:pStyle w:val="ListParagraph"/>
+        <w:numPr>
+          <w:ilvl w:val="0"/>
+          <w:numId w:val="1"/>
+        </w:numPr>
+        <w:rPr>
+          <w:lang w:val="ru-RU"/>
+        </w:rPr>
+      </w:pPr>
+      <w:r>
+        <w:rPr>
+          <w:lang w:val="ru-RU"/>
+        </w:rPr>
+        <w:t>Рассмотреть основные способы взаимодействия с браузером. Выделить плюсы и минусы того или иного способа;</w:t>
+      </w:r>
+    </w:p>
+    <w:p>
+      <w:pPr>
+        <w:pStyle w:val="ListParagraph"/>
+        <w:numPr>
+          <w:ilvl w:val="0"/>
+          <w:numId w:val="1"/>
+        </w:numPr>
+        <w:rPr>
+          <w:lang w:val="ru-RU"/>
+        </w:rPr>
+      </w:pPr>
+      <w:r>
+        <w:rPr>
+          <w:lang w:val="ru-RU"/>
+        </w:rPr>
+        <w:t>Выбрать</w:t>
+      </w:r>
+      <w:r>
+        <w:rPr>
+          <w:lang w:val="ru-RU"/>
+        </w:rPr>
+        <w:t xml:space="preserve"> </w:t>
+      </w:r>
+      <w:r>
+        <w:rPr>
+          <w:lang w:val="ru-RU"/>
+        </w:rPr>
+        <w:t>фреймворк</w:t>
+      </w:r>
+      <w:r>
+        <w:rPr>
+          <w:lang w:val="ru-RU"/>
+        </w:rPr>
+        <w:t xml:space="preserve"> взаимодействия с браузером для реализации автоматических тестов;</w:t>
+      </w:r>
+    </w:p>
+    <w:p>
+      <w:pPr>
+        <w:pStyle w:val="ListParagraph"/>
+        <w:numPr>
+          <w:ilvl w:val="0"/>
+          <w:numId w:val="1"/>
+        </w:numPr>
+        <w:rPr>
+          <w:lang w:val="ru-RU"/>
+        </w:rPr>
+      </w:pPr>
+      <w:r>
+        <w:rPr>
+          <w:lang w:val="ru-RU"/>
+        </w:rPr>
+        <w:t>Ознакомиться с функционалом интернет-магазина lcwaikiki.kz, выделить базовые сценарии использования, которые должны тестироваться после установки новой версии продукта (веб-приложения);</w:t>
+      </w:r>
+    </w:p>
+    <w:p>
+      <w:pPr>
+        <w:pStyle w:val="ListParagraph"/>
+        <w:numPr>
+          <w:ilvl w:val="0"/>
+          <w:numId w:val="1"/>
+        </w:numPr>
+        <w:rPr>
+          <w:lang w:val="ru-RU"/>
+        </w:rPr>
+      </w:pPr>
+      <w:r>
+        <w:rPr>
+          <w:lang w:val="ru-RU"/>
+        </w:rPr>
+        <w:t>Реализовать сценарии автоматического тестирования для проверки базового функционала lcwaikiki.kz с использованием Java;</w:t>
+      </w:r>
+    </w:p>
+    <w:p>
+      <w:pPr>
+        <w:pStyle w:val="ListParagraph"/>
+        <w:numPr>
+          <w:ilvl w:val="0"/>
+          <w:numId w:val="1"/>
+        </w:numPr>
+        <w:rPr>
+          <w:lang w:val="ru-RU"/>
+        </w:rPr>
+      </w:pPr>
+      <w:r>
+        <w:rPr>
+          <w:lang w:val="ru-RU"/>
+        </w:rPr>
+        <w:t>Собрать финальный билд для запуска автоматического тестирования с помощью команды в Windows/Linux.</w:t>
+      </w:r>
+    </w:p>
+    <w:p>
+      <w:pPr>
+        <w:rPr>
+          <w:lang w:val="en-US"/>
+        </w:rPr>
+      </w:pPr>
+      <w:r>
+        <w:rPr>
+          <w:lang w:val="ru-RU"/>
+        </w:rPr>
+        <w:t>Задачи выше были решены с использованием следующих инструментов: Java</w:t>
+      </w:r>
+      <w:r>
+        <w:rPr>
+          <w:lang w:val="ru-RU"/>
+        </w:rPr>
+        <w:t xml:space="preserve"> как язык разработки приложения для автотестов</w:t>
+      </w:r>
+      <w:r>
+        <w:rPr>
+          <w:lang w:val="ru-RU"/>
+        </w:rPr>
+        <w:t>, Intellij Idea</w:t>
+      </w:r>
+      <w:r>
+        <w:rPr>
+          <w:lang w:val="ru-RU"/>
+        </w:rPr>
+        <w:t xml:space="preserve"> как среда разработки</w:t>
+      </w:r>
+      <w:r>
+        <w:rPr>
+          <w:lang w:val="ru-RU"/>
+        </w:rPr>
+        <w:t xml:space="preserve">, </w:t>
+      </w:r>
+      <w:r>
+        <w:rPr>
+          <w:lang w:val="ru-RU"/>
+        </w:rPr>
+        <w:lastRenderedPageBreak/>
+        <w:t>Playwright как фреймфорк для взаимодействия с браузером, Maven</w:t>
+      </w:r>
+      <w:r>
+        <w:rPr>
+          <w:lang w:val="ru-RU"/>
+        </w:rPr>
+        <w:t xml:space="preserve"> как инструмент для сборки финального приложения для запуска</w:t>
+      </w:r>
+      <w:r>
+        <w:rPr>
+          <w:lang w:val="en-US"/>
+        </w:rPr>
+        <w:t xml:space="preserve"> </w:t>
+      </w:r>
+      <w:r>
+        <w:rPr>
+          <w:lang w:val="en-US"/>
+        </w:rPr>
+        <w:t xml:space="preserve">в </w:t>
+      </w:r>
+      <w:r>
+        <w:rPr>
+          <w:lang w:val="en-US"/>
+        </w:rPr>
+        <w:t>Windows/Linux</w:t>
+      </w:r>
+      <w:bookmarkStart w:id="2" w:name="_GoBack"/>
       <w:bookmarkEnd w:id="2"/>
-    </w:p>
-    <w:p>
-      <w:proofErr w:type="spellStart"/>
-      <w:r>
-        <w:t>Тестовое</w:t>
-      </w:r>
-      <w:proofErr w:type="spellEnd"/>
-      <w:r>
-        <w:t xml:space="preserve"> </w:t>
-      </w:r>
-      <w:proofErr w:type="spellStart"/>
-      <w:r>
-        <w:t>введение</w:t>
-      </w:r>
-      <w:proofErr w:type="spellEnd"/>
-      <w:r>
-        <w:t xml:space="preserve"> </w:t>
-      </w:r>
-      <w:proofErr w:type="spellStart"/>
-      <w:r>
-        <w:t>для</w:t>
-      </w:r>
-      <w:proofErr w:type="spellEnd"/>
-      <w:r>
-        <w:t xml:space="preserve"> </w:t>
-      </w:r>
-      <w:proofErr w:type="spellStart"/>
-      <w:r>
-        <w:t>проверки</w:t>
-      </w:r>
-      <w:proofErr w:type="spellEnd"/>
-      <w:r>
-        <w:t xml:space="preserve"> </w:t>
-      </w:r>
-      <w:proofErr w:type="spellStart"/>
-      <w:r>
-        <w:t>отступов</w:t>
-      </w:r>
-      <w:proofErr w:type="spellEnd"/>
-      <w:r>
-        <w:t xml:space="preserve"> и</w:t>
-      </w:r>
-      <w:r>
-        <w:t xml:space="preserve"> </w:t>
-      </w:r>
-      <w:proofErr w:type="spellStart"/>
-      <w:r>
-        <w:t>нетолько</w:t>
-      </w:r>
-      <w:proofErr w:type="spellEnd"/>
-      <w:r>
-        <w:t xml:space="preserve">. </w:t>
-      </w:r>
-      <w:proofErr w:type="spellStart"/>
-      <w:r>
-        <w:t>Раз</w:t>
-      </w:r>
-      <w:proofErr w:type="spellEnd"/>
-      <w:r>
-        <w:t xml:space="preserve"> </w:t>
-      </w:r>
-      <w:proofErr w:type="spellStart"/>
-      <w:r>
-        <w:t>раз</w:t>
-      </w:r>
-      <w:proofErr w:type="spellEnd"/>
-      <w:r>
-        <w:t xml:space="preserve"> </w:t>
-      </w:r>
-      <w:proofErr w:type="spellStart"/>
-      <w:r>
-        <w:t>раз</w:t>
-      </w:r>
-      <w:proofErr w:type="spellEnd"/>
-      <w:r>
-        <w:t xml:space="preserve"> </w:t>
-      </w:r>
-      <w:proofErr w:type="spellStart"/>
-      <w:r>
-        <w:t>два</w:t>
-      </w:r>
-      <w:proofErr w:type="spellEnd"/>
-      <w:r>
-        <w:t xml:space="preserve"> </w:t>
-      </w:r>
-      <w:proofErr w:type="spellStart"/>
-      <w:r>
-        <w:t>два</w:t>
-      </w:r>
-      <w:proofErr w:type="spellEnd"/>
-      <w:r>
-        <w:t xml:space="preserve"> </w:t>
-      </w:r>
-      <w:proofErr w:type="spellStart"/>
-      <w:r>
-        <w:t>два</w:t>
-      </w:r>
-      <w:proofErr w:type="spellEnd"/>
-      <w:r>
-        <w:t xml:space="preserve"> </w:t>
-      </w:r>
-      <w:proofErr w:type="spellStart"/>
-      <w:r>
-        <w:t>три</w:t>
-      </w:r>
-      <w:proofErr w:type="spellEnd"/>
-      <w:r>
-        <w:t xml:space="preserve"> </w:t>
-      </w:r>
-      <w:proofErr w:type="spellStart"/>
-      <w:r>
-        <w:t>три</w:t>
-      </w:r>
-      <w:proofErr w:type="spellEnd"/>
-      <w:r>
-        <w:t xml:space="preserve"> </w:t>
-      </w:r>
-      <w:proofErr w:type="spellStart"/>
-      <w:r>
-        <w:t>три</w:t>
-      </w:r>
-      <w:proofErr w:type="spellEnd"/>
-      <w:r>
+      <w:r>
+        <w:rPr>
+          <w:lang w:val="en-US"/>
+        </w:rPr>
         <w:t>.</w:t>
       </w:r>
     </w:p>
-    <w:p/>
-    <w:p>
-      <w:pPr>
-        <w:rPr>
-          <w:rFonts w:cs="Times New Roman"/>
-          <w:szCs w:val="28"/>
-        </w:rPr>
-      </w:pPr>
-    </w:p>
-    <w:p>
-      <w:pPr>
-        <w:rPr>
-          <w:rFonts w:cs="Times New Roman"/>
-          <w:szCs w:val="28"/>
-        </w:rPr>
-      </w:pPr>
-    </w:p>
-    <w:p>
-      <w:pPr>
-        <w:rPr>
-          <w:rFonts w:cs="Times New Roman"/>
-          <w:szCs w:val="28"/>
-        </w:rPr>
-      </w:pPr>
-    </w:p>
-    <w:p>
-      <w:pPr>
-        <w:rPr>
-          <w:rFonts w:cs="Times New Roman"/>
-          <w:szCs w:val="28"/>
-        </w:rPr>
-      </w:pPr>
-    </w:p>
-    <w:p>
-      <w:pPr>
-        <w:rPr>
-          <w:rFonts w:cs="Times New Roman"/>
-          <w:szCs w:val="28"/>
-        </w:rPr>
-      </w:pPr>
-    </w:p>
-    <w:p>
-      <w:pPr>
-        <w:rPr>
-          <w:rFonts w:cs="Times New Roman"/>
-          <w:szCs w:val="28"/>
-        </w:rPr>
-      </w:pPr>
-    </w:p>
-    <w:p>
-      <w:pPr>
-        <w:rPr>
-          <w:rFonts w:cs="Times New Roman"/>
-          <w:szCs w:val="28"/>
-        </w:rPr>
-      </w:pPr>
-    </w:p>
-    <w:p>
-      <w:pPr>
-        <w:rPr>
-          <w:rFonts w:cs="Times New Roman"/>
-          <w:szCs w:val="28"/>
-        </w:rPr>
-      </w:pPr>
-    </w:p>
-    <w:p>
-      <w:pPr>
-        <w:rPr>
-          <w:rFonts w:cs="Times New Roman"/>
-          <w:szCs w:val="28"/>
-        </w:rPr>
-      </w:pPr>
-    </w:p>
-    <w:p>
-      <w:pPr>
-        <w:rPr>
-          <w:rFonts w:cs="Times New Roman"/>
-          <w:szCs w:val="28"/>
-        </w:rPr>
-      </w:pPr>
-    </w:p>
-    <w:p>
-      <w:pPr>
-        <w:rPr>
-          <w:rFonts w:cs="Times New Roman"/>
-          <w:szCs w:val="28"/>
-        </w:rPr>
-      </w:pPr>
-    </w:p>
-    <w:p>
-      <w:pPr>
-        <w:rPr>
-          <w:rFonts w:cs="Times New Roman"/>
-          <w:szCs w:val="28"/>
-        </w:rPr>
-      </w:pPr>
-    </w:p>
-    <w:p>
-      <w:pPr>
-        <w:rPr>
-          <w:rFonts w:cs="Times New Roman"/>
-          <w:szCs w:val="28"/>
-        </w:rPr>
-      </w:pPr>
-    </w:p>
-    <w:p>
-      <w:pPr>
-        <w:rPr>
-          <w:rFonts w:cs="Times New Roman"/>
-          <w:szCs w:val="28"/>
-        </w:rPr>
-      </w:pPr>
-    </w:p>
-    <w:p>
-      <w:pPr>
-        <w:rPr>
-          <w:rFonts w:cs="Times New Roman"/>
-          <w:szCs w:val="28"/>
-        </w:rPr>
-      </w:pPr>
-    </w:p>
-    <w:p>
-      <w:pPr>
-        <w:rPr>
-          <w:rFonts w:cs="Times New Roman"/>
-          <w:szCs w:val="28"/>
-        </w:rPr>
-      </w:pPr>
-    </w:p>
-    <w:p>
-      <w:pPr>
-        <w:rPr>
-          <w:rFonts w:cs="Times New Roman"/>
-          <w:szCs w:val="28"/>
+    <w:p>
+      <w:pPr>
+        <w:rPr>
+          <w:lang w:val="ru-RU"/>
+        </w:rPr>
+      </w:pPr>
+    </w:p>
+    <w:p>
+      <w:pPr>
+        <w:rPr>
+          <w:rFonts w:cs="Times New Roman"/>
+          <w:szCs w:val="28"/>
+          <w:lang w:val="ru-RU"/>
+        </w:rPr>
+      </w:pPr>
+    </w:p>
+    <w:p>
+      <w:pPr>
+        <w:rPr>
+          <w:rFonts w:cs="Times New Roman"/>
+          <w:szCs w:val="28"/>
+          <w:lang w:val="ru-RU"/>
+        </w:rPr>
+      </w:pPr>
+    </w:p>
+    <w:p>
+      <w:pPr>
+        <w:rPr>
+          <w:rFonts w:cs="Times New Roman"/>
+          <w:szCs w:val="28"/>
+          <w:lang w:val="ru-RU"/>
+        </w:rPr>
+      </w:pPr>
+    </w:p>
+    <w:p>
+      <w:pPr>
+        <w:rPr>
+          <w:rFonts w:cs="Times New Roman"/>
+          <w:szCs w:val="28"/>
+          <w:lang w:val="ru-RU"/>
+        </w:rPr>
+      </w:pPr>
+    </w:p>
+    <w:p>
+      <w:pPr>
+        <w:rPr>
+          <w:rFonts w:cs="Times New Roman"/>
+          <w:szCs w:val="28"/>
+          <w:lang w:val="ru-RU"/>
+        </w:rPr>
+      </w:pPr>
+    </w:p>
+    <w:p>
+      <w:pPr>
+        <w:rPr>
+          <w:rFonts w:cs="Times New Roman"/>
+          <w:szCs w:val="28"/>
+          <w:lang w:val="ru-RU"/>
+        </w:rPr>
+      </w:pPr>
+    </w:p>
+    <w:p>
+      <w:pPr>
+        <w:rPr>
+          <w:rFonts w:cs="Times New Roman"/>
+          <w:szCs w:val="28"/>
+          <w:lang w:val="ru-RU"/>
+        </w:rPr>
+      </w:pPr>
+    </w:p>
+    <w:p>
+      <w:pPr>
+        <w:rPr>
+          <w:rFonts w:cs="Times New Roman"/>
+          <w:szCs w:val="28"/>
+          <w:lang w:val="ru-RU"/>
+        </w:rPr>
+      </w:pPr>
+    </w:p>
+    <w:p>
+      <w:pPr>
+        <w:rPr>
+          <w:rFonts w:cs="Times New Roman"/>
+          <w:szCs w:val="28"/>
+          <w:lang w:val="ru-RU"/>
+        </w:rPr>
+      </w:pPr>
+    </w:p>
+    <w:p>
+      <w:pPr>
+        <w:rPr>
+          <w:rFonts w:cs="Times New Roman"/>
+          <w:szCs w:val="28"/>
+          <w:lang w:val="ru-RU"/>
+        </w:rPr>
+      </w:pPr>
+    </w:p>
+    <w:p>
+      <w:pPr>
+        <w:rPr>
+          <w:rFonts w:cs="Times New Roman"/>
+          <w:szCs w:val="28"/>
+          <w:lang w:val="ru-RU"/>
+        </w:rPr>
+      </w:pPr>
+    </w:p>
+    <w:p>
+      <w:pPr>
+        <w:rPr>
+          <w:rFonts w:cs="Times New Roman"/>
+          <w:szCs w:val="28"/>
+          <w:lang w:val="ru-RU"/>
+        </w:rPr>
+      </w:pPr>
+    </w:p>
+    <w:p>
+      <w:pPr>
+        <w:rPr>
+          <w:rFonts w:cs="Times New Roman"/>
+          <w:szCs w:val="28"/>
+          <w:lang w:val="ru-RU"/>
+        </w:rPr>
+      </w:pPr>
+    </w:p>
+    <w:p>
+      <w:pPr>
+        <w:rPr>
+          <w:rFonts w:cs="Times New Roman"/>
+          <w:szCs w:val="28"/>
+          <w:lang w:val="ru-RU"/>
+        </w:rPr>
+      </w:pPr>
+    </w:p>
+    <w:p>
+      <w:pPr>
+        <w:rPr>
+          <w:rFonts w:cs="Times New Roman"/>
+          <w:szCs w:val="28"/>
+          <w:lang w:val="ru-RU"/>
+        </w:rPr>
+      </w:pPr>
+    </w:p>
+    <w:p>
+      <w:pPr>
+        <w:rPr>
+          <w:rFonts w:cs="Times New Roman"/>
+          <w:szCs w:val="28"/>
+          <w:lang w:val="ru-RU"/>
+        </w:rPr>
+      </w:pPr>
+    </w:p>
+    <w:p>
+      <w:pPr>
+        <w:rPr>
+          <w:rFonts w:cs="Times New Roman"/>
+          <w:szCs w:val="28"/>
+          <w:lang w:val="ru-RU"/>
         </w:rPr>
       </w:pPr>
     </w:p>
     <w:sectPr>
-      <w:footerReference w:type="default" r:id="rId7"/>
+      <w:footerReference w:type="default" r:id="rId8"/>
       <w:pgSz w:w="12240" w:h="15840"/>
       <w:pgMar w:top="1138" w:right="1138" w:bottom="1138" w:left="1138" w:header="720" w:footer="720" w:gutter="0"/>
       <w:pgNumType w:start="0"/>
@@ -1295,7 +1271,7 @@
           <w:rPr>
             <w:noProof/>
           </w:rPr>
-          <w:t>2</w:t>
+          <w:t>3</w:t>
         </w:r>
         <w:r>
           <w:rPr>
@@ -1337,6 +1313,100 @@
     </w:p>
   </w:footnote>
 </w:footnotes>
+</file>
+
+<file path=word/numbering.xml><?xml version="1.0" encoding="utf-8"?>
+<w:numbering xmlns:wpc="http://schemas.microsoft.com/office/word/2010/wordprocessingCanvas" xmlns:cx="http://schemas.microsoft.com/office/drawing/2014/chartex" xmlns:cx1="http://schemas.microsoft.com/office/drawing/2015/9/8/chartex" xmlns:mc="http://schemas.openxmlformats.org/markup-compatibility/2006" xmlns:o="urn:schemas-microsoft-com:office:office" xmlns:r="http://schemas.openxmlformats.org/officeDocument/2006/relationships" xmlns:m="http://schemas.openxmlformats.org/officeDocument/2006/math" xmlns:v="urn:schemas-microsoft-com:vml" xmlns:wp14="http://schemas.microsoft.com/office/word/2010/wordprocessingDrawing" xmlns:wp="http://schemas.openxmlformats.org/drawingml/2006/wordprocessingDrawing" xmlns:w10="urn:schemas-microsoft-com:office:word" xmlns:w="http://schemas.openxmlformats.org/wordprocessingml/2006/main" xmlns:w14="http://schemas.microsoft.com/office/word/2010/wordml" xmlns:w15="http://schemas.microsoft.com/office/word/2012/wordml" xmlns:w16se="http://schemas.microsoft.com/office/word/2015/wordml/symex" xmlns:wpg="http://schemas.microsoft.com/office/word/2010/wordprocessingGroup" xmlns:wpi="http://schemas.microsoft.com/office/word/2010/wordprocessingInk" xmlns:wne="http://schemas.microsoft.com/office/word/2006/wordml" xmlns:wps="http://schemas.microsoft.com/office/word/2010/wordprocessingShape" mc:Ignorable="w14 w15 w16se wp14">
+  <w:abstractNum w:abstractNumId="0" w15:restartNumberingAfterBreak="0">
+    <w:nsid w:val="560549D1"/>
+    <w:multiLevelType w:val="hybridMultilevel"/>
+    <w:tmpl w:val="32624B40"/>
+    <w:lvl w:ilvl="0" w:tplc="0409000F">
+      <w:start w:val="1"/>
+      <w:numFmt w:val="decimal"/>
+      <w:lvlText w:val="%1."/>
+      <w:lvlJc w:val="left"/>
+      <w:pPr>
+        <w:ind w:left="1440" w:hanging="360"/>
+      </w:pPr>
+    </w:lvl>
+    <w:lvl w:ilvl="1" w:tplc="04090019" w:tentative="1">
+      <w:start w:val="1"/>
+      <w:numFmt w:val="lowerLetter"/>
+      <w:lvlText w:val="%2."/>
+      <w:lvlJc w:val="left"/>
+      <w:pPr>
+        <w:ind w:left="2160" w:hanging="360"/>
+      </w:pPr>
+    </w:lvl>
+    <w:lvl w:ilvl="2" w:tplc="0409001B" w:tentative="1">
+      <w:start w:val="1"/>
+      <w:numFmt w:val="lowerRoman"/>
+      <w:lvlText w:val="%3."/>
+      <w:lvlJc w:val="right"/>
+      <w:pPr>
+        <w:ind w:left="2880" w:hanging="180"/>
+      </w:pPr>
+    </w:lvl>
+    <w:lvl w:ilvl="3" w:tplc="0409000F" w:tentative="1">
+      <w:start w:val="1"/>
+      <w:numFmt w:val="decimal"/>
+      <w:lvlText w:val="%4."/>
+      <w:lvlJc w:val="left"/>
+      <w:pPr>
+        <w:ind w:left="3600" w:hanging="360"/>
+      </w:pPr>
+    </w:lvl>
+    <w:lvl w:ilvl="4" w:tplc="04090019" w:tentative="1">
+      <w:start w:val="1"/>
+      <w:numFmt w:val="lowerLetter"/>
+      <w:lvlText w:val="%5."/>
+      <w:lvlJc w:val="left"/>
+      <w:pPr>
+        <w:ind w:left="4320" w:hanging="360"/>
+      </w:pPr>
+    </w:lvl>
+    <w:lvl w:ilvl="5" w:tplc="0409001B" w:tentative="1">
+      <w:start w:val="1"/>
+      <w:numFmt w:val="lowerRoman"/>
+      <w:lvlText w:val="%6."/>
+      <w:lvlJc w:val="right"/>
+      <w:pPr>
+        <w:ind w:left="5040" w:hanging="180"/>
+      </w:pPr>
+    </w:lvl>
+    <w:lvl w:ilvl="6" w:tplc="0409000F" w:tentative="1">
+      <w:start w:val="1"/>
+      <w:numFmt w:val="decimal"/>
+      <w:lvlText w:val="%7."/>
+      <w:lvlJc w:val="left"/>
+      <w:pPr>
+        <w:ind w:left="5760" w:hanging="360"/>
+      </w:pPr>
+    </w:lvl>
+    <w:lvl w:ilvl="7" w:tplc="04090019" w:tentative="1">
+      <w:start w:val="1"/>
+      <w:numFmt w:val="lowerLetter"/>
+      <w:lvlText w:val="%8."/>
+      <w:lvlJc w:val="left"/>
+      <w:pPr>
+        <w:ind w:left="6480" w:hanging="360"/>
+      </w:pPr>
+    </w:lvl>
+    <w:lvl w:ilvl="8" w:tplc="0409001B" w:tentative="1">
+      <w:start w:val="1"/>
+      <w:numFmt w:val="lowerRoman"/>
+      <w:lvlText w:val="%9."/>
+      <w:lvlJc w:val="right"/>
+      <w:pPr>
+        <w:ind w:left="7200" w:hanging="180"/>
+      </w:pPr>
+    </w:lvl>
+  </w:abstractNum>
+  <w:num w:numId="1">
+    <w:abstractNumId w:val="0"/>
+  </w:num>
+</w:numbering>
 </file>
 
 <file path=word/styles.xml><?xml version="1.0" encoding="utf-8"?>
@@ -2056,6 +2126,17 @@
       <w:szCs w:val="18"/>
     </w:rPr>
   </w:style>
+  <w:style w:type="paragraph" w:styleId="ListParagraph">
+    <w:name w:val="List Paragraph"/>
+    <w:basedOn w:val="Normal"/>
+    <w:uiPriority w:val="34"/>
+    <w:qFormat/>
+    <w:rsid w:val="00693DC0"/>
+    <w:pPr>
+      <w:ind w:left="720"/>
+      <w:contextualSpacing/>
+    </w:pPr>
+  </w:style>
 </w:styles>
 </file>
 
@@ -2325,7 +2406,7 @@
 </file>
 
 <file path=customXml/itemProps1.xml><?xml version="1.0" encoding="utf-8"?>
-<ds:datastoreItem xmlns:ds="http://schemas.openxmlformats.org/officeDocument/2006/customXml" ds:itemID="{6F050299-8ABB-4617-B195-1C4C8255B493}">
+<ds:datastoreItem xmlns:ds="http://schemas.openxmlformats.org/officeDocument/2006/customXml" ds:itemID="{CBDCF8A9-F4CC-4C4C-BB82-66126C3F3FF4}">
   <ds:schemaRefs>
     <ds:schemaRef ds:uri="http://schemas.openxmlformats.org/officeDocument/2006/bibliography"/>
   </ds:schemaRefs>

</xml_diff>

<commit_message>
Start of Framework description section
</commit_message>
<xml_diff>
--- a/diploma.docx
+++ b/diploma.docx
@@ -345,16 +345,10 @@
         <w:pStyle w:val="Heading1"/>
         <w:spacing w:before="0" w:after="240" w:line="720" w:lineRule="auto"/>
         <w:rPr>
-          <w:rFonts w:asciiTheme="minorHAnsi" w:eastAsiaTheme="minorEastAsia" w:hAnsiTheme="minorHAnsi" w:cstheme="minorBidi"/>
-          <w:b w:val="0"/>
-          <w:bCs/>
-          <w:caps/>
-          <w:sz w:val="22"/>
-          <w:szCs w:val="22"/>
-          <w:lang w:val="ru-RU"/>
-        </w:rPr>
-      </w:pPr>
-      <w:bookmarkStart w:id="0" w:name="_Toc139807474"/>
+          <w:noProof/>
+        </w:rPr>
+      </w:pPr>
+      <w:bookmarkStart w:id="0" w:name="_Toc139812727"/>
       <w:r>
         <w:rPr>
           <w:lang w:val="ru-RU"/>
@@ -390,78 +384,77 @@
         </w:rPr>
         <w:fldChar w:fldCharType="separate"/>
       </w:r>
-      <w:hyperlink w:anchor="_Toc139807474" w:history="1"/>
     </w:p>
     <w:p>
       <w:pPr>
         <w:pStyle w:val="TOC1"/>
         <w:tabs>
-          <w:tab w:val="right" w:pos="9954"/>
+          <w:tab w:val="right" w:leader="dot" w:pos="9954"/>
         </w:tabs>
-        <w:spacing w:before="0" w:after="240" w:line="720" w:lineRule="auto"/>
         <w:rPr>
           <w:rFonts w:asciiTheme="minorHAnsi" w:eastAsiaTheme="minorEastAsia" w:hAnsiTheme="minorHAnsi" w:cstheme="minorBidi"/>
           <w:b w:val="0"/>
           <w:bCs w:val="0"/>
           <w:caps w:val="0"/>
+          <w:noProof/>
           <w:sz w:val="22"/>
           <w:szCs w:val="22"/>
-          <w:lang w:val="ru-RU"/>
-        </w:rPr>
-      </w:pPr>
-      <w:hyperlink w:anchor="_Toc139807475" w:history="1">
+        </w:rPr>
+      </w:pPr>
+      <w:hyperlink w:anchor="_Toc139812728" w:history="1">
         <w:r>
           <w:rPr>
             <w:rStyle w:val="Hyperlink"/>
+            <w:noProof/>
             <w:lang w:val="ru-RU"/>
           </w:rPr>
           <w:t>ВВЕДЕНИЕ</w:t>
         </w:r>
         <w:r>
           <w:rPr>
+            <w:noProof/>
             <w:webHidden/>
-            <w:lang w:val="ru-RU"/>
           </w:rPr>
           <w:tab/>
         </w:r>
         <w:r>
           <w:rPr>
+            <w:noProof/>
             <w:webHidden/>
-            <w:lang w:val="ru-RU"/>
           </w:rPr>
           <w:fldChar w:fldCharType="begin"/>
         </w:r>
         <w:r>
           <w:rPr>
+            <w:noProof/>
             <w:webHidden/>
-            <w:lang w:val="ru-RU"/>
           </w:rPr>
-          <w:instrText xml:space="preserve"> PAGEREF _Toc139807475 \h </w:instrText>
+          <w:instrText xml:space="preserve"> PAGEREF _Toc139812728 \h </w:instrText>
         </w:r>
         <w:r>
           <w:rPr>
+            <w:noProof/>
             <w:webHidden/>
-            <w:lang w:val="ru-RU"/>
           </w:rPr>
         </w:r>
         <w:r>
           <w:rPr>
+            <w:noProof/>
             <w:webHidden/>
-            <w:lang w:val="ru-RU"/>
           </w:rPr>
           <w:fldChar w:fldCharType="separate"/>
         </w:r>
         <w:r>
           <w:rPr>
+            <w:noProof/>
             <w:webHidden/>
-            <w:lang w:val="ru-RU"/>
           </w:rPr>
           <w:t>2</w:t>
         </w:r>
         <w:r>
           <w:rPr>
+            <w:noProof/>
             <w:webHidden/>
-            <w:lang w:val="ru-RU"/>
           </w:rPr>
           <w:fldChar w:fldCharType="end"/>
         </w:r>
@@ -469,6 +462,81 @@
     </w:p>
     <w:p>
       <w:pPr>
+        <w:pStyle w:val="TOC1"/>
+        <w:tabs>
+          <w:tab w:val="right" w:leader="dot" w:pos="9954"/>
+        </w:tabs>
+        <w:rPr>
+          <w:rFonts w:asciiTheme="minorHAnsi" w:eastAsiaTheme="minorEastAsia" w:hAnsiTheme="minorHAnsi" w:cstheme="minorBidi"/>
+          <w:b w:val="0"/>
+          <w:bCs w:val="0"/>
+          <w:caps w:val="0"/>
+          <w:noProof/>
+          <w:sz w:val="22"/>
+          <w:szCs w:val="22"/>
+        </w:rPr>
+      </w:pPr>
+      <w:hyperlink w:anchor="_Toc139812729" w:history="1">
+        <w:r>
+          <w:rPr>
+            <w:rStyle w:val="Hyperlink"/>
+            <w:noProof/>
+            <w:lang w:val="en-US"/>
+          </w:rPr>
+          <w:t>ОПИСАНИЕ И СРАВНЕНИЕ ФРЕЙМВОРКОВ ДЛЯ АВТОМАТИЧЕСКОГО ТЕСТИРОВАНИЯ</w:t>
+        </w:r>
+        <w:r>
+          <w:rPr>
+            <w:noProof/>
+            <w:webHidden/>
+          </w:rPr>
+          <w:tab/>
+        </w:r>
+        <w:r>
+          <w:rPr>
+            <w:noProof/>
+            <w:webHidden/>
+          </w:rPr>
+          <w:fldChar w:fldCharType="begin"/>
+        </w:r>
+        <w:r>
+          <w:rPr>
+            <w:noProof/>
+            <w:webHidden/>
+          </w:rPr>
+          <w:instrText xml:space="preserve"> PAGEREF _Toc139812729 \h </w:instrText>
+        </w:r>
+        <w:r>
+          <w:rPr>
+            <w:noProof/>
+            <w:webHidden/>
+          </w:rPr>
+        </w:r>
+        <w:r>
+          <w:rPr>
+            <w:noProof/>
+            <w:webHidden/>
+          </w:rPr>
+          <w:fldChar w:fldCharType="separate"/>
+        </w:r>
+        <w:r>
+          <w:rPr>
+            <w:noProof/>
+            <w:webHidden/>
+          </w:rPr>
+          <w:t>4</w:t>
+        </w:r>
+        <w:r>
+          <w:rPr>
+            <w:noProof/>
+            <w:webHidden/>
+          </w:rPr>
+          <w:fldChar w:fldCharType="end"/>
+        </w:r>
+      </w:hyperlink>
+    </w:p>
+    <w:p>
+      <w:pPr>
         <w:spacing w:after="240" w:line="720" w:lineRule="auto"/>
         <w:rPr>
           <w:rFonts w:cs="Times New Roman"/>
@@ -663,7 +731,7 @@
           <w:lang w:val="ru-RU"/>
         </w:rPr>
       </w:pPr>
-      <w:bookmarkStart w:id="1" w:name="_Toc139807475"/>
+      <w:bookmarkStart w:id="1" w:name="_Toc139812728"/>
       <w:r>
         <w:rPr>
           <w:lang w:val="ru-RU"/>
@@ -695,21 +763,7 @@
         <w:rPr>
           <w:lang w:val="ru-RU"/>
         </w:rPr>
-        <w:t>«</w:t>
-      </w:r>
-      <w:proofErr w:type="spellStart"/>
-      <w:r>
-        <w:rPr>
-          <w:lang w:val="ru-RU"/>
-        </w:rPr>
-        <w:t>Разработчик-Тестировщик</w:t>
-      </w:r>
-      <w:proofErr w:type="spellEnd"/>
-      <w:r>
-        <w:rPr>
-          <w:lang w:val="ru-RU"/>
-        </w:rPr>
-        <w:t>»</w:t>
+        <w:t>«Разработчик-Тестировщик»</w:t>
       </w:r>
       <w:r>
         <w:rPr>
@@ -840,11 +894,6 @@
       </w:r>
     </w:p>
     <w:p>
-      <w:pPr>
-        <w:rPr>
-          <w:lang w:val="en-US"/>
-        </w:rPr>
-      </w:pPr>
       <w:r>
         <w:rPr>
           <w:lang w:val="ru-RU"/>
@@ -964,11 +1013,6 @@
       </w:r>
     </w:p>
     <w:p>
-      <w:pPr>
-        <w:rPr>
-          <w:lang w:val="en-US"/>
-        </w:rPr>
-      </w:pPr>
       <w:r>
         <w:rPr>
           <w:lang w:val="ru-RU"/>
@@ -1013,191 +1057,264 @@
         <w:t xml:space="preserve"> как инструмент для сборки финального приложения для запуска</w:t>
       </w:r>
       <w:r>
+        <w:t xml:space="preserve"> </w:t>
+      </w:r>
+      <w:r>
+        <w:t xml:space="preserve">в </w:t>
+      </w:r>
+      <w:r>
+        <w:t>Windows/Linux</w:t>
+      </w:r>
+      <w:r>
+        <w:t>.</w:t>
+      </w:r>
+    </w:p>
+    <w:p>
+      <w:pPr>
+        <w:rPr>
+          <w:lang w:val="ru-RU"/>
+        </w:rPr>
+      </w:pPr>
+    </w:p>
+    <w:p>
+      <w:pPr>
+        <w:rPr>
+          <w:rFonts w:cs="Times New Roman"/>
+          <w:szCs w:val="28"/>
+          <w:lang w:val="ru-RU"/>
+        </w:rPr>
+      </w:pPr>
+    </w:p>
+    <w:p>
+      <w:pPr>
+        <w:rPr>
+          <w:rFonts w:cs="Times New Roman"/>
+          <w:szCs w:val="28"/>
+          <w:lang w:val="ru-RU"/>
+        </w:rPr>
+      </w:pPr>
+    </w:p>
+    <w:p>
+      <w:pPr>
+        <w:rPr>
+          <w:rFonts w:cs="Times New Roman"/>
+          <w:szCs w:val="28"/>
+          <w:lang w:val="ru-RU"/>
+        </w:rPr>
+      </w:pPr>
+    </w:p>
+    <w:p>
+      <w:pPr>
+        <w:rPr>
+          <w:rFonts w:cs="Times New Roman"/>
+          <w:szCs w:val="28"/>
+          <w:lang w:val="ru-RU"/>
+        </w:rPr>
+      </w:pPr>
+    </w:p>
+    <w:p>
+      <w:pPr>
+        <w:rPr>
+          <w:rFonts w:cs="Times New Roman"/>
+          <w:szCs w:val="28"/>
+          <w:lang w:val="ru-RU"/>
+        </w:rPr>
+      </w:pPr>
+    </w:p>
+    <w:p>
+      <w:pPr>
+        <w:rPr>
+          <w:rFonts w:cs="Times New Roman"/>
+          <w:szCs w:val="28"/>
+          <w:lang w:val="ru-RU"/>
+        </w:rPr>
+      </w:pPr>
+    </w:p>
+    <w:p>
+      <w:pPr>
+        <w:rPr>
+          <w:rFonts w:cs="Times New Roman"/>
+          <w:szCs w:val="28"/>
+          <w:lang w:val="ru-RU"/>
+        </w:rPr>
+      </w:pPr>
+    </w:p>
+    <w:p>
+      <w:pPr>
+        <w:rPr>
+          <w:rFonts w:cs="Times New Roman"/>
+          <w:szCs w:val="28"/>
+          <w:lang w:val="ru-RU"/>
+        </w:rPr>
+      </w:pPr>
+    </w:p>
+    <w:p>
+      <w:pPr>
+        <w:rPr>
+          <w:rFonts w:cs="Times New Roman"/>
+          <w:szCs w:val="28"/>
+          <w:lang w:val="ru-RU"/>
+        </w:rPr>
+      </w:pPr>
+    </w:p>
+    <w:p>
+      <w:pPr>
+        <w:rPr>
+          <w:rFonts w:cs="Times New Roman"/>
+          <w:szCs w:val="28"/>
+          <w:lang w:val="ru-RU"/>
+        </w:rPr>
+      </w:pPr>
+    </w:p>
+    <w:p>
+      <w:pPr>
+        <w:rPr>
+          <w:rFonts w:cs="Times New Roman"/>
+          <w:szCs w:val="28"/>
+          <w:lang w:val="ru-RU"/>
+        </w:rPr>
+      </w:pPr>
+    </w:p>
+    <w:p>
+      <w:pPr>
+        <w:rPr>
+          <w:rFonts w:cs="Times New Roman"/>
+          <w:szCs w:val="28"/>
+          <w:lang w:val="ru-RU"/>
+        </w:rPr>
+      </w:pPr>
+    </w:p>
+    <w:p>
+      <w:pPr>
+        <w:rPr>
+          <w:rFonts w:cs="Times New Roman"/>
+          <w:szCs w:val="28"/>
+          <w:lang w:val="ru-RU"/>
+        </w:rPr>
+      </w:pPr>
+    </w:p>
+    <w:p>
+      <w:pPr>
+        <w:rPr>
+          <w:rFonts w:cs="Times New Roman"/>
+          <w:szCs w:val="28"/>
+          <w:lang w:val="ru-RU"/>
+        </w:rPr>
+      </w:pPr>
+    </w:p>
+    <w:p>
+      <w:pPr>
+        <w:rPr>
+          <w:rFonts w:cs="Times New Roman"/>
+          <w:szCs w:val="28"/>
+          <w:lang w:val="ru-RU"/>
+        </w:rPr>
+      </w:pPr>
+    </w:p>
+    <w:p>
+      <w:pPr>
+        <w:rPr>
+          <w:rFonts w:cs="Times New Roman"/>
+          <w:szCs w:val="28"/>
+          <w:lang w:val="ru-RU"/>
+        </w:rPr>
+      </w:pPr>
+    </w:p>
+    <w:p>
+      <w:pPr>
+        <w:rPr>
+          <w:rFonts w:cs="Times New Roman"/>
+          <w:szCs w:val="28"/>
+          <w:lang w:val="ru-RU"/>
+        </w:rPr>
+      </w:pPr>
+    </w:p>
+    <w:p>
+      <w:pPr>
+        <w:rPr>
+          <w:rFonts w:cs="Times New Roman"/>
+          <w:szCs w:val="28"/>
+          <w:lang w:val="ru-RU"/>
+        </w:rPr>
+      </w:pPr>
+    </w:p>
+    <w:p>
+      <w:pPr>
+        <w:rPr>
+          <w:rFonts w:cs="Times New Roman"/>
+          <w:szCs w:val="28"/>
+          <w:lang w:val="ru-RU"/>
+        </w:rPr>
+      </w:pPr>
+    </w:p>
+    <w:p>
+      <w:pPr>
+        <w:rPr>
+          <w:rFonts w:cs="Times New Roman"/>
+          <w:szCs w:val="28"/>
+          <w:lang w:val="ru-RU"/>
+        </w:rPr>
+      </w:pPr>
+    </w:p>
+    <w:p>
+      <w:pPr>
+        <w:rPr>
+          <w:rFonts w:cs="Times New Roman"/>
+          <w:szCs w:val="28"/>
+          <w:lang w:val="ru-RU"/>
+        </w:rPr>
+      </w:pPr>
+    </w:p>
+    <w:p>
+      <w:pPr>
+        <w:rPr>
+          <w:rFonts w:cs="Times New Roman"/>
+          <w:szCs w:val="28"/>
+          <w:lang w:val="ru-RU"/>
+        </w:rPr>
+      </w:pPr>
+    </w:p>
+    <w:p>
+      <w:pPr>
+        <w:rPr>
+          <w:rFonts w:cs="Times New Roman"/>
+          <w:szCs w:val="28"/>
+          <w:lang w:val="ru-RU"/>
+        </w:rPr>
+      </w:pPr>
+    </w:p>
+    <w:p>
+      <w:pPr>
+        <w:rPr>
+          <w:rFonts w:cs="Times New Roman"/>
+          <w:szCs w:val="28"/>
+          <w:lang w:val="ru-RU"/>
+        </w:rPr>
+      </w:pPr>
+    </w:p>
+    <w:p>
+      <w:pPr>
+        <w:pStyle w:val="Heading1"/>
         <w:rPr>
           <w:lang w:val="en-US"/>
         </w:rPr>
-        <w:t xml:space="preserve"> </w:t>
-      </w:r>
+      </w:pPr>
+      <w:bookmarkStart w:id="2" w:name="_Toc139812729"/>
       <w:r>
         <w:rPr>
           <w:lang w:val="en-US"/>
         </w:rPr>
-        <w:t xml:space="preserve">в </w:t>
-      </w:r>
-      <w:r>
-        <w:rPr>
-          <w:lang w:val="en-US"/>
-        </w:rPr>
-        <w:t>Windows/Linux</w:t>
-      </w:r>
-      <w:bookmarkStart w:id="2" w:name="_GoBack"/>
+        <w:lastRenderedPageBreak/>
+        <w:t>ОПИСАНИЕ И СРАВНЕНИЕ ФРЕЙМВОРКОВ ДЛЯ АВТОМАТИЧЕСКОГО ТЕСТИРОВАНИЯ</w:t>
+      </w:r>
       <w:bookmarkEnd w:id="2"/>
-      <w:r>
-        <w:rPr>
-          <w:lang w:val="en-US"/>
-        </w:rPr>
-        <w:t>.</w:t>
-      </w:r>
-    </w:p>
-    <w:p>
-      <w:pPr>
-        <w:rPr>
-          <w:lang w:val="ru-RU"/>
-        </w:rPr>
-      </w:pPr>
-    </w:p>
-    <w:p>
-      <w:pPr>
-        <w:rPr>
-          <w:rFonts w:cs="Times New Roman"/>
-          <w:szCs w:val="28"/>
-          <w:lang w:val="ru-RU"/>
-        </w:rPr>
-      </w:pPr>
-    </w:p>
-    <w:p>
-      <w:pPr>
-        <w:rPr>
-          <w:rFonts w:cs="Times New Roman"/>
-          <w:szCs w:val="28"/>
-          <w:lang w:val="ru-RU"/>
-        </w:rPr>
-      </w:pPr>
-    </w:p>
-    <w:p>
-      <w:pPr>
-        <w:rPr>
-          <w:rFonts w:cs="Times New Roman"/>
-          <w:szCs w:val="28"/>
-          <w:lang w:val="ru-RU"/>
-        </w:rPr>
-      </w:pPr>
-    </w:p>
-    <w:p>
-      <w:pPr>
-        <w:rPr>
-          <w:rFonts w:cs="Times New Roman"/>
-          <w:szCs w:val="28"/>
-          <w:lang w:val="ru-RU"/>
-        </w:rPr>
-      </w:pPr>
-    </w:p>
-    <w:p>
-      <w:pPr>
-        <w:rPr>
-          <w:rFonts w:cs="Times New Roman"/>
-          <w:szCs w:val="28"/>
-          <w:lang w:val="ru-RU"/>
-        </w:rPr>
-      </w:pPr>
-    </w:p>
-    <w:p>
-      <w:pPr>
-        <w:rPr>
-          <w:rFonts w:cs="Times New Roman"/>
-          <w:szCs w:val="28"/>
-          <w:lang w:val="ru-RU"/>
-        </w:rPr>
-      </w:pPr>
-    </w:p>
-    <w:p>
-      <w:pPr>
-        <w:rPr>
-          <w:rFonts w:cs="Times New Roman"/>
-          <w:szCs w:val="28"/>
-          <w:lang w:val="ru-RU"/>
-        </w:rPr>
-      </w:pPr>
-    </w:p>
-    <w:p>
-      <w:pPr>
-        <w:rPr>
-          <w:rFonts w:cs="Times New Roman"/>
-          <w:szCs w:val="28"/>
-          <w:lang w:val="ru-RU"/>
-        </w:rPr>
-      </w:pPr>
-    </w:p>
-    <w:p>
-      <w:pPr>
-        <w:rPr>
-          <w:rFonts w:cs="Times New Roman"/>
-          <w:szCs w:val="28"/>
-          <w:lang w:val="ru-RU"/>
-        </w:rPr>
-      </w:pPr>
-    </w:p>
-    <w:p>
-      <w:pPr>
-        <w:rPr>
-          <w:rFonts w:cs="Times New Roman"/>
-          <w:szCs w:val="28"/>
-          <w:lang w:val="ru-RU"/>
-        </w:rPr>
-      </w:pPr>
-    </w:p>
-    <w:p>
-      <w:pPr>
-        <w:rPr>
-          <w:rFonts w:cs="Times New Roman"/>
-          <w:szCs w:val="28"/>
-          <w:lang w:val="ru-RU"/>
-        </w:rPr>
-      </w:pPr>
-    </w:p>
-    <w:p>
-      <w:pPr>
-        <w:rPr>
-          <w:rFonts w:cs="Times New Roman"/>
-          <w:szCs w:val="28"/>
-          <w:lang w:val="ru-RU"/>
-        </w:rPr>
-      </w:pPr>
-    </w:p>
-    <w:p>
-      <w:pPr>
-        <w:rPr>
-          <w:rFonts w:cs="Times New Roman"/>
-          <w:szCs w:val="28"/>
-          <w:lang w:val="ru-RU"/>
-        </w:rPr>
-      </w:pPr>
-    </w:p>
-    <w:p>
-      <w:pPr>
-        <w:rPr>
-          <w:rFonts w:cs="Times New Roman"/>
-          <w:szCs w:val="28"/>
-          <w:lang w:val="ru-RU"/>
-        </w:rPr>
-      </w:pPr>
-    </w:p>
-    <w:p>
-      <w:pPr>
-        <w:rPr>
-          <w:rFonts w:cs="Times New Roman"/>
-          <w:szCs w:val="28"/>
-          <w:lang w:val="ru-RU"/>
-        </w:rPr>
-      </w:pPr>
-    </w:p>
-    <w:p>
-      <w:pPr>
-        <w:rPr>
-          <w:rFonts w:cs="Times New Roman"/>
-          <w:szCs w:val="28"/>
-          <w:lang w:val="ru-RU"/>
-        </w:rPr>
-      </w:pPr>
-    </w:p>
-    <w:p>
-      <w:pPr>
-        <w:rPr>
-          <w:rFonts w:cs="Times New Roman"/>
-          <w:szCs w:val="28"/>
-          <w:lang w:val="ru-RU"/>
-        </w:rPr>
-      </w:pPr>
+    </w:p>
+    <w:p>
+      <w:r>
+        <w:t>TBD</w:t>
+      </w:r>
+      <w:bookmarkStart w:id="3" w:name="_GoBack"/>
+      <w:bookmarkEnd w:id="3"/>
     </w:p>
     <w:sectPr>
       <w:footerReference w:type="default" r:id="rId8"/>
@@ -1271,7 +1388,7 @@
           <w:rPr>
             <w:noProof/>
           </w:rPr>
-          <w:t>3</w:t>
+          <w:t>4</w:t>
         </w:r>
         <w:r>
           <w:rPr>
@@ -1838,6 +1955,7 @@
   <w:style w:type="character" w:default="1" w:styleId="DefaultParagraphFont">
     <w:name w:val="Default Paragraph Font"/>
     <w:uiPriority w:val="1"/>
+    <w:semiHidden/>
     <w:unhideWhenUsed/>
   </w:style>
   <w:style w:type="table" w:default="1" w:styleId="TableNormal">
@@ -2406,7 +2524,7 @@
 </file>
 
 <file path=customXml/itemProps1.xml><?xml version="1.0" encoding="utf-8"?>
-<ds:datastoreItem xmlns:ds="http://schemas.openxmlformats.org/officeDocument/2006/customXml" ds:itemID="{CBDCF8A9-F4CC-4C4C-BB82-66126C3F3FF4}">
+<ds:datastoreItem xmlns:ds="http://schemas.openxmlformats.org/officeDocument/2006/customXml" ds:itemID="{B84A70F8-FFC6-4371-A33A-5F7953D36771}">
   <ds:schemaRefs>
     <ds:schemaRef ds:uri="http://schemas.openxmlformats.org/officeDocument/2006/bibliography"/>
   </ds:schemaRefs>

</xml_diff>

<commit_message>
The main structure of the diploma
</commit_message>
<xml_diff>
--- a/diploma.docx
+++ b/diploma.docx
@@ -343,12 +343,16 @@
     <w:p>
       <w:pPr>
         <w:pStyle w:val="Heading1"/>
-        <w:spacing w:before="0" w:after="240" w:line="720" w:lineRule="auto"/>
+        <w:spacing w:before="0" w:line="720" w:lineRule="auto"/>
         <w:rPr>
           <w:noProof/>
         </w:rPr>
       </w:pPr>
       <w:bookmarkStart w:id="0" w:name="_Toc139812727"/>
+      <w:bookmarkStart w:id="1" w:name="_Toc139813707"/>
+      <w:bookmarkStart w:id="2" w:name="_Toc139813742"/>
+      <w:bookmarkStart w:id="3" w:name="_Toc139814459"/>
+      <w:bookmarkStart w:id="4" w:name="_Toc139814590"/>
       <w:r>
         <w:rPr>
           <w:lang w:val="ru-RU"/>
@@ -357,6 +361,10 @@
         <w:t>СОДЕРЖАНИЕ</w:t>
       </w:r>
       <w:bookmarkEnd w:id="0"/>
+      <w:bookmarkEnd w:id="1"/>
+      <w:bookmarkEnd w:id="2"/>
+      <w:bookmarkEnd w:id="3"/>
+      <w:bookmarkEnd w:id="4"/>
       <w:r>
         <w:rPr>
           <w:rFonts w:cs="Times New Roman"/>
@@ -392,7 +400,7 @@
           <w:tab w:val="right" w:leader="dot" w:pos="9954"/>
         </w:tabs>
         <w:rPr>
-          <w:rFonts w:asciiTheme="minorHAnsi" w:eastAsiaTheme="minorEastAsia" w:hAnsiTheme="minorHAnsi" w:cstheme="minorBidi"/>
+          <w:rFonts w:asciiTheme="minorHAnsi" w:eastAsiaTheme="minorEastAsia" w:hAnsiTheme="minorHAnsi"/>
           <w:b w:val="0"/>
           <w:bCs w:val="0"/>
           <w:caps w:val="0"/>
@@ -401,7 +409,7 @@
           <w:szCs w:val="22"/>
         </w:rPr>
       </w:pPr>
-      <w:hyperlink w:anchor="_Toc139812728" w:history="1">
+      <w:hyperlink w:anchor="_Toc139814591" w:history="1">
         <w:r>
           <w:rPr>
             <w:rStyle w:val="Hyperlink"/>
@@ -429,7 +437,7 @@
             <w:noProof/>
             <w:webHidden/>
           </w:rPr>
-          <w:instrText xml:space="preserve"> PAGEREF _Toc139812728 \h </w:instrText>
+          <w:instrText xml:space="preserve"> PAGEREF _Toc139814591 \h </w:instrText>
         </w:r>
         <w:r>
           <w:rPr>
@@ -464,10 +472,11 @@
       <w:pPr>
         <w:pStyle w:val="TOC1"/>
         <w:tabs>
+          <w:tab w:val="left" w:pos="1120"/>
           <w:tab w:val="right" w:leader="dot" w:pos="9954"/>
         </w:tabs>
         <w:rPr>
-          <w:rFonts w:asciiTheme="minorHAnsi" w:eastAsiaTheme="minorEastAsia" w:hAnsiTheme="minorHAnsi" w:cstheme="minorBidi"/>
+          <w:rFonts w:asciiTheme="minorHAnsi" w:eastAsiaTheme="minorEastAsia" w:hAnsiTheme="minorHAnsi"/>
           <w:b w:val="0"/>
           <w:bCs w:val="0"/>
           <w:caps w:val="0"/>
@@ -476,14 +485,199 @@
           <w:szCs w:val="22"/>
         </w:rPr>
       </w:pPr>
-      <w:hyperlink w:anchor="_Toc139812729" w:history="1">
+      <w:hyperlink w:anchor="_Toc139814592" w:history="1">
         <w:r>
           <w:rPr>
             <w:rStyle w:val="Hyperlink"/>
             <w:noProof/>
+          </w:rPr>
+          <w:t>1.</w:t>
+        </w:r>
+        <w:r>
+          <w:rPr>
+            <w:rFonts w:asciiTheme="minorHAnsi" w:eastAsiaTheme="minorEastAsia" w:hAnsiTheme="minorHAnsi"/>
+            <w:b w:val="0"/>
+            <w:bCs w:val="0"/>
+            <w:caps w:val="0"/>
+            <w:noProof/>
+            <w:sz w:val="22"/>
+            <w:szCs w:val="22"/>
+          </w:rPr>
+          <w:tab/>
+        </w:r>
+        <w:r>
+          <w:rPr>
+            <w:rStyle w:val="Hyperlink"/>
+            <w:noProof/>
+          </w:rPr>
+          <w:t>ФРЕЙМВОРКИ ДЛЯ АВТОМАТИЧЕСКОГО ТЕСТИРОВАНИЯ</w:t>
+        </w:r>
+        <w:r>
+          <w:rPr>
+            <w:noProof/>
+            <w:webHidden/>
+          </w:rPr>
+          <w:tab/>
+        </w:r>
+        <w:r>
+          <w:rPr>
+            <w:noProof/>
+            <w:webHidden/>
+          </w:rPr>
+          <w:fldChar w:fldCharType="begin"/>
+        </w:r>
+        <w:r>
+          <w:rPr>
+            <w:noProof/>
+            <w:webHidden/>
+          </w:rPr>
+          <w:instrText xml:space="preserve"> PAGEREF _Toc139814592 \h </w:instrText>
+        </w:r>
+        <w:r>
+          <w:rPr>
+            <w:noProof/>
+            <w:webHidden/>
+          </w:rPr>
+        </w:r>
+        <w:r>
+          <w:rPr>
+            <w:noProof/>
+            <w:webHidden/>
+          </w:rPr>
+          <w:fldChar w:fldCharType="separate"/>
+        </w:r>
+        <w:r>
+          <w:rPr>
+            <w:noProof/>
+            <w:webHidden/>
+          </w:rPr>
+          <w:t>4</w:t>
+        </w:r>
+        <w:r>
+          <w:rPr>
+            <w:noProof/>
+            <w:webHidden/>
+          </w:rPr>
+          <w:fldChar w:fldCharType="end"/>
+        </w:r>
+      </w:hyperlink>
+    </w:p>
+    <w:p>
+      <w:pPr>
+        <w:pStyle w:val="TOC2"/>
+        <w:tabs>
+          <w:tab w:val="left" w:pos="1400"/>
+          <w:tab w:val="right" w:leader="dot" w:pos="9954"/>
+        </w:tabs>
+        <w:rPr>
+          <w:rFonts w:eastAsiaTheme="minorEastAsia"/>
+          <w:b w:val="0"/>
+          <w:bCs w:val="0"/>
+          <w:noProof/>
+          <w:sz w:val="22"/>
+          <w:szCs w:val="22"/>
+        </w:rPr>
+      </w:pPr>
+      <w:hyperlink w:anchor="_Toc139814593" w:history="1">
+        <w:r>
+          <w:rPr>
+            <w:rStyle w:val="Hyperlink"/>
+            <w:noProof/>
+          </w:rPr>
+          <w:t>1.1.</w:t>
+        </w:r>
+        <w:r>
+          <w:rPr>
+            <w:rFonts w:eastAsiaTheme="minorEastAsia"/>
+            <w:b w:val="0"/>
+            <w:bCs w:val="0"/>
+            <w:noProof/>
+            <w:sz w:val="22"/>
+            <w:szCs w:val="22"/>
+          </w:rPr>
+          <w:tab/>
+        </w:r>
+        <w:r>
+          <w:rPr>
+            <w:rStyle w:val="Hyperlink"/>
+            <w:noProof/>
+          </w:rPr>
+          <w:t>Selenium</w:t>
+        </w:r>
+        <w:r>
+          <w:rPr>
+            <w:noProof/>
+            <w:webHidden/>
+          </w:rPr>
+          <w:tab/>
+        </w:r>
+        <w:r>
+          <w:rPr>
+            <w:noProof/>
+            <w:webHidden/>
+          </w:rPr>
+          <w:fldChar w:fldCharType="begin"/>
+        </w:r>
+        <w:r>
+          <w:rPr>
+            <w:noProof/>
+            <w:webHidden/>
+          </w:rPr>
+          <w:instrText xml:space="preserve"> PAGEREF _Toc139814593 \h </w:instrText>
+        </w:r>
+        <w:r>
+          <w:rPr>
+            <w:noProof/>
+            <w:webHidden/>
+          </w:rPr>
+        </w:r>
+        <w:r>
+          <w:rPr>
+            <w:noProof/>
+            <w:webHidden/>
+          </w:rPr>
+          <w:fldChar w:fldCharType="separate"/>
+        </w:r>
+        <w:r>
+          <w:rPr>
+            <w:noProof/>
+            <w:webHidden/>
+          </w:rPr>
+          <w:t>4</w:t>
+        </w:r>
+        <w:r>
+          <w:rPr>
+            <w:noProof/>
+            <w:webHidden/>
+          </w:rPr>
+          <w:fldChar w:fldCharType="end"/>
+        </w:r>
+      </w:hyperlink>
+    </w:p>
+    <w:p>
+      <w:pPr>
+        <w:pStyle w:val="TOC1"/>
+        <w:tabs>
+          <w:tab w:val="right" w:leader="dot" w:pos="9954"/>
+        </w:tabs>
+        <w:rPr>
+          <w:rFonts w:asciiTheme="minorHAnsi" w:eastAsiaTheme="minorEastAsia" w:hAnsiTheme="minorHAnsi"/>
+          <w:b w:val="0"/>
+          <w:bCs w:val="0"/>
+          <w:caps w:val="0"/>
+          <w:noProof/>
+          <w:sz w:val="22"/>
+          <w:szCs w:val="22"/>
+        </w:rPr>
+      </w:pPr>
+      <w:hyperlink w:anchor="_Toc139814594" w:history="1">
+        <w:r>
+          <w:rPr>
+            <w:rStyle w:val="Hyperlink"/>
+            <w:noProof/>
             <w:lang w:val="en-US"/>
           </w:rPr>
-          <w:t>ОПИСАНИЕ И СРАВНЕНИЕ ФРЕЙМВОРКОВ ДЛЯ АВТОМАТИЧЕСКОГО ТЕСТИРОВАНИЯ</w:t>
+          <w:t>ЗАКЛЮЧЕНИЕ</w:t>
         </w:r>
         <w:r>
           <w:rPr>
@@ -504,7 +698,7 @@
             <w:noProof/>
             <w:webHidden/>
           </w:rPr>
-          <w:instrText xml:space="preserve"> PAGEREF _Toc139812729 \h </w:instrText>
+          <w:instrText xml:space="preserve"> PAGEREF _Toc139814594 \h </w:instrText>
         </w:r>
         <w:r>
           <w:rPr>
@@ -524,7 +718,7 @@
             <w:noProof/>
             <w:webHidden/>
           </w:rPr>
-          <w:t>4</w:t>
+          <w:t>5</w:t>
         </w:r>
         <w:r>
           <w:rPr>
@@ -537,16 +731,168 @@
     </w:p>
     <w:p>
       <w:pPr>
-        <w:spacing w:after="240" w:line="720" w:lineRule="auto"/>
-        <w:rPr>
-          <w:rFonts w:cs="Times New Roman"/>
-          <w:szCs w:val="28"/>
-          <w:lang w:val="ru-RU"/>
-        </w:rPr>
-      </w:pPr>
-      <w:r>
-        <w:rPr>
-          <w:rFonts w:cs="Times New Roman"/>
+        <w:pStyle w:val="TOC1"/>
+        <w:tabs>
+          <w:tab w:val="right" w:leader="dot" w:pos="9954"/>
+        </w:tabs>
+        <w:rPr>
+          <w:rFonts w:asciiTheme="minorHAnsi" w:eastAsiaTheme="minorEastAsia" w:hAnsiTheme="minorHAnsi"/>
+          <w:b w:val="0"/>
+          <w:bCs w:val="0"/>
+          <w:caps w:val="0"/>
+          <w:noProof/>
+          <w:sz w:val="22"/>
+          <w:szCs w:val="22"/>
+        </w:rPr>
+      </w:pPr>
+      <w:hyperlink w:anchor="_Toc139814595" w:history="1">
+        <w:r>
+          <w:rPr>
+            <w:rStyle w:val="Hyperlink"/>
+            <w:noProof/>
+            <w:lang w:val="en-US"/>
+          </w:rPr>
+          <w:t>СПИСОК ИСПОЛЬЗОВАННОЙ ЛИТЕРАТУРЫ И РЕСУРСОВ</w:t>
+        </w:r>
+        <w:r>
+          <w:rPr>
+            <w:noProof/>
+            <w:webHidden/>
+          </w:rPr>
+          <w:tab/>
+        </w:r>
+        <w:r>
+          <w:rPr>
+            <w:noProof/>
+            <w:webHidden/>
+          </w:rPr>
+          <w:fldChar w:fldCharType="begin"/>
+        </w:r>
+        <w:r>
+          <w:rPr>
+            <w:noProof/>
+            <w:webHidden/>
+          </w:rPr>
+          <w:instrText xml:space="preserve"> PAGEREF _Toc139814595 \h </w:instrText>
+        </w:r>
+        <w:r>
+          <w:rPr>
+            <w:noProof/>
+            <w:webHidden/>
+          </w:rPr>
+        </w:r>
+        <w:r>
+          <w:rPr>
+            <w:noProof/>
+            <w:webHidden/>
+          </w:rPr>
+          <w:fldChar w:fldCharType="separate"/>
+        </w:r>
+        <w:r>
+          <w:rPr>
+            <w:noProof/>
+            <w:webHidden/>
+          </w:rPr>
+          <w:t>6</w:t>
+        </w:r>
+        <w:r>
+          <w:rPr>
+            <w:noProof/>
+            <w:webHidden/>
+          </w:rPr>
+          <w:fldChar w:fldCharType="end"/>
+        </w:r>
+      </w:hyperlink>
+    </w:p>
+    <w:p>
+      <w:pPr>
+        <w:pStyle w:val="TOC1"/>
+        <w:tabs>
+          <w:tab w:val="right" w:leader="dot" w:pos="9954"/>
+        </w:tabs>
+        <w:rPr>
+          <w:rFonts w:asciiTheme="minorHAnsi" w:eastAsiaTheme="minorEastAsia" w:hAnsiTheme="minorHAnsi"/>
+          <w:b w:val="0"/>
+          <w:bCs w:val="0"/>
+          <w:caps w:val="0"/>
+          <w:noProof/>
+          <w:sz w:val="22"/>
+          <w:szCs w:val="22"/>
+        </w:rPr>
+      </w:pPr>
+      <w:hyperlink w:anchor="_Toc139814596" w:history="1">
+        <w:r>
+          <w:rPr>
+            <w:rStyle w:val="Hyperlink"/>
+            <w:noProof/>
+            <w:lang w:val="en-US"/>
+          </w:rPr>
+          <w:t>ПРИЛОЖЕНИЯ</w:t>
+        </w:r>
+        <w:r>
+          <w:rPr>
+            <w:noProof/>
+            <w:webHidden/>
+          </w:rPr>
+          <w:tab/>
+        </w:r>
+        <w:r>
+          <w:rPr>
+            <w:noProof/>
+            <w:webHidden/>
+          </w:rPr>
+          <w:fldChar w:fldCharType="begin"/>
+        </w:r>
+        <w:r>
+          <w:rPr>
+            <w:noProof/>
+            <w:webHidden/>
+          </w:rPr>
+          <w:instrText xml:space="preserve"> PAGEREF _Toc139814596 \h </w:instrText>
+        </w:r>
+        <w:r>
+          <w:rPr>
+            <w:noProof/>
+            <w:webHidden/>
+          </w:rPr>
+        </w:r>
+        <w:r>
+          <w:rPr>
+            <w:noProof/>
+            <w:webHidden/>
+          </w:rPr>
+          <w:fldChar w:fldCharType="separate"/>
+        </w:r>
+        <w:r>
+          <w:rPr>
+            <w:noProof/>
+            <w:webHidden/>
+          </w:rPr>
+          <w:t>7</w:t>
+        </w:r>
+        <w:r>
+          <w:rPr>
+            <w:noProof/>
+            <w:webHidden/>
+          </w:rPr>
+          <w:fldChar w:fldCharType="end"/>
+        </w:r>
+      </w:hyperlink>
+    </w:p>
+    <w:p>
+      <w:pPr>
+        <w:pStyle w:val="Heading1"/>
+        <w:spacing w:before="0" w:line="720" w:lineRule="auto"/>
+        <w:rPr>
+          <w:rFonts w:cs="Times New Roman"/>
+          <w:szCs w:val="28"/>
+          <w:lang w:val="ru-RU"/>
+        </w:rPr>
+      </w:pPr>
+      <w:r>
+        <w:rPr>
+          <w:rFonts w:cs="Times New Roman"/>
+          <w:sz w:val="28"/>
           <w:szCs w:val="28"/>
           <w:lang w:val="ru-RU"/>
         </w:rPr>
@@ -663,75 +1009,12 @@
     </w:p>
     <w:p>
       <w:pPr>
-        <w:rPr>
-          <w:rFonts w:cs="Times New Roman"/>
-          <w:szCs w:val="28"/>
-          <w:lang w:val="ru-RU"/>
-        </w:rPr>
-      </w:pPr>
-    </w:p>
-    <w:p>
-      <w:pPr>
-        <w:rPr>
-          <w:rFonts w:cs="Times New Roman"/>
-          <w:szCs w:val="28"/>
-          <w:lang w:val="ru-RU"/>
-        </w:rPr>
-      </w:pPr>
-    </w:p>
-    <w:p>
-      <w:pPr>
-        <w:rPr>
-          <w:rFonts w:cs="Times New Roman"/>
-          <w:szCs w:val="28"/>
-          <w:lang w:val="ru-RU"/>
-        </w:rPr>
-      </w:pPr>
-    </w:p>
-    <w:p>
-      <w:pPr>
-        <w:rPr>
-          <w:rFonts w:cs="Times New Roman"/>
-          <w:szCs w:val="28"/>
-          <w:lang w:val="ru-RU"/>
-        </w:rPr>
-      </w:pPr>
-    </w:p>
-    <w:p>
-      <w:pPr>
-        <w:rPr>
-          <w:rFonts w:cs="Times New Roman"/>
-          <w:szCs w:val="28"/>
-          <w:lang w:val="ru-RU"/>
-        </w:rPr>
-      </w:pPr>
-    </w:p>
-    <w:p>
-      <w:pPr>
-        <w:rPr>
-          <w:rFonts w:cs="Times New Roman"/>
-          <w:szCs w:val="28"/>
-          <w:lang w:val="ru-RU"/>
-        </w:rPr>
-      </w:pPr>
-    </w:p>
-    <w:p>
-      <w:pPr>
-        <w:rPr>
-          <w:rFonts w:cs="Times New Roman"/>
-          <w:szCs w:val="28"/>
-          <w:lang w:val="ru-RU"/>
-        </w:rPr>
-      </w:pPr>
-    </w:p>
-    <w:p>
-      <w:pPr>
         <w:pStyle w:val="Heading1"/>
         <w:rPr>
           <w:lang w:val="ru-RU"/>
         </w:rPr>
       </w:pPr>
-      <w:bookmarkStart w:id="1" w:name="_Toc139812728"/>
+      <w:bookmarkStart w:id="5" w:name="_Toc139814591"/>
       <w:r>
         <w:rPr>
           <w:lang w:val="ru-RU"/>
@@ -739,7 +1022,7 @@
         <w:lastRenderedPageBreak/>
         <w:t>ВВЕДЕНИЕ</w:t>
       </w:r>
-      <w:bookmarkEnd w:id="1"/>
+      <w:bookmarkEnd w:id="5"/>
     </w:p>
     <w:p>
       <w:pPr>
@@ -1295,27 +1578,504 @@
     <w:p>
       <w:pPr>
         <w:pStyle w:val="Heading1"/>
-        <w:rPr>
-          <w:lang w:val="en-US"/>
-        </w:rPr>
-      </w:pPr>
-      <w:bookmarkStart w:id="2" w:name="_Toc139812729"/>
-      <w:r>
-        <w:rPr>
-          <w:lang w:val="en-US"/>
-        </w:rPr>
+        <w:numPr>
+          <w:ilvl w:val="0"/>
+          <w:numId w:val="2"/>
+        </w:numPr>
+      </w:pPr>
+      <w:bookmarkStart w:id="6" w:name="_Toc139814592"/>
+      <w:r>
         <w:lastRenderedPageBreak/>
-        <w:t>ОПИСАНИЕ И СРАВНЕНИЕ ФРЕЙМВОРКОВ ДЛЯ АВТОМАТИЧЕСКОГО ТЕСТИРОВАНИЯ</w:t>
-      </w:r>
-      <w:bookmarkEnd w:id="2"/>
-    </w:p>
-    <w:p>
-      <w:r>
-        <w:t>TBD</w:t>
-      </w:r>
-      <w:bookmarkStart w:id="3" w:name="_GoBack"/>
-      <w:bookmarkEnd w:id="3"/>
-    </w:p>
+        <w:t>ФРЕЙМВОРК</w:t>
+      </w:r>
+      <w:r>
+        <w:t>И</w:t>
+      </w:r>
+      <w:r>
+        <w:t xml:space="preserve"> ДЛЯ АВТОМАТИЧЕСКОГО ТЕСТИРОВАНИЯ</w:t>
+      </w:r>
+      <w:bookmarkEnd w:id="6"/>
+    </w:p>
+    <w:p>
+      <w:pPr>
+        <w:pStyle w:val="Heading2"/>
+        <w:numPr>
+          <w:ilvl w:val="1"/>
+          <w:numId w:val="2"/>
+        </w:numPr>
+      </w:pPr>
+      <w:bookmarkStart w:id="7" w:name="_Toc139814593"/>
+      <w:r>
+        <w:t>Selenium</w:t>
+      </w:r>
+      <w:bookmarkEnd w:id="7"/>
+    </w:p>
+    <w:p>
+      <w:r>
+        <w:t xml:space="preserve">TBD </w:t>
+      </w:r>
+      <w:r>
+        <w:t>[</w:t>
+      </w:r>
+      <w:r>
+        <w:fldChar w:fldCharType="begin"/>
+      </w:r>
+      <w:r>
+        <w:instrText xml:space="preserve"> REF _Ref139815098 \r \h </w:instrText>
+      </w:r>
+      <w:r>
+        <w:fldChar w:fldCharType="separate"/>
+      </w:r>
+      <w:r>
+        <w:t>1</w:t>
+      </w:r>
+      <w:r>
+        <w:fldChar w:fldCharType="end"/>
+      </w:r>
+      <w:r>
+        <w:t>]</w:t>
+      </w:r>
+    </w:p>
+    <w:p>
+      <w:bookmarkStart w:id="8" w:name="_GoBack"/>
+      <w:bookmarkEnd w:id="8"/>
+    </w:p>
+    <w:p/>
+    <w:p/>
+    <w:p/>
+    <w:p/>
+    <w:p/>
+    <w:p/>
+    <w:p/>
+    <w:p/>
+    <w:p/>
+    <w:p/>
+    <w:p/>
+    <w:p/>
+    <w:p/>
+    <w:p/>
+    <w:p/>
+    <w:p/>
+    <w:p/>
+    <w:p/>
+    <w:p/>
+    <w:p/>
+    <w:p/>
+    <w:p>
+      <w:pPr>
+        <w:pStyle w:val="Heading1"/>
+        <w:rPr>
+          <w:lang w:val="en-US"/>
+        </w:rPr>
+      </w:pPr>
+      <w:bookmarkStart w:id="9" w:name="_Toc139814594"/>
+      <w:r>
+        <w:rPr>
+          <w:lang w:val="en-US"/>
+        </w:rPr>
+        <w:lastRenderedPageBreak/>
+        <w:t>ЗАКЛЮЧЕНИЕ</w:t>
+      </w:r>
+      <w:bookmarkEnd w:id="9"/>
+    </w:p>
+    <w:p>
+      <w:pPr>
+        <w:rPr>
+          <w:lang w:val="en-US"/>
+        </w:rPr>
+      </w:pPr>
+    </w:p>
+    <w:p>
+      <w:pPr>
+        <w:rPr>
+          <w:lang w:val="en-US"/>
+        </w:rPr>
+      </w:pPr>
+    </w:p>
+    <w:p>
+      <w:pPr>
+        <w:rPr>
+          <w:lang w:val="en-US"/>
+        </w:rPr>
+      </w:pPr>
+    </w:p>
+    <w:p>
+      <w:pPr>
+        <w:rPr>
+          <w:lang w:val="en-US"/>
+        </w:rPr>
+      </w:pPr>
+    </w:p>
+    <w:p>
+      <w:pPr>
+        <w:rPr>
+          <w:lang w:val="en-US"/>
+        </w:rPr>
+      </w:pPr>
+    </w:p>
+    <w:p>
+      <w:pPr>
+        <w:rPr>
+          <w:lang w:val="en-US"/>
+        </w:rPr>
+      </w:pPr>
+    </w:p>
+    <w:p>
+      <w:pPr>
+        <w:rPr>
+          <w:lang w:val="en-US"/>
+        </w:rPr>
+      </w:pPr>
+    </w:p>
+    <w:p>
+      <w:pPr>
+        <w:rPr>
+          <w:lang w:val="en-US"/>
+        </w:rPr>
+      </w:pPr>
+    </w:p>
+    <w:p>
+      <w:pPr>
+        <w:rPr>
+          <w:lang w:val="en-US"/>
+        </w:rPr>
+      </w:pPr>
+    </w:p>
+    <w:p>
+      <w:pPr>
+        <w:rPr>
+          <w:lang w:val="en-US"/>
+        </w:rPr>
+      </w:pPr>
+    </w:p>
+    <w:p>
+      <w:pPr>
+        <w:rPr>
+          <w:lang w:val="en-US"/>
+        </w:rPr>
+      </w:pPr>
+    </w:p>
+    <w:p>
+      <w:pPr>
+        <w:rPr>
+          <w:lang w:val="en-US"/>
+        </w:rPr>
+      </w:pPr>
+    </w:p>
+    <w:p>
+      <w:pPr>
+        <w:rPr>
+          <w:lang w:val="en-US"/>
+        </w:rPr>
+      </w:pPr>
+    </w:p>
+    <w:p>
+      <w:pPr>
+        <w:rPr>
+          <w:lang w:val="en-US"/>
+        </w:rPr>
+      </w:pPr>
+    </w:p>
+    <w:p>
+      <w:pPr>
+        <w:rPr>
+          <w:lang w:val="en-US"/>
+        </w:rPr>
+      </w:pPr>
+    </w:p>
+    <w:p>
+      <w:pPr>
+        <w:rPr>
+          <w:lang w:val="en-US"/>
+        </w:rPr>
+      </w:pPr>
+    </w:p>
+    <w:p>
+      <w:pPr>
+        <w:rPr>
+          <w:lang w:val="en-US"/>
+        </w:rPr>
+      </w:pPr>
+    </w:p>
+    <w:p>
+      <w:pPr>
+        <w:rPr>
+          <w:lang w:val="en-US"/>
+        </w:rPr>
+      </w:pPr>
+    </w:p>
+    <w:p>
+      <w:pPr>
+        <w:rPr>
+          <w:lang w:val="en-US"/>
+        </w:rPr>
+      </w:pPr>
+    </w:p>
+    <w:p>
+      <w:pPr>
+        <w:rPr>
+          <w:lang w:val="en-US"/>
+        </w:rPr>
+      </w:pPr>
+    </w:p>
+    <w:p>
+      <w:pPr>
+        <w:rPr>
+          <w:lang w:val="en-US"/>
+        </w:rPr>
+      </w:pPr>
+    </w:p>
+    <w:p>
+      <w:pPr>
+        <w:rPr>
+          <w:lang w:val="en-US"/>
+        </w:rPr>
+      </w:pPr>
+    </w:p>
+    <w:p>
+      <w:pPr>
+        <w:rPr>
+          <w:lang w:val="en-US"/>
+        </w:rPr>
+      </w:pPr>
+    </w:p>
+    <w:p>
+      <w:pPr>
+        <w:rPr>
+          <w:lang w:val="en-US"/>
+        </w:rPr>
+      </w:pPr>
+    </w:p>
+    <w:p>
+      <w:pPr>
+        <w:rPr>
+          <w:lang w:val="en-US"/>
+        </w:rPr>
+      </w:pPr>
+    </w:p>
+    <w:p>
+      <w:pPr>
+        <w:rPr>
+          <w:lang w:val="en-US"/>
+        </w:rPr>
+      </w:pPr>
+    </w:p>
+    <w:p>
+      <w:pPr>
+        <w:pStyle w:val="Heading1"/>
+        <w:rPr>
+          <w:lang w:val="en-US"/>
+        </w:rPr>
+      </w:pPr>
+      <w:bookmarkStart w:id="10" w:name="_Toc139814595"/>
+      <w:r>
+        <w:rPr>
+          <w:lang w:val="en-US"/>
+        </w:rPr>
+        <w:lastRenderedPageBreak/>
+        <w:t>СПИСОК ИСПОЛЬЗОВАННОЙ ЛИТЕРАТУРЫ И РЕСУРСОВ</w:t>
+      </w:r>
+      <w:bookmarkEnd w:id="10"/>
+    </w:p>
+    <w:p>
+      <w:pPr>
+        <w:pStyle w:val="ListParagraph"/>
+        <w:numPr>
+          <w:ilvl w:val="0"/>
+          <w:numId w:val="3"/>
+        </w:numPr>
+        <w:rPr>
+          <w:lang w:val="en-US"/>
+        </w:rPr>
+      </w:pPr>
+      <w:bookmarkStart w:id="11" w:name="_Ref139815098"/>
+      <w:r>
+        <w:rPr>
+          <w:lang w:val="en-US"/>
+        </w:rPr>
+        <w:t>https://www.selenium.dev/</w:t>
+      </w:r>
+      <w:bookmarkEnd w:id="11"/>
+    </w:p>
+    <w:p>
+      <w:pPr>
+        <w:rPr>
+          <w:lang w:val="en-US"/>
+        </w:rPr>
+      </w:pPr>
+    </w:p>
+    <w:p>
+      <w:pPr>
+        <w:rPr>
+          <w:lang w:val="en-US"/>
+        </w:rPr>
+      </w:pPr>
+    </w:p>
+    <w:p>
+      <w:pPr>
+        <w:rPr>
+          <w:lang w:val="en-US"/>
+        </w:rPr>
+      </w:pPr>
+    </w:p>
+    <w:p>
+      <w:pPr>
+        <w:rPr>
+          <w:lang w:val="en-US"/>
+        </w:rPr>
+      </w:pPr>
+    </w:p>
+    <w:p>
+      <w:pPr>
+        <w:rPr>
+          <w:lang w:val="en-US"/>
+        </w:rPr>
+      </w:pPr>
+    </w:p>
+    <w:p>
+      <w:pPr>
+        <w:rPr>
+          <w:lang w:val="en-US"/>
+        </w:rPr>
+      </w:pPr>
+    </w:p>
+    <w:p>
+      <w:pPr>
+        <w:rPr>
+          <w:lang w:val="en-US"/>
+        </w:rPr>
+      </w:pPr>
+    </w:p>
+    <w:p>
+      <w:pPr>
+        <w:rPr>
+          <w:lang w:val="en-US"/>
+        </w:rPr>
+      </w:pPr>
+    </w:p>
+    <w:p>
+      <w:pPr>
+        <w:rPr>
+          <w:lang w:val="en-US"/>
+        </w:rPr>
+      </w:pPr>
+    </w:p>
+    <w:p>
+      <w:pPr>
+        <w:rPr>
+          <w:lang w:val="en-US"/>
+        </w:rPr>
+      </w:pPr>
+    </w:p>
+    <w:p>
+      <w:pPr>
+        <w:rPr>
+          <w:lang w:val="en-US"/>
+        </w:rPr>
+      </w:pPr>
+    </w:p>
+    <w:p>
+      <w:pPr>
+        <w:rPr>
+          <w:lang w:val="en-US"/>
+        </w:rPr>
+      </w:pPr>
+    </w:p>
+    <w:p>
+      <w:pPr>
+        <w:rPr>
+          <w:lang w:val="en-US"/>
+        </w:rPr>
+      </w:pPr>
+    </w:p>
+    <w:p>
+      <w:pPr>
+        <w:rPr>
+          <w:lang w:val="en-US"/>
+        </w:rPr>
+      </w:pPr>
+    </w:p>
+    <w:p>
+      <w:pPr>
+        <w:rPr>
+          <w:lang w:val="en-US"/>
+        </w:rPr>
+      </w:pPr>
+    </w:p>
+    <w:p>
+      <w:pPr>
+        <w:rPr>
+          <w:lang w:val="en-US"/>
+        </w:rPr>
+      </w:pPr>
+    </w:p>
+    <w:p>
+      <w:pPr>
+        <w:rPr>
+          <w:lang w:val="en-US"/>
+        </w:rPr>
+      </w:pPr>
+    </w:p>
+    <w:p>
+      <w:pPr>
+        <w:rPr>
+          <w:lang w:val="en-US"/>
+        </w:rPr>
+      </w:pPr>
+    </w:p>
+    <w:p>
+      <w:pPr>
+        <w:rPr>
+          <w:lang w:val="en-US"/>
+        </w:rPr>
+      </w:pPr>
+    </w:p>
+    <w:p>
+      <w:pPr>
+        <w:rPr>
+          <w:lang w:val="en-US"/>
+        </w:rPr>
+      </w:pPr>
+    </w:p>
+    <w:p>
+      <w:pPr>
+        <w:rPr>
+          <w:lang w:val="en-US"/>
+        </w:rPr>
+      </w:pPr>
+    </w:p>
+    <w:p>
+      <w:pPr>
+        <w:rPr>
+          <w:lang w:val="en-US"/>
+        </w:rPr>
+      </w:pPr>
+    </w:p>
+    <w:p>
+      <w:pPr>
+        <w:rPr>
+          <w:lang w:val="en-US"/>
+        </w:rPr>
+      </w:pPr>
+    </w:p>
+    <w:p>
+      <w:pPr>
+        <w:pStyle w:val="Heading1"/>
+        <w:rPr>
+          <w:lang w:val="en-US"/>
+        </w:rPr>
+      </w:pPr>
+      <w:bookmarkStart w:id="12" w:name="_Toc139814596"/>
+      <w:r>
+        <w:rPr>
+          <w:lang w:val="en-US"/>
+        </w:rPr>
+        <w:lastRenderedPageBreak/>
+        <w:t>ПРИЛОЖЕНИЯ</w:t>
+      </w:r>
+      <w:bookmarkEnd w:id="12"/>
+    </w:p>
+    <w:p/>
     <w:sectPr>
       <w:footerReference w:type="default" r:id="rId8"/>
       <w:pgSz w:w="12240" w:h="15840"/>
@@ -1388,7 +2148,7 @@
           <w:rPr>
             <w:noProof/>
           </w:rPr>
-          <w:t>4</w:t>
+          <w:t>5</w:t>
         </w:r>
         <w:r>
           <w:rPr>
@@ -1435,6 +2195,213 @@
 <file path=word/numbering.xml><?xml version="1.0" encoding="utf-8"?>
 <w:numbering xmlns:wpc="http://schemas.microsoft.com/office/word/2010/wordprocessingCanvas" xmlns:cx="http://schemas.microsoft.com/office/drawing/2014/chartex" xmlns:cx1="http://schemas.microsoft.com/office/drawing/2015/9/8/chartex" xmlns:mc="http://schemas.openxmlformats.org/markup-compatibility/2006" xmlns:o="urn:schemas-microsoft-com:office:office" xmlns:r="http://schemas.openxmlformats.org/officeDocument/2006/relationships" xmlns:m="http://schemas.openxmlformats.org/officeDocument/2006/math" xmlns:v="urn:schemas-microsoft-com:vml" xmlns:wp14="http://schemas.microsoft.com/office/word/2010/wordprocessingDrawing" xmlns:wp="http://schemas.openxmlformats.org/drawingml/2006/wordprocessingDrawing" xmlns:w10="urn:schemas-microsoft-com:office:word" xmlns:w="http://schemas.openxmlformats.org/wordprocessingml/2006/main" xmlns:w14="http://schemas.microsoft.com/office/word/2010/wordml" xmlns:w15="http://schemas.microsoft.com/office/word/2012/wordml" xmlns:w16se="http://schemas.microsoft.com/office/word/2015/wordml/symex" xmlns:wpg="http://schemas.microsoft.com/office/word/2010/wordprocessingGroup" xmlns:wpi="http://schemas.microsoft.com/office/word/2010/wordprocessingInk" xmlns:wne="http://schemas.microsoft.com/office/word/2006/wordml" xmlns:wps="http://schemas.microsoft.com/office/word/2010/wordprocessingShape" mc:Ignorable="w14 w15 w16se wp14">
   <w:abstractNum w:abstractNumId="0" w15:restartNumberingAfterBreak="0">
+    <w:nsid w:val="1B4F60B7"/>
+    <w:multiLevelType w:val="multilevel"/>
+    <w:tmpl w:val="0C022500"/>
+    <w:lvl w:ilvl="0">
+      <w:start w:val="1"/>
+      <w:numFmt w:val="decimal"/>
+      <w:lvlText w:val="%1."/>
+      <w:lvlJc w:val="left"/>
+      <w:pPr>
+        <w:ind w:left="1080" w:hanging="360"/>
+      </w:pPr>
+      <w:rPr>
+        <w:rFonts w:hint="default"/>
+      </w:rPr>
+    </w:lvl>
+    <w:lvl w:ilvl="1">
+      <w:start w:val="1"/>
+      <w:numFmt w:val="decimal"/>
+      <w:isLgl/>
+      <w:lvlText w:val="%1.%2."/>
+      <w:lvlJc w:val="left"/>
+      <w:pPr>
+        <w:ind w:left="1440" w:hanging="720"/>
+      </w:pPr>
+      <w:rPr>
+        <w:rFonts w:hint="default"/>
+      </w:rPr>
+    </w:lvl>
+    <w:lvl w:ilvl="2">
+      <w:start w:val="1"/>
+      <w:numFmt w:val="decimal"/>
+      <w:isLgl/>
+      <w:lvlText w:val="%1.%2.%3."/>
+      <w:lvlJc w:val="left"/>
+      <w:pPr>
+        <w:ind w:left="1440" w:hanging="720"/>
+      </w:pPr>
+      <w:rPr>
+        <w:rFonts w:hint="default"/>
+      </w:rPr>
+    </w:lvl>
+    <w:lvl w:ilvl="3">
+      <w:start w:val="1"/>
+      <w:numFmt w:val="decimal"/>
+      <w:isLgl/>
+      <w:lvlText w:val="%1.%2.%3.%4."/>
+      <w:lvlJc w:val="left"/>
+      <w:pPr>
+        <w:ind w:left="1800" w:hanging="1080"/>
+      </w:pPr>
+      <w:rPr>
+        <w:rFonts w:hint="default"/>
+      </w:rPr>
+    </w:lvl>
+    <w:lvl w:ilvl="4">
+      <w:start w:val="1"/>
+      <w:numFmt w:val="decimal"/>
+      <w:isLgl/>
+      <w:lvlText w:val="%1.%2.%3.%4.%5."/>
+      <w:lvlJc w:val="left"/>
+      <w:pPr>
+        <w:ind w:left="1800" w:hanging="1080"/>
+      </w:pPr>
+      <w:rPr>
+        <w:rFonts w:hint="default"/>
+      </w:rPr>
+    </w:lvl>
+    <w:lvl w:ilvl="5">
+      <w:start w:val="1"/>
+      <w:numFmt w:val="decimal"/>
+      <w:isLgl/>
+      <w:lvlText w:val="%1.%2.%3.%4.%5.%6."/>
+      <w:lvlJc w:val="left"/>
+      <w:pPr>
+        <w:ind w:left="2160" w:hanging="1440"/>
+      </w:pPr>
+      <w:rPr>
+        <w:rFonts w:hint="default"/>
+      </w:rPr>
+    </w:lvl>
+    <w:lvl w:ilvl="6">
+      <w:start w:val="1"/>
+      <w:numFmt w:val="decimal"/>
+      <w:isLgl/>
+      <w:lvlText w:val="%1.%2.%3.%4.%5.%6.%7."/>
+      <w:lvlJc w:val="left"/>
+      <w:pPr>
+        <w:ind w:left="2520" w:hanging="1800"/>
+      </w:pPr>
+      <w:rPr>
+        <w:rFonts w:hint="default"/>
+      </w:rPr>
+    </w:lvl>
+    <w:lvl w:ilvl="7">
+      <w:start w:val="1"/>
+      <w:numFmt w:val="decimal"/>
+      <w:isLgl/>
+      <w:lvlText w:val="%1.%2.%3.%4.%5.%6.%7.%8."/>
+      <w:lvlJc w:val="left"/>
+      <w:pPr>
+        <w:ind w:left="2520" w:hanging="1800"/>
+      </w:pPr>
+      <w:rPr>
+        <w:rFonts w:hint="default"/>
+      </w:rPr>
+    </w:lvl>
+    <w:lvl w:ilvl="8">
+      <w:start w:val="1"/>
+      <w:numFmt w:val="decimal"/>
+      <w:isLgl/>
+      <w:lvlText w:val="%1.%2.%3.%4.%5.%6.%7.%8.%9."/>
+      <w:lvlJc w:val="left"/>
+      <w:pPr>
+        <w:ind w:left="2880" w:hanging="2160"/>
+      </w:pPr>
+      <w:rPr>
+        <w:rFonts w:hint="default"/>
+      </w:rPr>
+    </w:lvl>
+  </w:abstractNum>
+  <w:abstractNum w:abstractNumId="1" w15:restartNumberingAfterBreak="0">
+    <w:nsid w:val="383E6C16"/>
+    <w:multiLevelType w:val="hybridMultilevel"/>
+    <w:tmpl w:val="A65C9240"/>
+    <w:lvl w:ilvl="0" w:tplc="0409000F">
+      <w:start w:val="1"/>
+      <w:numFmt w:val="decimal"/>
+      <w:lvlText w:val="%1."/>
+      <w:lvlJc w:val="left"/>
+      <w:pPr>
+        <w:ind w:left="1440" w:hanging="360"/>
+      </w:pPr>
+    </w:lvl>
+    <w:lvl w:ilvl="1" w:tplc="04090019" w:tentative="1">
+      <w:start w:val="1"/>
+      <w:numFmt w:val="lowerLetter"/>
+      <w:lvlText w:val="%2."/>
+      <w:lvlJc w:val="left"/>
+      <w:pPr>
+        <w:ind w:left="2160" w:hanging="360"/>
+      </w:pPr>
+    </w:lvl>
+    <w:lvl w:ilvl="2" w:tplc="0409001B" w:tentative="1">
+      <w:start w:val="1"/>
+      <w:numFmt w:val="lowerRoman"/>
+      <w:lvlText w:val="%3."/>
+      <w:lvlJc w:val="right"/>
+      <w:pPr>
+        <w:ind w:left="2880" w:hanging="180"/>
+      </w:pPr>
+    </w:lvl>
+    <w:lvl w:ilvl="3" w:tplc="0409000F" w:tentative="1">
+      <w:start w:val="1"/>
+      <w:numFmt w:val="decimal"/>
+      <w:lvlText w:val="%4."/>
+      <w:lvlJc w:val="left"/>
+      <w:pPr>
+        <w:ind w:left="3600" w:hanging="360"/>
+      </w:pPr>
+    </w:lvl>
+    <w:lvl w:ilvl="4" w:tplc="04090019" w:tentative="1">
+      <w:start w:val="1"/>
+      <w:numFmt w:val="lowerLetter"/>
+      <w:lvlText w:val="%5."/>
+      <w:lvlJc w:val="left"/>
+      <w:pPr>
+        <w:ind w:left="4320" w:hanging="360"/>
+      </w:pPr>
+    </w:lvl>
+    <w:lvl w:ilvl="5" w:tplc="0409001B" w:tentative="1">
+      <w:start w:val="1"/>
+      <w:numFmt w:val="lowerRoman"/>
+      <w:lvlText w:val="%6."/>
+      <w:lvlJc w:val="right"/>
+      <w:pPr>
+        <w:ind w:left="5040" w:hanging="180"/>
+      </w:pPr>
+    </w:lvl>
+    <w:lvl w:ilvl="6" w:tplc="0409000F" w:tentative="1">
+      <w:start w:val="1"/>
+      <w:numFmt w:val="decimal"/>
+      <w:lvlText w:val="%7."/>
+      <w:lvlJc w:val="left"/>
+      <w:pPr>
+        <w:ind w:left="5760" w:hanging="360"/>
+      </w:pPr>
+    </w:lvl>
+    <w:lvl w:ilvl="7" w:tplc="04090019" w:tentative="1">
+      <w:start w:val="1"/>
+      <w:numFmt w:val="lowerLetter"/>
+      <w:lvlText w:val="%8."/>
+      <w:lvlJc w:val="left"/>
+      <w:pPr>
+        <w:ind w:left="6480" w:hanging="360"/>
+      </w:pPr>
+    </w:lvl>
+    <w:lvl w:ilvl="8" w:tplc="0409001B" w:tentative="1">
+      <w:start w:val="1"/>
+      <w:numFmt w:val="lowerRoman"/>
+      <w:lvlText w:val="%9."/>
+      <w:lvlJc w:val="right"/>
+      <w:pPr>
+        <w:ind w:left="7200" w:hanging="180"/>
+      </w:pPr>
+    </w:lvl>
+  </w:abstractNum>
+  <w:abstractNum w:abstractNumId="2" w15:restartNumberingAfterBreak="0">
     <w:nsid w:val="560549D1"/>
     <w:multiLevelType w:val="hybridMultilevel"/>
     <w:tmpl w:val="32624B40"/>
@@ -1521,7 +2488,13 @@
     </w:lvl>
   </w:abstractNum>
   <w:num w:numId="1">
+    <w:abstractNumId w:val="2"/>
+  </w:num>
+  <w:num w:numId="2">
     <w:abstractNumId w:val="0"/>
+  </w:num>
+  <w:num w:numId="3">
+    <w:abstractNumId w:val="1"/>
   </w:num>
 </w:numbering>
 </file>
@@ -1937,11 +2910,11 @@
     <w:link w:val="Heading1Char"/>
     <w:uiPriority w:val="9"/>
     <w:qFormat/>
-    <w:rsid w:val="00947865"/>
+    <w:rsid w:val="00BE4A19"/>
     <w:pPr>
       <w:keepNext/>
       <w:keepLines/>
-      <w:spacing w:before="240" w:line="480" w:lineRule="auto"/>
+      <w:spacing w:before="240" w:after="240"/>
       <w:jc w:val="center"/>
       <w:outlineLvl w:val="0"/>
     </w:pPr>
@@ -1952,10 +2925,31 @@
       <w:szCs w:val="32"/>
     </w:rPr>
   </w:style>
+  <w:style w:type="paragraph" w:styleId="Heading2">
+    <w:name w:val="heading 2"/>
+    <w:basedOn w:val="Normal"/>
+    <w:next w:val="Normal"/>
+    <w:link w:val="Heading2Char"/>
+    <w:uiPriority w:val="9"/>
+    <w:unhideWhenUsed/>
+    <w:qFormat/>
+    <w:rsid w:val="00BE4A19"/>
+    <w:pPr>
+      <w:keepNext/>
+      <w:keepLines/>
+      <w:spacing w:before="240" w:after="240"/>
+      <w:jc w:val="center"/>
+      <w:outlineLvl w:val="1"/>
+    </w:pPr>
+    <w:rPr>
+      <w:rFonts w:eastAsiaTheme="majorEastAsia" w:cstheme="majorBidi"/>
+      <w:sz w:val="32"/>
+      <w:szCs w:val="26"/>
+    </w:rPr>
+  </w:style>
   <w:style w:type="character" w:default="1" w:styleId="DefaultParagraphFont">
     <w:name w:val="Default Paragraph Font"/>
     <w:uiPriority w:val="1"/>
-    <w:semiHidden/>
     <w:unhideWhenUsed/>
   </w:style>
   <w:style w:type="table" w:default="1" w:styleId="TableNormal">
@@ -2036,7 +3030,7 @@
       <w:jc w:val="left"/>
     </w:pPr>
     <w:rPr>
-      <w:rFonts w:asciiTheme="majorHAnsi" w:hAnsiTheme="majorHAnsi" w:cstheme="majorHAnsi"/>
+      <w:rFonts w:asciiTheme="majorHAnsi" w:hAnsiTheme="majorHAnsi"/>
       <w:b/>
       <w:bCs/>
       <w:caps/>
@@ -2057,7 +3051,7 @@
       <w:jc w:val="left"/>
     </w:pPr>
     <w:rPr>
-      <w:rFonts w:cstheme="minorHAnsi"/>
+      <w:rFonts w:asciiTheme="minorHAnsi" w:hAnsiTheme="minorHAnsi"/>
       <w:b/>
       <w:bCs/>
       <w:sz w:val="20"/>
@@ -2073,11 +3067,11 @@
     <w:unhideWhenUsed/>
     <w:rsid w:val="00C32FF9"/>
     <w:pPr>
-      <w:ind w:left="220"/>
+      <w:ind w:left="280"/>
       <w:jc w:val="left"/>
     </w:pPr>
     <w:rPr>
-      <w:rFonts w:cstheme="minorHAnsi"/>
+      <w:rFonts w:asciiTheme="minorHAnsi" w:hAnsiTheme="minorHAnsi"/>
       <w:sz w:val="20"/>
       <w:szCs w:val="20"/>
     </w:rPr>
@@ -2091,11 +3085,11 @@
     <w:unhideWhenUsed/>
     <w:rsid w:val="00C32FF9"/>
     <w:pPr>
-      <w:ind w:left="440"/>
+      <w:ind w:left="560"/>
       <w:jc w:val="left"/>
     </w:pPr>
     <w:rPr>
-      <w:rFonts w:cstheme="minorHAnsi"/>
+      <w:rFonts w:asciiTheme="minorHAnsi" w:hAnsiTheme="minorHAnsi"/>
       <w:sz w:val="20"/>
       <w:szCs w:val="20"/>
     </w:rPr>
@@ -2109,11 +3103,11 @@
     <w:unhideWhenUsed/>
     <w:rsid w:val="00C32FF9"/>
     <w:pPr>
-      <w:ind w:left="660"/>
+      <w:ind w:left="840"/>
       <w:jc w:val="left"/>
     </w:pPr>
     <w:rPr>
-      <w:rFonts w:cstheme="minorHAnsi"/>
+      <w:rFonts w:asciiTheme="minorHAnsi" w:hAnsiTheme="minorHAnsi"/>
       <w:sz w:val="20"/>
       <w:szCs w:val="20"/>
     </w:rPr>
@@ -2127,11 +3121,11 @@
     <w:unhideWhenUsed/>
     <w:rsid w:val="00C32FF9"/>
     <w:pPr>
-      <w:ind w:left="880"/>
+      <w:ind w:left="1120"/>
       <w:jc w:val="left"/>
     </w:pPr>
     <w:rPr>
-      <w:rFonts w:cstheme="minorHAnsi"/>
+      <w:rFonts w:asciiTheme="minorHAnsi" w:hAnsiTheme="minorHAnsi"/>
       <w:sz w:val="20"/>
       <w:szCs w:val="20"/>
     </w:rPr>
@@ -2145,11 +3139,11 @@
     <w:unhideWhenUsed/>
     <w:rsid w:val="00C32FF9"/>
     <w:pPr>
-      <w:ind w:left="1100"/>
+      <w:ind w:left="1400"/>
       <w:jc w:val="left"/>
     </w:pPr>
     <w:rPr>
-      <w:rFonts w:cstheme="minorHAnsi"/>
+      <w:rFonts w:asciiTheme="minorHAnsi" w:hAnsiTheme="minorHAnsi"/>
       <w:sz w:val="20"/>
       <w:szCs w:val="20"/>
     </w:rPr>
@@ -2163,11 +3157,11 @@
     <w:unhideWhenUsed/>
     <w:rsid w:val="00C32FF9"/>
     <w:pPr>
-      <w:ind w:left="1320"/>
+      <w:ind w:left="1680"/>
       <w:jc w:val="left"/>
     </w:pPr>
     <w:rPr>
-      <w:rFonts w:cstheme="minorHAnsi"/>
+      <w:rFonts w:asciiTheme="minorHAnsi" w:hAnsiTheme="minorHAnsi"/>
       <w:sz w:val="20"/>
       <w:szCs w:val="20"/>
     </w:rPr>
@@ -2181,11 +3175,11 @@
     <w:unhideWhenUsed/>
     <w:rsid w:val="00C32FF9"/>
     <w:pPr>
-      <w:ind w:left="1540"/>
+      <w:ind w:left="1960"/>
       <w:jc w:val="left"/>
     </w:pPr>
     <w:rPr>
-      <w:rFonts w:cstheme="minorHAnsi"/>
+      <w:rFonts w:asciiTheme="minorHAnsi" w:hAnsiTheme="minorHAnsi"/>
       <w:sz w:val="20"/>
       <w:szCs w:val="20"/>
     </w:rPr>
@@ -2195,7 +3189,7 @@
     <w:basedOn w:val="DefaultParagraphFont"/>
     <w:link w:val="Heading1"/>
     <w:uiPriority w:val="9"/>
-    <w:rsid w:val="00947865"/>
+    <w:rsid w:val="00BE4A19"/>
     <w:rPr>
       <w:rFonts w:ascii="Times New Roman" w:eastAsiaTheme="majorEastAsia" w:hAnsi="Times New Roman" w:cstheme="majorBidi"/>
       <w:b/>
@@ -2254,6 +3248,18 @@
       <w:ind w:left="720"/>
       <w:contextualSpacing/>
     </w:pPr>
+  </w:style>
+  <w:style w:type="character" w:customStyle="1" w:styleId="Heading2Char">
+    <w:name w:val="Heading 2 Char"/>
+    <w:basedOn w:val="DefaultParagraphFont"/>
+    <w:link w:val="Heading2"/>
+    <w:uiPriority w:val="9"/>
+    <w:rsid w:val="00BE4A19"/>
+    <w:rPr>
+      <w:rFonts w:ascii="Times New Roman" w:eastAsiaTheme="majorEastAsia" w:hAnsi="Times New Roman" w:cstheme="majorBidi"/>
+      <w:sz w:val="32"/>
+      <w:szCs w:val="26"/>
+    </w:rPr>
   </w:style>
 </w:styles>
 </file>
@@ -2524,7 +3530,7 @@
 </file>
 
 <file path=customXml/itemProps1.xml><?xml version="1.0" encoding="utf-8"?>
-<ds:datastoreItem xmlns:ds="http://schemas.openxmlformats.org/officeDocument/2006/customXml" ds:itemID="{B84A70F8-FFC6-4371-A33A-5F7953D36771}">
+<ds:datastoreItem xmlns:ds="http://schemas.openxmlformats.org/officeDocument/2006/customXml" ds:itemID="{598D5A0D-A758-449C-8B44-72208F20B490}">
   <ds:schemaRefs>
     <ds:schemaRef ds:uri="http://schemas.openxmlformats.org/officeDocument/2006/bibliography"/>
   </ds:schemaRefs>

</xml_diff>

<commit_message>
Start of selenium description and minor fixes
</commit_message>
<xml_diff>
--- a/diploma.docx
+++ b/diploma.docx
@@ -353,6 +353,8 @@
       <w:bookmarkStart w:id="2" w:name="_Toc139813742"/>
       <w:bookmarkStart w:id="3" w:name="_Toc139814459"/>
       <w:bookmarkStart w:id="4" w:name="_Toc139814590"/>
+      <w:bookmarkStart w:id="5" w:name="_Toc139844311"/>
+      <w:bookmarkStart w:id="6" w:name="_Toc139844796"/>
       <w:r>
         <w:rPr>
           <w:lang w:val="ru-RU"/>
@@ -365,6 +367,8 @@
       <w:bookmarkEnd w:id="2"/>
       <w:bookmarkEnd w:id="3"/>
       <w:bookmarkEnd w:id="4"/>
+      <w:bookmarkEnd w:id="5"/>
+      <w:bookmarkEnd w:id="6"/>
       <w:r>
         <w:rPr>
           <w:rFonts w:cs="Times New Roman"/>
@@ -409,11 +413,12 @@
           <w:szCs w:val="22"/>
         </w:rPr>
       </w:pPr>
-      <w:hyperlink w:anchor="_Toc139814591" w:history="1">
+      <w:hyperlink w:anchor="_Toc139844797" w:history="1">
         <w:r>
           <w:rPr>
             <w:rStyle w:val="Hyperlink"/>
             <w:noProof/>
+            <w:u w:val="none"/>
             <w:lang w:val="ru-RU"/>
           </w:rPr>
           <w:t>ВВЕДЕНИЕ</w:t>
@@ -437,7 +442,7 @@
             <w:noProof/>
             <w:webHidden/>
           </w:rPr>
-          <w:instrText xml:space="preserve"> PAGEREF _Toc139814591 \h </w:instrText>
+          <w:instrText xml:space="preserve"> PAGEREF _Toc139844797 \h </w:instrText>
         </w:r>
         <w:r>
           <w:rPr>
@@ -485,11 +490,12 @@
           <w:szCs w:val="22"/>
         </w:rPr>
       </w:pPr>
-      <w:hyperlink w:anchor="_Toc139814592" w:history="1">
+      <w:hyperlink w:anchor="_Toc139844798" w:history="1">
         <w:r>
           <w:rPr>
             <w:rStyle w:val="Hyperlink"/>
             <w:noProof/>
+            <w:u w:val="none"/>
           </w:rPr>
           <w:t>1.</w:t>
         </w:r>
@@ -509,8 +515,9 @@
           <w:rPr>
             <w:rStyle w:val="Hyperlink"/>
             <w:noProof/>
-          </w:rPr>
-          <w:t>ФРЕЙМВОРКИ ДЛЯ АВТОМАТИЧЕСКОГО ТЕСТИРОВАНИЯ</w:t>
+            <w:u w:val="none"/>
+          </w:rPr>
+          <w:t>ИНСТРУМЕНТЫ ДЛЯ АВТОМАТИЗИРОВАННОГО ТЕСТИРОВАНИЯ</w:t>
         </w:r>
         <w:r>
           <w:rPr>
@@ -531,7 +538,7 @@
             <w:noProof/>
             <w:webHidden/>
           </w:rPr>
-          <w:instrText xml:space="preserve"> PAGEREF _Toc139814592 \h </w:instrText>
+          <w:instrText xml:space="preserve"> PAGEREF _Toc139844798 \h </w:instrText>
         </w:r>
         <w:r>
           <w:rPr>
@@ -578,11 +585,12 @@
           <w:szCs w:val="22"/>
         </w:rPr>
       </w:pPr>
-      <w:hyperlink w:anchor="_Toc139814593" w:history="1">
+      <w:hyperlink w:anchor="_Toc139844799" w:history="1">
         <w:r>
           <w:rPr>
             <w:rStyle w:val="Hyperlink"/>
             <w:noProof/>
+            <w:u w:val="none"/>
           </w:rPr>
           <w:t>1.1.</w:t>
         </w:r>
@@ -601,6 +609,7 @@
           <w:rPr>
             <w:rStyle w:val="Hyperlink"/>
             <w:noProof/>
+            <w:u w:val="none"/>
           </w:rPr>
           <w:t>Selenium</w:t>
         </w:r>
@@ -623,7 +632,7 @@
             <w:noProof/>
             <w:webHidden/>
           </w:rPr>
-          <w:instrText xml:space="preserve"> PAGEREF _Toc139814593 \h </w:instrText>
+          <w:instrText xml:space="preserve"> PAGEREF _Toc139844799 \h </w:instrText>
         </w:r>
         <w:r>
           <w:rPr>
@@ -670,12 +679,12 @@
           <w:szCs w:val="22"/>
         </w:rPr>
       </w:pPr>
-      <w:hyperlink w:anchor="_Toc139814594" w:history="1">
+      <w:hyperlink w:anchor="_Toc139844800" w:history="1">
         <w:r>
           <w:rPr>
             <w:rStyle w:val="Hyperlink"/>
             <w:noProof/>
-            <w:lang w:val="en-US"/>
+            <w:u w:val="none"/>
           </w:rPr>
           <w:t>ЗАКЛЮЧЕНИЕ</w:t>
         </w:r>
@@ -698,7 +707,7 @@
             <w:noProof/>
             <w:webHidden/>
           </w:rPr>
-          <w:instrText xml:space="preserve"> PAGEREF _Toc139814594 \h </w:instrText>
+          <w:instrText xml:space="preserve"> PAGEREF _Toc139844800 \h </w:instrText>
         </w:r>
         <w:r>
           <w:rPr>
@@ -745,12 +754,12 @@
           <w:szCs w:val="22"/>
         </w:rPr>
       </w:pPr>
-      <w:hyperlink w:anchor="_Toc139814595" w:history="1">
+      <w:hyperlink w:anchor="_Toc139844801" w:history="1">
         <w:r>
           <w:rPr>
             <w:rStyle w:val="Hyperlink"/>
             <w:noProof/>
-            <w:lang w:val="en-US"/>
+            <w:u w:val="none"/>
           </w:rPr>
           <w:t>СПИСОК ИСПОЛЬЗОВАННОЙ ЛИТЕРАТУРЫ И РЕСУРСОВ</w:t>
         </w:r>
@@ -773,7 +782,7 @@
             <w:noProof/>
             <w:webHidden/>
           </w:rPr>
-          <w:instrText xml:space="preserve"> PAGEREF _Toc139814595 \h </w:instrText>
+          <w:instrText xml:space="preserve"> PAGEREF _Toc139844801 \h </w:instrText>
         </w:r>
         <w:r>
           <w:rPr>
@@ -820,12 +829,12 @@
           <w:szCs w:val="22"/>
         </w:rPr>
       </w:pPr>
-      <w:hyperlink w:anchor="_Toc139814596" w:history="1">
+      <w:hyperlink w:anchor="_Toc139844802" w:history="1">
         <w:r>
           <w:rPr>
             <w:rStyle w:val="Hyperlink"/>
             <w:noProof/>
-            <w:lang w:val="en-US"/>
+            <w:u w:val="none"/>
           </w:rPr>
           <w:t>ПРИЛОЖЕНИЯ</w:t>
         </w:r>
@@ -848,7 +857,7 @@
             <w:noProof/>
             <w:webHidden/>
           </w:rPr>
-          <w:instrText xml:space="preserve"> PAGEREF _Toc139814596 \h </w:instrText>
+          <w:instrText xml:space="preserve"> PAGEREF _Toc139844802 \h </w:instrText>
         </w:r>
         <w:r>
           <w:rPr>
@@ -1014,7 +1023,7 @@
           <w:lang w:val="ru-RU"/>
         </w:rPr>
       </w:pPr>
-      <w:bookmarkStart w:id="5" w:name="_Toc139814591"/>
+      <w:bookmarkStart w:id="7" w:name="_Toc139844797"/>
       <w:r>
         <w:rPr>
           <w:lang w:val="ru-RU"/>
@@ -1022,7 +1031,7 @@
         <w:lastRenderedPageBreak/>
         <w:t>ВВЕДЕНИЕ</w:t>
       </w:r>
-      <w:bookmarkEnd w:id="5"/>
+      <w:bookmarkEnd w:id="7"/>
     </w:p>
     <w:p>
       <w:pPr>
@@ -1058,7 +1067,7 @@
         <w:rPr>
           <w:lang w:val="ru-RU"/>
         </w:rPr>
-        <w:t>фреймворков</w:t>
+        <w:t>инструментов</w:t>
       </w:r>
       <w:r>
         <w:rPr>
@@ -1094,7 +1103,19 @@
         <w:rPr>
           <w:lang w:val="ru-RU"/>
         </w:rPr>
-        <w:t xml:space="preserve"> для автоматической валидации функционала</w:t>
+        <w:t xml:space="preserve"> для </w:t>
+      </w:r>
+      <w:r>
+        <w:rPr>
+          <w:lang w:val="ru-RU"/>
+        </w:rPr>
+        <w:t>автоматизированной</w:t>
+      </w:r>
+      <w:r>
+        <w:rPr>
+          <w:lang w:val="ru-RU"/>
+        </w:rPr>
+        <w:t xml:space="preserve"> валидации функционала</w:t>
       </w:r>
       <w:r>
         <w:rPr>
@@ -1232,13 +1253,25 @@
         <w:rPr>
           <w:lang w:val="ru-RU"/>
         </w:rPr>
-        <w:t>фреймворк</w:t>
-      </w:r>
-      <w:r>
-        <w:rPr>
-          <w:lang w:val="ru-RU"/>
-        </w:rPr>
-        <w:t xml:space="preserve"> взаимодействия с браузером для реализации автоматических тестов;</w:t>
+        <w:t>инструмент</w:t>
+      </w:r>
+      <w:r>
+        <w:rPr>
+          <w:lang w:val="ru-RU"/>
+        </w:rPr>
+        <w:t xml:space="preserve"> взаимодействия с браузером для реализации </w:t>
+      </w:r>
+      <w:r>
+        <w:rPr>
+          <w:lang w:val="ru-RU"/>
+        </w:rPr>
+        <w:t>автоматизированных</w:t>
+      </w:r>
+      <w:r>
+        <w:rPr>
+          <w:lang w:val="ru-RU"/>
+        </w:rPr>
+        <w:t xml:space="preserve"> тестов;</w:t>
       </w:r>
     </w:p>
     <w:p>
@@ -1274,7 +1307,19 @@
         <w:rPr>
           <w:lang w:val="ru-RU"/>
         </w:rPr>
-        <w:t>Реализовать сценарии автоматического тестирования для проверки базового функционала lcwaikiki.kz с использованием Java;</w:t>
+        <w:t xml:space="preserve">Реализовать сценарии </w:t>
+      </w:r>
+      <w:r>
+        <w:rPr>
+          <w:lang w:val="ru-RU"/>
+        </w:rPr>
+        <w:t>автоматизированного</w:t>
+      </w:r>
+      <w:r>
+        <w:rPr>
+          <w:lang w:val="ru-RU"/>
+        </w:rPr>
+        <w:t xml:space="preserve"> тестирования для проверки базового функционала lcwaikiki.kz с использованием Java;</w:t>
       </w:r>
     </w:p>
     <w:p>
@@ -1292,7 +1337,31 @@
         <w:rPr>
           <w:lang w:val="ru-RU"/>
         </w:rPr>
-        <w:t>Собрать финальный билд для запуска автоматического тестирования с помощью команды в Windows/Linux.</w:t>
+        <w:t xml:space="preserve">Собрать финальный билд для запуска </w:t>
+      </w:r>
+      <w:r>
+        <w:rPr>
+          <w:lang w:val="ru-RU"/>
+        </w:rPr>
+        <w:t>авто</w:t>
+      </w:r>
+      <w:r>
+        <w:rPr>
+          <w:lang w:val="ru-RU"/>
+        </w:rPr>
+        <w:t>тест</w:t>
+      </w:r>
+      <w:r>
+        <w:rPr>
+          <w:lang w:val="ru-RU"/>
+        </w:rPr>
+        <w:t>ов</w:t>
+      </w:r>
+      <w:r>
+        <w:rPr>
+          <w:lang w:val="ru-RU"/>
+        </w:rPr>
+        <w:t xml:space="preserve"> с помощью команды в Windows/Linux.</w:t>
       </w:r>
     </w:p>
     <w:p>
@@ -1331,7 +1400,19 @@
           <w:lang w:val="ru-RU"/>
         </w:rPr>
         <w:lastRenderedPageBreak/>
-        <w:t>Playwright как фреймфорк для взаимодействия с браузером, Maven</w:t>
+        <w:t xml:space="preserve">Playwright как </w:t>
+      </w:r>
+      <w:r>
+        <w:rPr>
+          <w:lang w:val="ru-RU"/>
+        </w:rPr>
+        <w:t>инструмент</w:t>
+      </w:r>
+      <w:r>
+        <w:rPr>
+          <w:lang w:val="ru-RU"/>
+        </w:rPr>
+        <w:t xml:space="preserve"> для взаимодействия с браузером, Maven</w:t>
       </w:r>
       <w:r>
         <w:rPr>
@@ -1583,18 +1664,21 @@
           <w:numId w:val="2"/>
         </w:numPr>
       </w:pPr>
-      <w:bookmarkStart w:id="6" w:name="_Toc139814592"/>
+      <w:bookmarkStart w:id="8" w:name="_Toc139844798"/>
       <w:r>
         <w:lastRenderedPageBreak/>
-        <w:t>ФРЕЙМВОРК</w:t>
-      </w:r>
-      <w:r>
-        <w:t>И</w:t>
-      </w:r>
-      <w:r>
-        <w:t xml:space="preserve"> ДЛЯ АВТОМАТИЧЕСКОГО ТЕСТИРОВАНИЯ</w:t>
-      </w:r>
-      <w:bookmarkEnd w:id="6"/>
+        <w:t>ИНСТРУМЕНТЫ</w:t>
+      </w:r>
+      <w:r>
+        <w:t xml:space="preserve"> ДЛЯ </w:t>
+      </w:r>
+      <w:r>
+        <w:t xml:space="preserve">АВТОМАТИЗИРОВАННОГО </w:t>
+      </w:r>
+      <w:r>
+        <w:t>ТЕСТИРОВАНИЯ</w:t>
+      </w:r>
+      <w:bookmarkEnd w:id="8"/>
     </w:p>
     <w:p>
       <w:pPr>
@@ -1604,24 +1688,212 @@
           <w:numId w:val="2"/>
         </w:numPr>
       </w:pPr>
-      <w:bookmarkStart w:id="7" w:name="_Toc139814593"/>
+      <w:bookmarkStart w:id="9" w:name="_Toc139844799"/>
       <w:r>
         <w:t>Selenium</w:t>
       </w:r>
-      <w:bookmarkEnd w:id="7"/>
-    </w:p>
-    <w:p>
-      <w:r>
-        <w:t xml:space="preserve">TBD </w:t>
-      </w:r>
-      <w:r>
-        <w:t>[</w:t>
+      <w:bookmarkEnd w:id="9"/>
+    </w:p>
+    <w:p>
+      <w:r>
+        <w:t xml:space="preserve">Selenium – </w:t>
+      </w:r>
+      <w:proofErr w:type="spellStart"/>
+      <w:r>
+        <w:rPr>
+          <w:lang w:val="en-US"/>
+        </w:rPr>
+        <w:t>это</w:t>
+      </w:r>
+      <w:proofErr w:type="spellEnd"/>
+      <w:r>
+        <w:rPr>
+          <w:lang w:val="en-US"/>
+        </w:rPr>
+        <w:t xml:space="preserve"> </w:t>
+      </w:r>
+      <w:proofErr w:type="spellStart"/>
+      <w:r>
+        <w:rPr>
+          <w:lang w:val="en-US"/>
+        </w:rPr>
+        <w:t>проект</w:t>
+      </w:r>
+      <w:proofErr w:type="spellEnd"/>
+      <w:r>
+        <w:rPr>
+          <w:lang w:val="en-US"/>
+        </w:rPr>
+        <w:t xml:space="preserve">, в </w:t>
+      </w:r>
+      <w:proofErr w:type="spellStart"/>
+      <w:r>
+        <w:rPr>
+          <w:lang w:val="en-US"/>
+        </w:rPr>
+        <w:t>рамках</w:t>
+      </w:r>
+      <w:proofErr w:type="spellEnd"/>
+      <w:r>
+        <w:rPr>
+          <w:lang w:val="en-US"/>
+        </w:rPr>
+        <w:t xml:space="preserve"> </w:t>
+      </w:r>
+      <w:proofErr w:type="spellStart"/>
+      <w:r>
+        <w:rPr>
+          <w:lang w:val="en-US"/>
+        </w:rPr>
+        <w:t>которого</w:t>
+      </w:r>
+      <w:proofErr w:type="spellEnd"/>
+      <w:r>
+        <w:rPr>
+          <w:lang w:val="en-US"/>
+        </w:rPr>
+        <w:t xml:space="preserve"> </w:t>
+      </w:r>
+      <w:proofErr w:type="spellStart"/>
+      <w:r>
+        <w:rPr>
+          <w:lang w:val="en-US"/>
+        </w:rPr>
+        <w:t>разрабатывается</w:t>
+      </w:r>
+      <w:proofErr w:type="spellEnd"/>
+      <w:r>
+        <w:rPr>
+          <w:lang w:val="en-US"/>
+        </w:rPr>
+        <w:t xml:space="preserve"> </w:t>
+      </w:r>
+      <w:proofErr w:type="spellStart"/>
+      <w:r>
+        <w:rPr>
+          <w:lang w:val="en-US"/>
+        </w:rPr>
+        <w:t>серия</w:t>
+      </w:r>
+      <w:proofErr w:type="spellEnd"/>
+      <w:r>
+        <w:rPr>
+          <w:lang w:val="en-US"/>
+        </w:rPr>
+        <w:t xml:space="preserve"> </w:t>
+      </w:r>
+      <w:proofErr w:type="spellStart"/>
+      <w:r>
+        <w:rPr>
+          <w:lang w:val="en-US"/>
+        </w:rPr>
+        <w:t>программных</w:t>
+      </w:r>
+      <w:proofErr w:type="spellEnd"/>
+      <w:r>
+        <w:rPr>
+          <w:lang w:val="en-US"/>
+        </w:rPr>
+        <w:t xml:space="preserve"> </w:t>
+      </w:r>
+      <w:proofErr w:type="spellStart"/>
+      <w:r>
+        <w:rPr>
+          <w:lang w:val="en-US"/>
+        </w:rPr>
+        <w:t>продуктов</w:t>
+      </w:r>
+      <w:proofErr w:type="spellEnd"/>
+      <w:r>
+        <w:rPr>
+          <w:lang w:val="en-US"/>
+        </w:rPr>
+        <w:t xml:space="preserve"> с </w:t>
+      </w:r>
+      <w:proofErr w:type="spellStart"/>
+      <w:r>
+        <w:rPr>
+          <w:lang w:val="en-US"/>
+        </w:rPr>
+        <w:t>исходным</w:t>
+      </w:r>
+      <w:proofErr w:type="spellEnd"/>
+      <w:r>
+        <w:rPr>
+          <w:lang w:val="en-US"/>
+        </w:rPr>
+        <w:t xml:space="preserve"> </w:t>
+      </w:r>
+      <w:proofErr w:type="spellStart"/>
+      <w:r>
+        <w:rPr>
+          <w:lang w:val="en-US"/>
+        </w:rPr>
+        <w:t>кодом</w:t>
+      </w:r>
+      <w:proofErr w:type="spellEnd"/>
+      <w:r>
+        <w:rPr>
+          <w:lang w:val="en-US"/>
+        </w:rPr>
+        <w:t xml:space="preserve"> (</w:t>
+      </w:r>
+      <w:r>
+        <w:t>open source</w:t>
+      </w:r>
+      <w:r>
+        <w:rPr>
+          <w:lang w:val="en-US"/>
+        </w:rPr>
+        <w:t>)</w:t>
+      </w:r>
+      <w:r>
+        <w:t xml:space="preserve">, </w:t>
+      </w:r>
+      <w:proofErr w:type="spellStart"/>
+      <w:r>
+        <w:rPr>
+          <w:lang w:val="en-US"/>
+        </w:rPr>
+        <w:t>открытым</w:t>
+      </w:r>
+      <w:proofErr w:type="spellEnd"/>
+      <w:r>
+        <w:rPr>
+          <w:lang w:val="en-US"/>
+        </w:rPr>
+        <w:t xml:space="preserve"> в </w:t>
+      </w:r>
+      <w:proofErr w:type="spellStart"/>
+      <w:r>
+        <w:rPr>
+          <w:lang w:val="en-US"/>
+        </w:rPr>
+        <w:t>декабре</w:t>
+      </w:r>
+      <w:proofErr w:type="spellEnd"/>
+      <w:r>
+        <w:rPr>
+          <w:lang w:val="en-US"/>
+        </w:rPr>
+        <w:t xml:space="preserve"> 2004 </w:t>
+      </w:r>
+      <w:proofErr w:type="spellStart"/>
+      <w:r>
+        <w:rPr>
+          <w:lang w:val="en-US"/>
+        </w:rPr>
+        <w:t>года</w:t>
+      </w:r>
+      <w:proofErr w:type="spellEnd"/>
+      <w:r>
+        <w:t xml:space="preserve"> [</w:t>
       </w:r>
       <w:r>
         <w:fldChar w:fldCharType="begin"/>
       </w:r>
       <w:r>
-        <w:instrText xml:space="preserve"> REF _Ref139815098 \r \h </w:instrText>
+        <w:instrText xml:space="preserve"> REF _Ref139844981 \r \h </w:instrText>
       </w:r>
       <w:r>
         <w:fldChar w:fldCharType="separate"/>
@@ -1633,13 +1905,748 @@
         <w:fldChar w:fldCharType="end"/>
       </w:r>
       <w:r>
-        <w:t>]</w:t>
-      </w:r>
-    </w:p>
-    <w:p>
-      <w:bookmarkStart w:id="8" w:name="_GoBack"/>
-      <w:bookmarkEnd w:id="8"/>
-    </w:p>
+        <w:t xml:space="preserve">, </w:t>
+      </w:r>
+      <w:r>
+        <w:fldChar w:fldCharType="begin"/>
+      </w:r>
+      <w:r>
+        <w:instrText xml:space="preserve"> REF _Ref139845070 \r \h </w:instrText>
+      </w:r>
+      <w:r>
+        <w:fldChar w:fldCharType="separate"/>
+      </w:r>
+      <w:r>
+        <w:t>2</w:t>
+      </w:r>
+      <w:r>
+        <w:fldChar w:fldCharType="end"/>
+      </w:r>
+      <w:r>
+        <w:t xml:space="preserve">, </w:t>
+      </w:r>
+      <w:r>
+        <w:fldChar w:fldCharType="begin"/>
+      </w:r>
+      <w:r>
+        <w:instrText xml:space="preserve"> REF _Ref139845099 \r \h </w:instrText>
+      </w:r>
+      <w:r>
+        <w:fldChar w:fldCharType="separate"/>
+      </w:r>
+      <w:r>
+        <w:t>3</w:t>
+      </w:r>
+      <w:r>
+        <w:fldChar w:fldCharType="end"/>
+      </w:r>
+      <w:r>
+        <w:t>]:</w:t>
+      </w:r>
+    </w:p>
+    <w:p>
+      <w:pPr>
+        <w:pStyle w:val="ListParagraph"/>
+        <w:numPr>
+          <w:ilvl w:val="0"/>
+          <w:numId w:val="4"/>
+        </w:numPr>
+      </w:pPr>
+      <w:r>
+        <w:t>Selenium WebDriver;</w:t>
+      </w:r>
+    </w:p>
+    <w:p>
+      <w:pPr>
+        <w:pStyle w:val="ListParagraph"/>
+        <w:numPr>
+          <w:ilvl w:val="0"/>
+          <w:numId w:val="4"/>
+        </w:numPr>
+      </w:pPr>
+      <w:r>
+        <w:t>Selenium RC;</w:t>
+      </w:r>
+    </w:p>
+    <w:p>
+      <w:pPr>
+        <w:pStyle w:val="ListParagraph"/>
+        <w:numPr>
+          <w:ilvl w:val="0"/>
+          <w:numId w:val="4"/>
+        </w:numPr>
+      </w:pPr>
+      <w:r>
+        <w:t>Selenium Server;</w:t>
+      </w:r>
+    </w:p>
+    <w:p>
+      <w:pPr>
+        <w:pStyle w:val="ListParagraph"/>
+        <w:numPr>
+          <w:ilvl w:val="0"/>
+          <w:numId w:val="4"/>
+        </w:numPr>
+      </w:pPr>
+      <w:r>
+        <w:t>Selenium Grid;</w:t>
+      </w:r>
+    </w:p>
+    <w:p>
+      <w:pPr>
+        <w:pStyle w:val="ListParagraph"/>
+        <w:numPr>
+          <w:ilvl w:val="0"/>
+          <w:numId w:val="4"/>
+        </w:numPr>
+      </w:pPr>
+      <w:r>
+        <w:t>Selenium IDE.</w:t>
+      </w:r>
+    </w:p>
+    <w:p>
+      <w:pPr>
+        <w:rPr>
+          <w:lang w:val="en-US"/>
+        </w:rPr>
+      </w:pPr>
+      <w:r>
+        <w:t xml:space="preserve">Selenium WebDriver – </w:t>
+      </w:r>
+      <w:proofErr w:type="spellStart"/>
+      <w:r>
+        <w:rPr>
+          <w:lang w:val="en-US"/>
+        </w:rPr>
+        <w:t>это</w:t>
+      </w:r>
+      <w:proofErr w:type="spellEnd"/>
+      <w:r>
+        <w:rPr>
+          <w:lang w:val="en-US"/>
+        </w:rPr>
+        <w:t xml:space="preserve"> </w:t>
+      </w:r>
+      <w:proofErr w:type="spellStart"/>
+      <w:r>
+        <w:rPr>
+          <w:lang w:val="en-US"/>
+        </w:rPr>
+        <w:t>программная</w:t>
+      </w:r>
+      <w:proofErr w:type="spellEnd"/>
+      <w:r>
+        <w:rPr>
+          <w:lang w:val="en-US"/>
+        </w:rPr>
+        <w:t xml:space="preserve"> </w:t>
+      </w:r>
+      <w:proofErr w:type="spellStart"/>
+      <w:r>
+        <w:rPr>
+          <w:lang w:val="en-US"/>
+        </w:rPr>
+        <w:t>библиотека</w:t>
+      </w:r>
+      <w:proofErr w:type="spellEnd"/>
+      <w:r>
+        <w:rPr>
+          <w:lang w:val="en-US"/>
+        </w:rPr>
+        <w:t xml:space="preserve"> </w:t>
+      </w:r>
+      <w:proofErr w:type="spellStart"/>
+      <w:r>
+        <w:rPr>
+          <w:lang w:val="en-US"/>
+        </w:rPr>
+        <w:t>для</w:t>
+      </w:r>
+      <w:proofErr w:type="spellEnd"/>
+      <w:r>
+        <w:rPr>
+          <w:lang w:val="en-US"/>
+        </w:rPr>
+        <w:t xml:space="preserve"> </w:t>
+      </w:r>
+      <w:proofErr w:type="spellStart"/>
+      <w:r>
+        <w:rPr>
+          <w:lang w:val="en-US"/>
+        </w:rPr>
+        <w:t>управления</w:t>
+      </w:r>
+      <w:proofErr w:type="spellEnd"/>
+      <w:r>
+        <w:rPr>
+          <w:lang w:val="en-US"/>
+        </w:rPr>
+        <w:t xml:space="preserve"> </w:t>
+      </w:r>
+      <w:proofErr w:type="spellStart"/>
+      <w:r>
+        <w:rPr>
+          <w:lang w:val="en-US"/>
+        </w:rPr>
+        <w:t>браузерами</w:t>
+      </w:r>
+      <w:proofErr w:type="spellEnd"/>
+      <w:r>
+        <w:rPr>
+          <w:lang w:val="en-US"/>
+        </w:rPr>
+        <w:t xml:space="preserve">. </w:t>
+      </w:r>
+      <w:proofErr w:type="spellStart"/>
+      <w:r>
+        <w:rPr>
+          <w:lang w:val="en-US"/>
+        </w:rPr>
+        <w:t>Часто</w:t>
+      </w:r>
+      <w:proofErr w:type="spellEnd"/>
+      <w:r>
+        <w:rPr>
+          <w:lang w:val="en-US"/>
+        </w:rPr>
+        <w:t xml:space="preserve"> </w:t>
+      </w:r>
+      <w:proofErr w:type="spellStart"/>
+      <w:r>
+        <w:rPr>
+          <w:lang w:val="en-US"/>
+        </w:rPr>
+        <w:t>употребляется</w:t>
+      </w:r>
+      <w:proofErr w:type="spellEnd"/>
+      <w:r>
+        <w:rPr>
+          <w:lang w:val="en-US"/>
+        </w:rPr>
+        <w:t xml:space="preserve"> </w:t>
+      </w:r>
+      <w:proofErr w:type="spellStart"/>
+      <w:r>
+        <w:rPr>
+          <w:lang w:val="en-US"/>
+        </w:rPr>
+        <w:t>также</w:t>
+      </w:r>
+      <w:proofErr w:type="spellEnd"/>
+      <w:r>
+        <w:rPr>
+          <w:lang w:val="en-US"/>
+        </w:rPr>
+        <w:t xml:space="preserve"> </w:t>
+      </w:r>
+      <w:proofErr w:type="spellStart"/>
+      <w:r>
+        <w:rPr>
+          <w:lang w:val="en-US"/>
+        </w:rPr>
+        <w:t>более</w:t>
+      </w:r>
+      <w:proofErr w:type="spellEnd"/>
+      <w:r>
+        <w:rPr>
+          <w:lang w:val="en-US"/>
+        </w:rPr>
+        <w:t xml:space="preserve"> </w:t>
+      </w:r>
+      <w:proofErr w:type="spellStart"/>
+      <w:r>
+        <w:rPr>
+          <w:lang w:val="en-US"/>
+        </w:rPr>
+        <w:t>короткое</w:t>
+      </w:r>
+      <w:proofErr w:type="spellEnd"/>
+      <w:r>
+        <w:rPr>
+          <w:lang w:val="en-US"/>
+        </w:rPr>
+        <w:t xml:space="preserve"> </w:t>
+      </w:r>
+      <w:proofErr w:type="spellStart"/>
+      <w:r>
+        <w:rPr>
+          <w:lang w:val="en-US"/>
+        </w:rPr>
+        <w:t>название</w:t>
+      </w:r>
+      <w:proofErr w:type="spellEnd"/>
+      <w:r>
+        <w:rPr>
+          <w:lang w:val="en-US"/>
+        </w:rPr>
+        <w:t xml:space="preserve"> </w:t>
+      </w:r>
+      <w:r>
+        <w:t xml:space="preserve">WebDriver. </w:t>
+      </w:r>
+      <w:proofErr w:type="spellStart"/>
+      <w:r>
+        <w:rPr>
+          <w:lang w:val="en-US"/>
+        </w:rPr>
+        <w:t>Это</w:t>
+      </w:r>
+      <w:proofErr w:type="spellEnd"/>
+      <w:r>
+        <w:rPr>
+          <w:lang w:val="en-US"/>
+        </w:rPr>
+        <w:t xml:space="preserve"> </w:t>
+      </w:r>
+      <w:proofErr w:type="spellStart"/>
+      <w:r>
+        <w:rPr>
+          <w:lang w:val="en-US"/>
+        </w:rPr>
+        <w:t>целое</w:t>
+      </w:r>
+      <w:proofErr w:type="spellEnd"/>
+      <w:r>
+        <w:rPr>
+          <w:lang w:val="en-US"/>
+        </w:rPr>
+        <w:t xml:space="preserve"> </w:t>
+      </w:r>
+      <w:proofErr w:type="spellStart"/>
+      <w:r>
+        <w:rPr>
+          <w:lang w:val="en-US"/>
+        </w:rPr>
+        <w:t>семейство</w:t>
+      </w:r>
+      <w:proofErr w:type="spellEnd"/>
+      <w:r>
+        <w:rPr>
+          <w:lang w:val="en-US"/>
+        </w:rPr>
+        <w:t xml:space="preserve"> </w:t>
+      </w:r>
+      <w:proofErr w:type="spellStart"/>
+      <w:r>
+        <w:rPr>
+          <w:lang w:val="en-US"/>
+        </w:rPr>
+        <w:t>драйверов</w:t>
+      </w:r>
+      <w:proofErr w:type="spellEnd"/>
+      <w:r>
+        <w:rPr>
+          <w:lang w:val="en-US"/>
+        </w:rPr>
+        <w:t xml:space="preserve"> </w:t>
+      </w:r>
+      <w:proofErr w:type="spellStart"/>
+      <w:r>
+        <w:rPr>
+          <w:lang w:val="en-US"/>
+        </w:rPr>
+        <w:t>для</w:t>
+      </w:r>
+      <w:proofErr w:type="spellEnd"/>
+      <w:r>
+        <w:rPr>
+          <w:lang w:val="en-US"/>
+        </w:rPr>
+        <w:t xml:space="preserve"> </w:t>
+      </w:r>
+      <w:proofErr w:type="spellStart"/>
+      <w:r>
+        <w:rPr>
+          <w:lang w:val="en-US"/>
+        </w:rPr>
+        <w:t>различных</w:t>
+      </w:r>
+      <w:proofErr w:type="spellEnd"/>
+      <w:r>
+        <w:rPr>
+          <w:lang w:val="en-US"/>
+        </w:rPr>
+        <w:t xml:space="preserve"> </w:t>
+      </w:r>
+      <w:proofErr w:type="spellStart"/>
+      <w:r>
+        <w:rPr>
+          <w:lang w:val="en-US"/>
+        </w:rPr>
+        <w:t>браузеров</w:t>
+      </w:r>
+      <w:proofErr w:type="spellEnd"/>
+      <w:r>
+        <w:rPr>
+          <w:lang w:val="en-US"/>
+        </w:rPr>
+        <w:t xml:space="preserve">, а </w:t>
+      </w:r>
+      <w:proofErr w:type="spellStart"/>
+      <w:r>
+        <w:rPr>
+          <w:lang w:val="en-US"/>
+        </w:rPr>
+        <w:t>также</w:t>
+      </w:r>
+      <w:proofErr w:type="spellEnd"/>
+      <w:r>
+        <w:rPr>
+          <w:lang w:val="en-US"/>
+        </w:rPr>
+        <w:t xml:space="preserve"> </w:t>
+      </w:r>
+      <w:proofErr w:type="spellStart"/>
+      <w:r>
+        <w:rPr>
+          <w:lang w:val="en-US"/>
+        </w:rPr>
+        <w:t>набор</w:t>
+      </w:r>
+      <w:proofErr w:type="spellEnd"/>
+      <w:r>
+        <w:rPr>
+          <w:lang w:val="en-US"/>
+        </w:rPr>
+        <w:t xml:space="preserve"> </w:t>
+      </w:r>
+      <w:proofErr w:type="spellStart"/>
+      <w:r>
+        <w:rPr>
+          <w:lang w:val="en-US"/>
+        </w:rPr>
+        <w:t>клиентских</w:t>
+      </w:r>
+      <w:proofErr w:type="spellEnd"/>
+      <w:r>
+        <w:rPr>
+          <w:lang w:val="en-US"/>
+        </w:rPr>
+        <w:t xml:space="preserve"> </w:t>
+      </w:r>
+      <w:proofErr w:type="spellStart"/>
+      <w:r>
+        <w:rPr>
+          <w:lang w:val="en-US"/>
+        </w:rPr>
+        <w:t>библиотек</w:t>
+      </w:r>
+      <w:proofErr w:type="spellEnd"/>
+      <w:r>
+        <w:rPr>
+          <w:lang w:val="en-US"/>
+        </w:rPr>
+        <w:t xml:space="preserve"> </w:t>
+      </w:r>
+      <w:proofErr w:type="spellStart"/>
+      <w:r>
+        <w:rPr>
+          <w:lang w:val="en-US"/>
+        </w:rPr>
+        <w:t>на</w:t>
+      </w:r>
+      <w:proofErr w:type="spellEnd"/>
+      <w:r>
+        <w:rPr>
+          <w:lang w:val="en-US"/>
+        </w:rPr>
+        <w:t xml:space="preserve"> </w:t>
+      </w:r>
+      <w:proofErr w:type="spellStart"/>
+      <w:r>
+        <w:rPr>
+          <w:lang w:val="en-US"/>
+        </w:rPr>
+        <w:t>разных</w:t>
+      </w:r>
+      <w:proofErr w:type="spellEnd"/>
+      <w:r>
+        <w:rPr>
+          <w:lang w:val="en-US"/>
+        </w:rPr>
+        <w:t xml:space="preserve"> </w:t>
+      </w:r>
+      <w:proofErr w:type="spellStart"/>
+      <w:r>
+        <w:rPr>
+          <w:lang w:val="en-US"/>
+        </w:rPr>
+        <w:t>языках</w:t>
+      </w:r>
+      <w:proofErr w:type="spellEnd"/>
+      <w:r>
+        <w:rPr>
+          <w:lang w:val="en-US"/>
+        </w:rPr>
+        <w:t xml:space="preserve">, </w:t>
+      </w:r>
+      <w:proofErr w:type="spellStart"/>
+      <w:r>
+        <w:rPr>
+          <w:lang w:val="en-US"/>
+        </w:rPr>
+        <w:t>позволяющих</w:t>
+      </w:r>
+      <w:proofErr w:type="spellEnd"/>
+      <w:r>
+        <w:rPr>
+          <w:lang w:val="en-US"/>
+        </w:rPr>
+        <w:t xml:space="preserve"> </w:t>
+      </w:r>
+      <w:proofErr w:type="spellStart"/>
+      <w:r>
+        <w:rPr>
+          <w:lang w:val="en-US"/>
+        </w:rPr>
+        <w:t>работать</w:t>
+      </w:r>
+      <w:proofErr w:type="spellEnd"/>
+      <w:r>
+        <w:rPr>
+          <w:lang w:val="en-US"/>
+        </w:rPr>
+        <w:t xml:space="preserve"> с </w:t>
+      </w:r>
+      <w:proofErr w:type="spellStart"/>
+      <w:r>
+        <w:rPr>
+          <w:lang w:val="en-US"/>
+        </w:rPr>
+        <w:t>этими</w:t>
+      </w:r>
+      <w:proofErr w:type="spellEnd"/>
+      <w:r>
+        <w:rPr>
+          <w:lang w:val="en-US"/>
+        </w:rPr>
+        <w:t xml:space="preserve"> </w:t>
+      </w:r>
+      <w:proofErr w:type="spellStart"/>
+      <w:r>
+        <w:rPr>
+          <w:lang w:val="en-US"/>
+        </w:rPr>
+        <w:t>драйверами</w:t>
+      </w:r>
+      <w:proofErr w:type="spellEnd"/>
+      <w:r>
+        <w:rPr>
+          <w:lang w:val="en-US"/>
+        </w:rPr>
+        <w:t xml:space="preserve">. </w:t>
+      </w:r>
+    </w:p>
+    <w:p>
+      <w:pPr>
+        <w:jc w:val="center"/>
+        <w:rPr>
+          <w:lang w:val="en-US"/>
+        </w:rPr>
+      </w:pPr>
+      <w:r>
+        <w:rPr>
+          <w:noProof/>
+        </w:rPr>
+        <w:drawing>
+          <wp:inline distT="0" distB="0" distL="0" distR="0">
+            <wp:extent cx="3947121" cy="2838670"/>
+            <wp:effectExtent l="0" t="0" r="0" b="0"/>
+            <wp:docPr id="1" name="Picture 1" descr="C:\Users\pecherskih\Desktop\464f9bf848fe4988d792fd2096c7a1dc.png"/>
+            <wp:cNvGraphicFramePr>
+              <a:graphicFrameLocks xmlns:a="http://schemas.openxmlformats.org/drawingml/2006/main" noChangeAspect="1"/>
+            </wp:cNvGraphicFramePr>
+            <a:graphic xmlns:a="http://schemas.openxmlformats.org/drawingml/2006/main">
+              <a:graphicData uri="http://schemas.openxmlformats.org/drawingml/2006/picture">
+                <pic:pic xmlns:pic="http://schemas.openxmlformats.org/drawingml/2006/picture">
+                  <pic:nvPicPr>
+                    <pic:cNvPr id="0" name="Picture 1" descr="C:\Users\pecherskih\Desktop\464f9bf848fe4988d792fd2096c7a1dc.png"/>
+                    <pic:cNvPicPr>
+                      <a:picLocks noChangeAspect="1" noChangeArrowheads="1"/>
+                    </pic:cNvPicPr>
+                  </pic:nvPicPr>
+                  <pic:blipFill>
+                    <a:blip r:embed="rId8">
+                      <a:extLst>
+                        <a:ext uri="{28A0092B-C50C-407E-A947-70E740481C1C}">
+                          <a14:useLocalDpi xmlns:a14="http://schemas.microsoft.com/office/drawing/2010/main" val="0"/>
+                        </a:ext>
+                      </a:extLst>
+                    </a:blip>
+                    <a:srcRect/>
+                    <a:stretch>
+                      <a:fillRect/>
+                    </a:stretch>
+                  </pic:blipFill>
+                  <pic:spPr bwMode="auto">
+                    <a:xfrm>
+                      <a:off x="0" y="0"/>
+                      <a:ext cx="3978403" cy="2861167"/>
+                    </a:xfrm>
+                    <a:prstGeom prst="rect">
+                      <a:avLst/>
+                    </a:prstGeom>
+                    <a:noFill/>
+                    <a:ln>
+                      <a:noFill/>
+                    </a:ln>
+                  </pic:spPr>
+                </pic:pic>
+              </a:graphicData>
+            </a:graphic>
+          </wp:inline>
+        </w:drawing>
+      </w:r>
+    </w:p>
+    <w:p>
+      <w:pPr>
+        <w:jc w:val="center"/>
+      </w:pPr>
+      <w:proofErr w:type="spellStart"/>
+      <w:r>
+        <w:rPr>
+          <w:lang w:val="en-US"/>
+        </w:rPr>
+        <w:t>Рисунок</w:t>
+      </w:r>
+      <w:proofErr w:type="spellEnd"/>
+      <w:r>
+        <w:rPr>
+          <w:lang w:val="en-US"/>
+        </w:rPr>
+        <w:t xml:space="preserve"> 1 – </w:t>
+      </w:r>
+      <w:proofErr w:type="spellStart"/>
+      <w:r>
+        <w:rPr>
+          <w:lang w:val="en-US"/>
+        </w:rPr>
+        <w:t>Структура</w:t>
+      </w:r>
+      <w:proofErr w:type="spellEnd"/>
+      <w:r>
+        <w:rPr>
+          <w:lang w:val="en-US"/>
+        </w:rPr>
+        <w:t xml:space="preserve"> </w:t>
+      </w:r>
+      <w:r>
+        <w:t>Selenium WebDriver</w:t>
+      </w:r>
+    </w:p>
+    <w:p>
+      <w:r>
+        <w:lastRenderedPageBreak/>
+        <w:t xml:space="preserve">Selenium WebDriver </w:t>
+      </w:r>
+      <w:r>
+        <w:t xml:space="preserve">– </w:t>
+      </w:r>
+      <w:proofErr w:type="spellStart"/>
+      <w:r>
+        <w:rPr>
+          <w:lang w:val="en-US"/>
+        </w:rPr>
+        <w:t>э</w:t>
+      </w:r>
+      <w:r>
+        <w:rPr>
+          <w:lang w:val="en-US"/>
+        </w:rPr>
+        <w:t>то</w:t>
+      </w:r>
+      <w:proofErr w:type="spellEnd"/>
+      <w:r>
+        <w:rPr>
+          <w:lang w:val="en-US"/>
+        </w:rPr>
+        <w:t xml:space="preserve"> </w:t>
+      </w:r>
+      <w:proofErr w:type="spellStart"/>
+      <w:r>
+        <w:rPr>
+          <w:lang w:val="en-US"/>
+        </w:rPr>
+        <w:t>основной</w:t>
+      </w:r>
+      <w:proofErr w:type="spellEnd"/>
+      <w:r>
+        <w:rPr>
+          <w:lang w:val="en-US"/>
+        </w:rPr>
+        <w:t xml:space="preserve"> </w:t>
+      </w:r>
+      <w:proofErr w:type="spellStart"/>
+      <w:r>
+        <w:rPr>
+          <w:lang w:val="en-US"/>
+        </w:rPr>
+        <w:t>продукт</w:t>
+      </w:r>
+      <w:proofErr w:type="spellEnd"/>
+      <w:r>
+        <w:rPr>
+          <w:lang w:val="en-US"/>
+        </w:rPr>
+        <w:t xml:space="preserve">, </w:t>
+      </w:r>
+      <w:proofErr w:type="spellStart"/>
+      <w:r>
+        <w:rPr>
+          <w:lang w:val="en-US"/>
+        </w:rPr>
+        <w:t>разрабатываемый</w:t>
+      </w:r>
+      <w:proofErr w:type="spellEnd"/>
+      <w:r>
+        <w:rPr>
+          <w:lang w:val="en-US"/>
+        </w:rPr>
+        <w:t xml:space="preserve"> в </w:t>
+      </w:r>
+      <w:proofErr w:type="spellStart"/>
+      <w:r>
+        <w:rPr>
+          <w:lang w:val="en-US"/>
+        </w:rPr>
+        <w:t>рамках</w:t>
+      </w:r>
+      <w:proofErr w:type="spellEnd"/>
+      <w:r>
+        <w:rPr>
+          <w:lang w:val="en-US"/>
+        </w:rPr>
+        <w:t xml:space="preserve"> </w:t>
+      </w:r>
+      <w:proofErr w:type="spellStart"/>
+      <w:r>
+        <w:rPr>
+          <w:lang w:val="en-US"/>
+        </w:rPr>
+        <w:t>проекта</w:t>
+      </w:r>
+      <w:proofErr w:type="spellEnd"/>
+      <w:r>
+        <w:rPr>
+          <w:lang w:val="en-US"/>
+        </w:rPr>
+        <w:t xml:space="preserve"> </w:t>
+      </w:r>
+      <w:r>
+        <w:t>Selenium.</w:t>
+      </w:r>
+      <w:bookmarkStart w:id="10" w:name="_GoBack"/>
+      <w:bookmarkEnd w:id="10"/>
+    </w:p>
+    <w:p>
+      <w:pPr>
+        <w:rPr>
+          <w:lang w:val="en-US"/>
+        </w:rPr>
+      </w:pPr>
+    </w:p>
+    <w:p/>
+    <w:p/>
     <w:p/>
     <w:p/>
     <w:p/>
@@ -1664,219 +2671,53 @@
     <w:p>
       <w:pPr>
         <w:pStyle w:val="Heading1"/>
-        <w:rPr>
-          <w:lang w:val="en-US"/>
-        </w:rPr>
-      </w:pPr>
-      <w:bookmarkStart w:id="9" w:name="_Toc139814594"/>
-      <w:r>
-        <w:rPr>
-          <w:lang w:val="en-US"/>
-        </w:rPr>
+      </w:pPr>
+      <w:bookmarkStart w:id="11" w:name="_Toc139844800"/>
+      <w:r>
         <w:lastRenderedPageBreak/>
         <w:t>ЗАКЛЮЧЕНИЕ</w:t>
       </w:r>
-      <w:bookmarkEnd w:id="9"/>
-    </w:p>
-    <w:p>
-      <w:pPr>
-        <w:rPr>
-          <w:lang w:val="en-US"/>
-        </w:rPr>
-      </w:pPr>
-    </w:p>
-    <w:p>
-      <w:pPr>
-        <w:rPr>
-          <w:lang w:val="en-US"/>
-        </w:rPr>
-      </w:pPr>
-    </w:p>
-    <w:p>
-      <w:pPr>
-        <w:rPr>
-          <w:lang w:val="en-US"/>
-        </w:rPr>
-      </w:pPr>
-    </w:p>
-    <w:p>
-      <w:pPr>
-        <w:rPr>
-          <w:lang w:val="en-US"/>
-        </w:rPr>
-      </w:pPr>
-    </w:p>
-    <w:p>
-      <w:pPr>
-        <w:rPr>
-          <w:lang w:val="en-US"/>
-        </w:rPr>
-      </w:pPr>
-    </w:p>
-    <w:p>
-      <w:pPr>
-        <w:rPr>
-          <w:lang w:val="en-US"/>
-        </w:rPr>
-      </w:pPr>
-    </w:p>
-    <w:p>
-      <w:pPr>
-        <w:rPr>
-          <w:lang w:val="en-US"/>
-        </w:rPr>
-      </w:pPr>
-    </w:p>
-    <w:p>
-      <w:pPr>
-        <w:rPr>
-          <w:lang w:val="en-US"/>
-        </w:rPr>
-      </w:pPr>
-    </w:p>
-    <w:p>
-      <w:pPr>
-        <w:rPr>
-          <w:lang w:val="en-US"/>
-        </w:rPr>
-      </w:pPr>
-    </w:p>
-    <w:p>
-      <w:pPr>
-        <w:rPr>
-          <w:lang w:val="en-US"/>
-        </w:rPr>
-      </w:pPr>
-    </w:p>
-    <w:p>
-      <w:pPr>
-        <w:rPr>
-          <w:lang w:val="en-US"/>
-        </w:rPr>
-      </w:pPr>
-    </w:p>
-    <w:p>
-      <w:pPr>
-        <w:rPr>
-          <w:lang w:val="en-US"/>
-        </w:rPr>
-      </w:pPr>
-    </w:p>
-    <w:p>
-      <w:pPr>
-        <w:rPr>
-          <w:lang w:val="en-US"/>
-        </w:rPr>
-      </w:pPr>
-    </w:p>
-    <w:p>
-      <w:pPr>
-        <w:rPr>
-          <w:lang w:val="en-US"/>
-        </w:rPr>
-      </w:pPr>
-    </w:p>
-    <w:p>
-      <w:pPr>
-        <w:rPr>
-          <w:lang w:val="en-US"/>
-        </w:rPr>
-      </w:pPr>
-    </w:p>
-    <w:p>
-      <w:pPr>
-        <w:rPr>
-          <w:lang w:val="en-US"/>
-        </w:rPr>
-      </w:pPr>
-    </w:p>
-    <w:p>
-      <w:pPr>
-        <w:rPr>
-          <w:lang w:val="en-US"/>
-        </w:rPr>
-      </w:pPr>
-    </w:p>
-    <w:p>
-      <w:pPr>
-        <w:rPr>
-          <w:lang w:val="en-US"/>
-        </w:rPr>
-      </w:pPr>
-    </w:p>
-    <w:p>
-      <w:pPr>
-        <w:rPr>
-          <w:lang w:val="en-US"/>
-        </w:rPr>
-      </w:pPr>
-    </w:p>
-    <w:p>
-      <w:pPr>
-        <w:rPr>
-          <w:lang w:val="en-US"/>
-        </w:rPr>
-      </w:pPr>
-    </w:p>
-    <w:p>
-      <w:pPr>
-        <w:rPr>
-          <w:lang w:val="en-US"/>
-        </w:rPr>
-      </w:pPr>
-    </w:p>
-    <w:p>
-      <w:pPr>
-        <w:rPr>
-          <w:lang w:val="en-US"/>
-        </w:rPr>
-      </w:pPr>
-    </w:p>
-    <w:p>
-      <w:pPr>
-        <w:rPr>
-          <w:lang w:val="en-US"/>
-        </w:rPr>
-      </w:pPr>
-    </w:p>
-    <w:p>
-      <w:pPr>
-        <w:rPr>
-          <w:lang w:val="en-US"/>
-        </w:rPr>
-      </w:pPr>
-    </w:p>
-    <w:p>
-      <w:pPr>
-        <w:rPr>
-          <w:lang w:val="en-US"/>
-        </w:rPr>
-      </w:pPr>
-    </w:p>
-    <w:p>
-      <w:pPr>
-        <w:rPr>
-          <w:lang w:val="en-US"/>
-        </w:rPr>
-      </w:pPr>
-    </w:p>
+      <w:bookmarkEnd w:id="11"/>
+    </w:p>
+    <w:p/>
+    <w:p/>
+    <w:p/>
+    <w:p/>
+    <w:p/>
+    <w:p/>
+    <w:p/>
+    <w:p/>
+    <w:p/>
+    <w:p/>
+    <w:p/>
+    <w:p/>
+    <w:p/>
+    <w:p/>
+    <w:p/>
+    <w:p/>
+    <w:p/>
+    <w:p/>
+    <w:p/>
+    <w:p/>
+    <w:p/>
+    <w:p/>
+    <w:p/>
+    <w:p/>
+    <w:p/>
+    <w:p/>
     <w:p>
       <w:pPr>
         <w:pStyle w:val="Heading1"/>
-        <w:rPr>
-          <w:lang w:val="en-US"/>
-        </w:rPr>
-      </w:pPr>
-      <w:bookmarkStart w:id="10" w:name="_Toc139814595"/>
-      <w:r>
-        <w:rPr>
-          <w:lang w:val="en-US"/>
-        </w:rPr>
+      </w:pPr>
+      <w:bookmarkStart w:id="12" w:name="_Toc139844801"/>
+      <w:r>
         <w:lastRenderedPageBreak/>
         <w:t>СПИСОК ИСПОЛЬЗОВАННОЙ ЛИТЕРАТУРЫ И РЕСУРСОВ</w:t>
       </w:r>
-      <w:bookmarkEnd w:id="10"/>
-    </w:p>
+      <w:bookmarkEnd w:id="12"/>
+    </w:p>
+    <w:bookmarkStart w:id="13" w:name="_Ref139815098"/>
+    <w:bookmarkStart w:id="14" w:name="_Ref139844981"/>
     <w:p>
       <w:pPr>
         <w:pStyle w:val="ListParagraph"/>
@@ -1884,200 +2725,98 @@
           <w:ilvl w:val="0"/>
           <w:numId w:val="3"/>
         </w:numPr>
-        <w:rPr>
-          <w:lang w:val="en-US"/>
-        </w:rPr>
-      </w:pPr>
-      <w:bookmarkStart w:id="11" w:name="_Ref139815098"/>
-      <w:r>
-        <w:rPr>
-          <w:lang w:val="en-US"/>
-        </w:rPr>
+      </w:pPr>
+      <w:r>
+        <w:fldChar w:fldCharType="begin"/>
+      </w:r>
+      <w:r>
+        <w:instrText xml:space="preserve"> HYPERLINK "</w:instrText>
+      </w:r>
+      <w:r>
+        <w:instrText>https://habr.com/ru/articles/152653/</w:instrText>
+      </w:r>
+      <w:r>
+        <w:instrText xml:space="preserve">" </w:instrText>
+      </w:r>
+      <w:r>
+        <w:fldChar w:fldCharType="separate"/>
+      </w:r>
+      <w:r>
+        <w:rPr>
+          <w:rStyle w:val="Hyperlink"/>
+        </w:rPr>
+        <w:t>https://habr.com/ru/articles/152653/</w:t>
+      </w:r>
+      <w:bookmarkEnd w:id="14"/>
+      <w:r>
+        <w:fldChar w:fldCharType="end"/>
+      </w:r>
+    </w:p>
+    <w:p>
+      <w:pPr>
+        <w:pStyle w:val="ListParagraph"/>
+        <w:numPr>
+          <w:ilvl w:val="0"/>
+          <w:numId w:val="3"/>
+        </w:numPr>
+      </w:pPr>
+      <w:bookmarkStart w:id="15" w:name="_Ref139845070"/>
+      <w:r>
+        <w:t>https://ru.wikipedia.org/wiki/Selenium</w:t>
+      </w:r>
+      <w:bookmarkEnd w:id="15"/>
+    </w:p>
+    <w:p>
+      <w:pPr>
+        <w:pStyle w:val="ListParagraph"/>
+        <w:numPr>
+          <w:ilvl w:val="0"/>
+          <w:numId w:val="3"/>
+        </w:numPr>
+      </w:pPr>
+      <w:bookmarkStart w:id="16" w:name="_Ref139845099"/>
+      <w:r>
         <w:t>https://www.selenium.dev/</w:t>
       </w:r>
-      <w:bookmarkEnd w:id="11"/>
-    </w:p>
-    <w:p>
-      <w:pPr>
-        <w:rPr>
-          <w:lang w:val="en-US"/>
-        </w:rPr>
-      </w:pPr>
-    </w:p>
-    <w:p>
-      <w:pPr>
-        <w:rPr>
-          <w:lang w:val="en-US"/>
-        </w:rPr>
-      </w:pPr>
-    </w:p>
-    <w:p>
-      <w:pPr>
-        <w:rPr>
-          <w:lang w:val="en-US"/>
-        </w:rPr>
-      </w:pPr>
-    </w:p>
-    <w:p>
-      <w:pPr>
-        <w:rPr>
-          <w:lang w:val="en-US"/>
-        </w:rPr>
-      </w:pPr>
-    </w:p>
-    <w:p>
-      <w:pPr>
-        <w:rPr>
-          <w:lang w:val="en-US"/>
-        </w:rPr>
-      </w:pPr>
-    </w:p>
-    <w:p>
-      <w:pPr>
-        <w:rPr>
-          <w:lang w:val="en-US"/>
-        </w:rPr>
-      </w:pPr>
-    </w:p>
-    <w:p>
-      <w:pPr>
-        <w:rPr>
-          <w:lang w:val="en-US"/>
-        </w:rPr>
-      </w:pPr>
-    </w:p>
-    <w:p>
-      <w:pPr>
-        <w:rPr>
-          <w:lang w:val="en-US"/>
-        </w:rPr>
-      </w:pPr>
-    </w:p>
-    <w:p>
-      <w:pPr>
-        <w:rPr>
-          <w:lang w:val="en-US"/>
-        </w:rPr>
-      </w:pPr>
-    </w:p>
-    <w:p>
-      <w:pPr>
-        <w:rPr>
-          <w:lang w:val="en-US"/>
-        </w:rPr>
-      </w:pPr>
-    </w:p>
-    <w:p>
-      <w:pPr>
-        <w:rPr>
-          <w:lang w:val="en-US"/>
-        </w:rPr>
-      </w:pPr>
-    </w:p>
-    <w:p>
-      <w:pPr>
-        <w:rPr>
-          <w:lang w:val="en-US"/>
-        </w:rPr>
-      </w:pPr>
-    </w:p>
-    <w:p>
-      <w:pPr>
-        <w:rPr>
-          <w:lang w:val="en-US"/>
-        </w:rPr>
-      </w:pPr>
-    </w:p>
-    <w:p>
-      <w:pPr>
-        <w:rPr>
-          <w:lang w:val="en-US"/>
-        </w:rPr>
-      </w:pPr>
-    </w:p>
-    <w:p>
-      <w:pPr>
-        <w:rPr>
-          <w:lang w:val="en-US"/>
-        </w:rPr>
-      </w:pPr>
-    </w:p>
-    <w:p>
-      <w:pPr>
-        <w:rPr>
-          <w:lang w:val="en-US"/>
-        </w:rPr>
-      </w:pPr>
-    </w:p>
-    <w:p>
-      <w:pPr>
-        <w:rPr>
-          <w:lang w:val="en-US"/>
-        </w:rPr>
-      </w:pPr>
-    </w:p>
-    <w:p>
-      <w:pPr>
-        <w:rPr>
-          <w:lang w:val="en-US"/>
-        </w:rPr>
-      </w:pPr>
-    </w:p>
-    <w:p>
-      <w:pPr>
-        <w:rPr>
-          <w:lang w:val="en-US"/>
-        </w:rPr>
-      </w:pPr>
-    </w:p>
-    <w:p>
-      <w:pPr>
-        <w:rPr>
-          <w:lang w:val="en-US"/>
-        </w:rPr>
-      </w:pPr>
-    </w:p>
-    <w:p>
-      <w:pPr>
-        <w:rPr>
-          <w:lang w:val="en-US"/>
-        </w:rPr>
-      </w:pPr>
-    </w:p>
-    <w:p>
-      <w:pPr>
-        <w:rPr>
-          <w:lang w:val="en-US"/>
-        </w:rPr>
-      </w:pPr>
-    </w:p>
-    <w:p>
-      <w:pPr>
-        <w:rPr>
-          <w:lang w:val="en-US"/>
-        </w:rPr>
-      </w:pPr>
-    </w:p>
+      <w:bookmarkEnd w:id="13"/>
+      <w:bookmarkEnd w:id="16"/>
+    </w:p>
+    <w:p/>
+    <w:p/>
+    <w:p/>
+    <w:p/>
+    <w:p/>
+    <w:p/>
+    <w:p/>
+    <w:p/>
+    <w:p/>
+    <w:p/>
+    <w:p/>
+    <w:p/>
+    <w:p/>
+    <w:p/>
+    <w:p/>
+    <w:p/>
+    <w:p/>
+    <w:p/>
+    <w:p/>
+    <w:p/>
+    <w:p/>
+    <w:p/>
+    <w:p/>
     <w:p>
       <w:pPr>
         <w:pStyle w:val="Heading1"/>
-        <w:rPr>
-          <w:lang w:val="en-US"/>
-        </w:rPr>
-      </w:pPr>
-      <w:bookmarkStart w:id="12" w:name="_Toc139814596"/>
-      <w:r>
-        <w:rPr>
-          <w:lang w:val="en-US"/>
-        </w:rPr>
-        <w:lastRenderedPageBreak/>
+      </w:pPr>
+      <w:bookmarkStart w:id="17" w:name="_Toc139844802"/>
+      <w:r>
         <w:t>ПРИЛОЖЕНИЯ</w:t>
       </w:r>
-      <w:bookmarkEnd w:id="12"/>
+      <w:bookmarkEnd w:id="17"/>
     </w:p>
     <w:p/>
     <w:sectPr>
-      <w:footerReference w:type="default" r:id="rId8"/>
+      <w:footerReference w:type="default" r:id="rId9"/>
       <w:pgSz w:w="12240" w:h="15840"/>
       <w:pgMar w:top="1138" w:right="1138" w:bottom="1138" w:left="1138" w:header="720" w:footer="720" w:gutter="0"/>
       <w:pgNumType w:start="0"/>
@@ -2148,7 +2887,7 @@
           <w:rPr>
             <w:noProof/>
           </w:rPr>
-          <w:t>5</w:t>
+          <w:t>8</w:t>
         </w:r>
         <w:r>
           <w:rPr>
@@ -2487,6 +3226,119 @@
       </w:pPr>
     </w:lvl>
   </w:abstractNum>
+  <w:abstractNum w:abstractNumId="3" w15:restartNumberingAfterBreak="0">
+    <w:nsid w:val="60B705CA"/>
+    <w:multiLevelType w:val="hybridMultilevel"/>
+    <w:tmpl w:val="AF50061A"/>
+    <w:lvl w:ilvl="0" w:tplc="04090001">
+      <w:start w:val="1"/>
+      <w:numFmt w:val="bullet"/>
+      <w:lvlText w:val=""/>
+      <w:lvlJc w:val="left"/>
+      <w:pPr>
+        <w:ind w:left="1440" w:hanging="360"/>
+      </w:pPr>
+      <w:rPr>
+        <w:rFonts w:ascii="Symbol" w:hAnsi="Symbol" w:hint="default"/>
+      </w:rPr>
+    </w:lvl>
+    <w:lvl w:ilvl="1" w:tplc="04090003" w:tentative="1">
+      <w:start w:val="1"/>
+      <w:numFmt w:val="bullet"/>
+      <w:lvlText w:val="o"/>
+      <w:lvlJc w:val="left"/>
+      <w:pPr>
+        <w:ind w:left="2160" w:hanging="360"/>
+      </w:pPr>
+      <w:rPr>
+        <w:rFonts w:ascii="Courier New" w:hAnsi="Courier New" w:cs="Courier New" w:hint="default"/>
+      </w:rPr>
+    </w:lvl>
+    <w:lvl w:ilvl="2" w:tplc="04090005" w:tentative="1">
+      <w:start w:val="1"/>
+      <w:numFmt w:val="bullet"/>
+      <w:lvlText w:val=""/>
+      <w:lvlJc w:val="left"/>
+      <w:pPr>
+        <w:ind w:left="2880" w:hanging="360"/>
+      </w:pPr>
+      <w:rPr>
+        <w:rFonts w:ascii="Wingdings" w:hAnsi="Wingdings" w:hint="default"/>
+      </w:rPr>
+    </w:lvl>
+    <w:lvl w:ilvl="3" w:tplc="04090001" w:tentative="1">
+      <w:start w:val="1"/>
+      <w:numFmt w:val="bullet"/>
+      <w:lvlText w:val=""/>
+      <w:lvlJc w:val="left"/>
+      <w:pPr>
+        <w:ind w:left="3600" w:hanging="360"/>
+      </w:pPr>
+      <w:rPr>
+        <w:rFonts w:ascii="Symbol" w:hAnsi="Symbol" w:hint="default"/>
+      </w:rPr>
+    </w:lvl>
+    <w:lvl w:ilvl="4" w:tplc="04090003" w:tentative="1">
+      <w:start w:val="1"/>
+      <w:numFmt w:val="bullet"/>
+      <w:lvlText w:val="o"/>
+      <w:lvlJc w:val="left"/>
+      <w:pPr>
+        <w:ind w:left="4320" w:hanging="360"/>
+      </w:pPr>
+      <w:rPr>
+        <w:rFonts w:ascii="Courier New" w:hAnsi="Courier New" w:cs="Courier New" w:hint="default"/>
+      </w:rPr>
+    </w:lvl>
+    <w:lvl w:ilvl="5" w:tplc="04090005" w:tentative="1">
+      <w:start w:val="1"/>
+      <w:numFmt w:val="bullet"/>
+      <w:lvlText w:val=""/>
+      <w:lvlJc w:val="left"/>
+      <w:pPr>
+        <w:ind w:left="5040" w:hanging="360"/>
+      </w:pPr>
+      <w:rPr>
+        <w:rFonts w:ascii="Wingdings" w:hAnsi="Wingdings" w:hint="default"/>
+      </w:rPr>
+    </w:lvl>
+    <w:lvl w:ilvl="6" w:tplc="04090001" w:tentative="1">
+      <w:start w:val="1"/>
+      <w:numFmt w:val="bullet"/>
+      <w:lvlText w:val=""/>
+      <w:lvlJc w:val="left"/>
+      <w:pPr>
+        <w:ind w:left="5760" w:hanging="360"/>
+      </w:pPr>
+      <w:rPr>
+        <w:rFonts w:ascii="Symbol" w:hAnsi="Symbol" w:hint="default"/>
+      </w:rPr>
+    </w:lvl>
+    <w:lvl w:ilvl="7" w:tplc="04090003" w:tentative="1">
+      <w:start w:val="1"/>
+      <w:numFmt w:val="bullet"/>
+      <w:lvlText w:val="o"/>
+      <w:lvlJc w:val="left"/>
+      <w:pPr>
+        <w:ind w:left="6480" w:hanging="360"/>
+      </w:pPr>
+      <w:rPr>
+        <w:rFonts w:ascii="Courier New" w:hAnsi="Courier New" w:cs="Courier New" w:hint="default"/>
+      </w:rPr>
+    </w:lvl>
+    <w:lvl w:ilvl="8" w:tplc="04090005" w:tentative="1">
+      <w:start w:val="1"/>
+      <w:numFmt w:val="bullet"/>
+      <w:lvlText w:val=""/>
+      <w:lvlJc w:val="left"/>
+      <w:pPr>
+        <w:ind w:left="7200" w:hanging="360"/>
+      </w:pPr>
+      <w:rPr>
+        <w:rFonts w:ascii="Wingdings" w:hAnsi="Wingdings" w:hint="default"/>
+      </w:rPr>
+    </w:lvl>
+  </w:abstractNum>
   <w:num w:numId="1">
     <w:abstractNumId w:val="2"/>
   </w:num>
@@ -2495,6 +3347,9 @@
   </w:num>
   <w:num w:numId="3">
     <w:abstractNumId w:val="1"/>
+  </w:num>
+  <w:num w:numId="4">
+    <w:abstractNumId w:val="3"/>
   </w:num>
 </w:numbering>
 </file>
@@ -2950,6 +3805,7 @@
   <w:style w:type="character" w:default="1" w:styleId="DefaultParagraphFont">
     <w:name w:val="Default Paragraph Font"/>
     <w:uiPriority w:val="1"/>
+    <w:semiHidden/>
     <w:unhideWhenUsed/>
   </w:style>
   <w:style w:type="table" w:default="1" w:styleId="TableNormal">
@@ -3530,7 +4386,7 @@
 </file>
 
 <file path=customXml/itemProps1.xml><?xml version="1.0" encoding="utf-8"?>
-<ds:datastoreItem xmlns:ds="http://schemas.openxmlformats.org/officeDocument/2006/customXml" ds:itemID="{598D5A0D-A758-449C-8B44-72208F20B490}">
+<ds:datastoreItem xmlns:ds="http://schemas.openxmlformats.org/officeDocument/2006/customXml" ds:itemID="{3E2A42F7-E16E-4028-BF20-4BA1AC8A5AC8}">
   <ds:schemaRefs>
     <ds:schemaRef ds:uri="http://schemas.openxmlformats.org/officeDocument/2006/bibliography"/>
   </ds:schemaRefs>

</xml_diff>

<commit_message>
lcwaikiki section has been started
</commit_message>
<xml_diff>
--- a/diploma.docx
+++ b/diploma.docx
@@ -345,7 +345,10 @@
         <w:pStyle w:val="Heading1"/>
         <w:spacing w:before="0" w:line="720" w:lineRule="auto"/>
         <w:rPr>
+          <w:rFonts w:cs="Times New Roman"/>
           <w:noProof/>
+          <w:sz w:val="28"/>
+          <w:szCs w:val="28"/>
         </w:rPr>
       </w:pPr>
       <w:bookmarkStart w:id="0" w:name="_Toc139812727"/>
@@ -357,14 +360,23 @@
       <w:bookmarkStart w:id="6" w:name="_Toc139844796"/>
       <w:bookmarkStart w:id="7" w:name="_Toc140007625"/>
       <w:bookmarkStart w:id="8" w:name="_Toc140010272"/>
-      <w:bookmarkStart w:id="9" w:name="_GoBack"/>
-      <w:bookmarkEnd w:id="9"/>
+      <w:bookmarkStart w:id="9" w:name="_Toc140888611"/>
+      <w:bookmarkStart w:id="10" w:name="_Toc140888724"/>
+      <w:bookmarkStart w:id="11" w:name="_Toc140888884"/>
       <w:r>
         <w:rPr>
           <w:lang w:val="ru-RU"/>
         </w:rPr>
         <w:lastRenderedPageBreak/>
-        <w:t>СОДЕРЖАНИЕ</w:t>
+        <w:t>СОДЕРЖАН</w:t>
+      </w:r>
+      <w:bookmarkStart w:id="12" w:name="_GoBack"/>
+      <w:bookmarkEnd w:id="12"/>
+      <w:r>
+        <w:rPr>
+          <w:lang w:val="ru-RU"/>
+        </w:rPr>
+        <w:t>ИЕ</w:t>
       </w:r>
       <w:bookmarkEnd w:id="0"/>
       <w:bookmarkEnd w:id="1"/>
@@ -375,6 +387,9 @@
       <w:bookmarkEnd w:id="6"/>
       <w:bookmarkEnd w:id="7"/>
       <w:bookmarkEnd w:id="8"/>
+      <w:bookmarkEnd w:id="9"/>
+      <w:bookmarkEnd w:id="10"/>
+      <w:bookmarkEnd w:id="11"/>
       <w:r>
         <w:rPr>
           <w:rFonts w:cs="Times New Roman"/>
@@ -410,69 +425,93 @@
           <w:tab w:val="right" w:leader="dot" w:pos="9954"/>
         </w:tabs>
         <w:rPr>
-          <w:rFonts w:asciiTheme="minorHAnsi" w:eastAsiaTheme="minorEastAsia" w:hAnsiTheme="minorHAnsi"/>
+          <w:rFonts w:ascii="Times New Roman" w:eastAsiaTheme="minorEastAsia" w:hAnsi="Times New Roman" w:cs="Times New Roman"/>
           <w:b w:val="0"/>
           <w:bCs w:val="0"/>
           <w:caps w:val="0"/>
           <w:noProof/>
-          <w:sz w:val="22"/>
-          <w:szCs w:val="22"/>
-        </w:rPr>
-      </w:pPr>
-      <w:hyperlink w:anchor="_Toc140010273" w:history="1">
+          <w:sz w:val="28"/>
+          <w:szCs w:val="28"/>
+        </w:rPr>
+      </w:pPr>
+      <w:hyperlink w:anchor="_Toc140888885" w:history="1">
         <w:r>
           <w:rPr>
             <w:rStyle w:val="Hyperlink"/>
-            <w:noProof/>
+            <w:rFonts w:ascii="Times New Roman" w:hAnsi="Times New Roman" w:cs="Times New Roman"/>
+            <w:noProof/>
+            <w:sz w:val="28"/>
+            <w:szCs w:val="28"/>
             <w:lang w:val="ru-RU"/>
           </w:rPr>
           <w:t>ВВЕДЕНИЕ</w:t>
         </w:r>
         <w:r>
           <w:rPr>
+            <w:rFonts w:ascii="Times New Roman" w:hAnsi="Times New Roman" w:cs="Times New Roman"/>
             <w:noProof/>
             <w:webHidden/>
+            <w:sz w:val="28"/>
+            <w:szCs w:val="28"/>
           </w:rPr>
           <w:tab/>
         </w:r>
         <w:r>
           <w:rPr>
+            <w:rFonts w:ascii="Times New Roman" w:hAnsi="Times New Roman" w:cs="Times New Roman"/>
             <w:noProof/>
             <w:webHidden/>
+            <w:sz w:val="28"/>
+            <w:szCs w:val="28"/>
           </w:rPr>
           <w:fldChar w:fldCharType="begin"/>
         </w:r>
         <w:r>
           <w:rPr>
+            <w:rFonts w:ascii="Times New Roman" w:hAnsi="Times New Roman" w:cs="Times New Roman"/>
             <w:noProof/>
             <w:webHidden/>
-          </w:rPr>
-          <w:instrText xml:space="preserve"> PAGEREF _Toc140010273 \h </w:instrText>
-        </w:r>
-        <w:r>
-          <w:rPr>
+            <w:sz w:val="28"/>
+            <w:szCs w:val="28"/>
+          </w:rPr>
+          <w:instrText xml:space="preserve"> PAGEREF _Toc140888885 \h </w:instrText>
+        </w:r>
+        <w:r>
+          <w:rPr>
+            <w:rFonts w:ascii="Times New Roman" w:hAnsi="Times New Roman" w:cs="Times New Roman"/>
             <w:noProof/>
             <w:webHidden/>
-          </w:rPr>
-        </w:r>
-        <w:r>
-          <w:rPr>
+            <w:sz w:val="28"/>
+            <w:szCs w:val="28"/>
+          </w:rPr>
+        </w:r>
+        <w:r>
+          <w:rPr>
+            <w:rFonts w:ascii="Times New Roman" w:hAnsi="Times New Roman" w:cs="Times New Roman"/>
             <w:noProof/>
             <w:webHidden/>
+            <w:sz w:val="28"/>
+            <w:szCs w:val="28"/>
           </w:rPr>
           <w:fldChar w:fldCharType="separate"/>
         </w:r>
         <w:r>
           <w:rPr>
+            <w:rFonts w:ascii="Times New Roman" w:hAnsi="Times New Roman" w:cs="Times New Roman"/>
             <w:noProof/>
             <w:webHidden/>
+            <w:sz w:val="28"/>
+            <w:szCs w:val="28"/>
           </w:rPr>
           <w:t>2</w:t>
         </w:r>
         <w:r>
           <w:rPr>
+            <w:rFonts w:ascii="Times New Roman" w:hAnsi="Times New Roman" w:cs="Times New Roman"/>
             <w:noProof/>
             <w:webHidden/>
+            <w:sz w:val="28"/>
+            <w:szCs w:val="28"/>
           </w:rPr>
           <w:fldChar w:fldCharType="end"/>
         </w:r>
@@ -486,87 +525,114 @@
           <w:tab w:val="right" w:leader="dot" w:pos="9954"/>
         </w:tabs>
         <w:rPr>
-          <w:rFonts w:asciiTheme="minorHAnsi" w:eastAsiaTheme="minorEastAsia" w:hAnsiTheme="minorHAnsi"/>
+          <w:rFonts w:ascii="Times New Roman" w:eastAsiaTheme="minorEastAsia" w:hAnsi="Times New Roman" w:cs="Times New Roman"/>
           <w:b w:val="0"/>
           <w:bCs w:val="0"/>
           <w:caps w:val="0"/>
           <w:noProof/>
-          <w:sz w:val="22"/>
-          <w:szCs w:val="22"/>
-        </w:rPr>
-      </w:pPr>
-      <w:hyperlink w:anchor="_Toc140010274" w:history="1">
+          <w:sz w:val="28"/>
+          <w:szCs w:val="28"/>
+        </w:rPr>
+      </w:pPr>
+      <w:hyperlink w:anchor="_Toc140888886" w:history="1">
         <w:r>
           <w:rPr>
             <w:rStyle w:val="Hyperlink"/>
-            <w:noProof/>
+            <w:rFonts w:ascii="Times New Roman" w:hAnsi="Times New Roman" w:cs="Times New Roman"/>
+            <w:noProof/>
+            <w:sz w:val="28"/>
+            <w:szCs w:val="28"/>
           </w:rPr>
           <w:t>1.</w:t>
         </w:r>
         <w:r>
           <w:rPr>
-            <w:rFonts w:asciiTheme="minorHAnsi" w:eastAsiaTheme="minorEastAsia" w:hAnsiTheme="minorHAnsi"/>
+            <w:rFonts w:ascii="Times New Roman" w:eastAsiaTheme="minorEastAsia" w:hAnsi="Times New Roman" w:cs="Times New Roman"/>
             <w:b w:val="0"/>
             <w:bCs w:val="0"/>
             <w:caps w:val="0"/>
             <w:noProof/>
-            <w:sz w:val="22"/>
-            <w:szCs w:val="22"/>
+            <w:sz w:val="28"/>
+            <w:szCs w:val="28"/>
           </w:rPr>
           <w:tab/>
         </w:r>
         <w:r>
           <w:rPr>
             <w:rStyle w:val="Hyperlink"/>
-            <w:noProof/>
+            <w:rFonts w:ascii="Times New Roman" w:hAnsi="Times New Roman" w:cs="Times New Roman"/>
+            <w:noProof/>
+            <w:sz w:val="28"/>
+            <w:szCs w:val="28"/>
           </w:rPr>
           <w:t>ИНСТРУМЕНТЫ ДЛЯ АВТОМАТИЗИРОВАННОГО ТЕСТИРОВАНИЯ</w:t>
         </w:r>
         <w:r>
           <w:rPr>
+            <w:rFonts w:ascii="Times New Roman" w:hAnsi="Times New Roman" w:cs="Times New Roman"/>
             <w:noProof/>
             <w:webHidden/>
+            <w:sz w:val="28"/>
+            <w:szCs w:val="28"/>
           </w:rPr>
           <w:tab/>
         </w:r>
         <w:r>
           <w:rPr>
+            <w:rFonts w:ascii="Times New Roman" w:hAnsi="Times New Roman" w:cs="Times New Roman"/>
             <w:noProof/>
             <w:webHidden/>
+            <w:sz w:val="28"/>
+            <w:szCs w:val="28"/>
           </w:rPr>
           <w:fldChar w:fldCharType="begin"/>
         </w:r>
         <w:r>
           <w:rPr>
+            <w:rFonts w:ascii="Times New Roman" w:hAnsi="Times New Roman" w:cs="Times New Roman"/>
             <w:noProof/>
             <w:webHidden/>
-          </w:rPr>
-          <w:instrText xml:space="preserve"> PAGEREF _Toc140010274 \h </w:instrText>
-        </w:r>
-        <w:r>
-          <w:rPr>
+            <w:sz w:val="28"/>
+            <w:szCs w:val="28"/>
+          </w:rPr>
+          <w:instrText xml:space="preserve"> PAGEREF _Toc140888886 \h </w:instrText>
+        </w:r>
+        <w:r>
+          <w:rPr>
+            <w:rFonts w:ascii="Times New Roman" w:hAnsi="Times New Roman" w:cs="Times New Roman"/>
             <w:noProof/>
             <w:webHidden/>
-          </w:rPr>
-        </w:r>
-        <w:r>
-          <w:rPr>
+            <w:sz w:val="28"/>
+            <w:szCs w:val="28"/>
+          </w:rPr>
+        </w:r>
+        <w:r>
+          <w:rPr>
+            <w:rFonts w:ascii="Times New Roman" w:hAnsi="Times New Roman" w:cs="Times New Roman"/>
             <w:noProof/>
             <w:webHidden/>
+            <w:sz w:val="28"/>
+            <w:szCs w:val="28"/>
           </w:rPr>
           <w:fldChar w:fldCharType="separate"/>
         </w:r>
         <w:r>
           <w:rPr>
+            <w:rFonts w:ascii="Times New Roman" w:hAnsi="Times New Roman" w:cs="Times New Roman"/>
             <w:noProof/>
             <w:webHidden/>
+            <w:sz w:val="28"/>
+            <w:szCs w:val="28"/>
           </w:rPr>
           <w:t>4</w:t>
         </w:r>
         <w:r>
           <w:rPr>
+            <w:rFonts w:ascii="Times New Roman" w:hAnsi="Times New Roman" w:cs="Times New Roman"/>
             <w:noProof/>
             <w:webHidden/>
+            <w:sz w:val="28"/>
+            <w:szCs w:val="28"/>
           </w:rPr>
           <w:fldChar w:fldCharType="end"/>
         </w:r>
@@ -580,85 +646,112 @@
           <w:tab w:val="right" w:leader="dot" w:pos="9954"/>
         </w:tabs>
         <w:rPr>
-          <w:rFonts w:eastAsiaTheme="minorEastAsia"/>
+          <w:rFonts w:ascii="Times New Roman" w:eastAsiaTheme="minorEastAsia" w:hAnsi="Times New Roman" w:cs="Times New Roman"/>
           <w:b w:val="0"/>
           <w:bCs w:val="0"/>
           <w:noProof/>
-          <w:sz w:val="22"/>
-          <w:szCs w:val="22"/>
-        </w:rPr>
-      </w:pPr>
-      <w:hyperlink w:anchor="_Toc140010275" w:history="1">
+          <w:sz w:val="28"/>
+          <w:szCs w:val="28"/>
+        </w:rPr>
+      </w:pPr>
+      <w:hyperlink w:anchor="_Toc140888887" w:history="1">
         <w:r>
           <w:rPr>
             <w:rStyle w:val="Hyperlink"/>
-            <w:noProof/>
+            <w:rFonts w:ascii="Times New Roman" w:hAnsi="Times New Roman" w:cs="Times New Roman"/>
+            <w:noProof/>
+            <w:sz w:val="28"/>
+            <w:szCs w:val="28"/>
           </w:rPr>
           <w:t>1.1.</w:t>
         </w:r>
         <w:r>
           <w:rPr>
-            <w:rFonts w:eastAsiaTheme="minorEastAsia"/>
+            <w:rFonts w:ascii="Times New Roman" w:eastAsiaTheme="minorEastAsia" w:hAnsi="Times New Roman" w:cs="Times New Roman"/>
             <w:b w:val="0"/>
             <w:bCs w:val="0"/>
             <w:noProof/>
-            <w:sz w:val="22"/>
-            <w:szCs w:val="22"/>
+            <w:sz w:val="28"/>
+            <w:szCs w:val="28"/>
           </w:rPr>
           <w:tab/>
         </w:r>
         <w:r>
           <w:rPr>
             <w:rStyle w:val="Hyperlink"/>
-            <w:noProof/>
+            <w:rFonts w:ascii="Times New Roman" w:hAnsi="Times New Roman" w:cs="Times New Roman"/>
+            <w:noProof/>
+            <w:sz w:val="28"/>
+            <w:szCs w:val="28"/>
           </w:rPr>
           <w:t>Selenium</w:t>
         </w:r>
         <w:r>
           <w:rPr>
+            <w:rFonts w:ascii="Times New Roman" w:hAnsi="Times New Roman" w:cs="Times New Roman"/>
             <w:noProof/>
             <w:webHidden/>
+            <w:sz w:val="28"/>
+            <w:szCs w:val="28"/>
           </w:rPr>
           <w:tab/>
         </w:r>
         <w:r>
           <w:rPr>
+            <w:rFonts w:ascii="Times New Roman" w:hAnsi="Times New Roman" w:cs="Times New Roman"/>
             <w:noProof/>
             <w:webHidden/>
+            <w:sz w:val="28"/>
+            <w:szCs w:val="28"/>
           </w:rPr>
           <w:fldChar w:fldCharType="begin"/>
         </w:r>
         <w:r>
           <w:rPr>
+            <w:rFonts w:ascii="Times New Roman" w:hAnsi="Times New Roman" w:cs="Times New Roman"/>
             <w:noProof/>
             <w:webHidden/>
-          </w:rPr>
-          <w:instrText xml:space="preserve"> PAGEREF _Toc140010275 \h </w:instrText>
-        </w:r>
-        <w:r>
-          <w:rPr>
+            <w:sz w:val="28"/>
+            <w:szCs w:val="28"/>
+          </w:rPr>
+          <w:instrText xml:space="preserve"> PAGEREF _Toc140888887 \h </w:instrText>
+        </w:r>
+        <w:r>
+          <w:rPr>
+            <w:rFonts w:ascii="Times New Roman" w:hAnsi="Times New Roman" w:cs="Times New Roman"/>
             <w:noProof/>
             <w:webHidden/>
-          </w:rPr>
-        </w:r>
-        <w:r>
-          <w:rPr>
+            <w:sz w:val="28"/>
+            <w:szCs w:val="28"/>
+          </w:rPr>
+        </w:r>
+        <w:r>
+          <w:rPr>
+            <w:rFonts w:ascii="Times New Roman" w:hAnsi="Times New Roman" w:cs="Times New Roman"/>
             <w:noProof/>
             <w:webHidden/>
+            <w:sz w:val="28"/>
+            <w:szCs w:val="28"/>
           </w:rPr>
           <w:fldChar w:fldCharType="separate"/>
         </w:r>
         <w:r>
           <w:rPr>
+            <w:rFonts w:ascii="Times New Roman" w:hAnsi="Times New Roman" w:cs="Times New Roman"/>
             <w:noProof/>
             <w:webHidden/>
+            <w:sz w:val="28"/>
+            <w:szCs w:val="28"/>
           </w:rPr>
           <w:t>4</w:t>
         </w:r>
         <w:r>
           <w:rPr>
+            <w:rFonts w:ascii="Times New Roman" w:hAnsi="Times New Roman" w:cs="Times New Roman"/>
             <w:noProof/>
             <w:webHidden/>
+            <w:sz w:val="28"/>
+            <w:szCs w:val="28"/>
           </w:rPr>
           <w:fldChar w:fldCharType="end"/>
         </w:r>
@@ -672,85 +765,112 @@
           <w:tab w:val="right" w:leader="dot" w:pos="9954"/>
         </w:tabs>
         <w:rPr>
-          <w:rFonts w:eastAsiaTheme="minorEastAsia"/>
+          <w:rFonts w:ascii="Times New Roman" w:eastAsiaTheme="minorEastAsia" w:hAnsi="Times New Roman" w:cs="Times New Roman"/>
           <w:b w:val="0"/>
           <w:bCs w:val="0"/>
           <w:noProof/>
-          <w:sz w:val="22"/>
-          <w:szCs w:val="22"/>
-        </w:rPr>
-      </w:pPr>
-      <w:hyperlink w:anchor="_Toc140010276" w:history="1">
+          <w:sz w:val="28"/>
+          <w:szCs w:val="28"/>
+        </w:rPr>
+      </w:pPr>
+      <w:hyperlink w:anchor="_Toc140888888" w:history="1">
         <w:r>
           <w:rPr>
             <w:rStyle w:val="Hyperlink"/>
-            <w:noProof/>
+            <w:rFonts w:ascii="Times New Roman" w:hAnsi="Times New Roman" w:cs="Times New Roman"/>
+            <w:noProof/>
+            <w:sz w:val="28"/>
+            <w:szCs w:val="28"/>
           </w:rPr>
           <w:t>1.2.</w:t>
         </w:r>
         <w:r>
           <w:rPr>
-            <w:rFonts w:eastAsiaTheme="minorEastAsia"/>
+            <w:rFonts w:ascii="Times New Roman" w:eastAsiaTheme="minorEastAsia" w:hAnsi="Times New Roman" w:cs="Times New Roman"/>
             <w:b w:val="0"/>
             <w:bCs w:val="0"/>
             <w:noProof/>
-            <w:sz w:val="22"/>
-            <w:szCs w:val="22"/>
+            <w:sz w:val="28"/>
+            <w:szCs w:val="28"/>
           </w:rPr>
           <w:tab/>
         </w:r>
         <w:r>
           <w:rPr>
             <w:rStyle w:val="Hyperlink"/>
-            <w:noProof/>
+            <w:rFonts w:ascii="Times New Roman" w:hAnsi="Times New Roman" w:cs="Times New Roman"/>
+            <w:noProof/>
+            <w:sz w:val="28"/>
+            <w:szCs w:val="28"/>
           </w:rPr>
           <w:t>Puppeteer</w:t>
         </w:r>
         <w:r>
           <w:rPr>
+            <w:rFonts w:ascii="Times New Roman" w:hAnsi="Times New Roman" w:cs="Times New Roman"/>
             <w:noProof/>
             <w:webHidden/>
+            <w:sz w:val="28"/>
+            <w:szCs w:val="28"/>
           </w:rPr>
           <w:tab/>
         </w:r>
         <w:r>
           <w:rPr>
+            <w:rFonts w:ascii="Times New Roman" w:hAnsi="Times New Roman" w:cs="Times New Roman"/>
             <w:noProof/>
             <w:webHidden/>
+            <w:sz w:val="28"/>
+            <w:szCs w:val="28"/>
           </w:rPr>
           <w:fldChar w:fldCharType="begin"/>
         </w:r>
         <w:r>
           <w:rPr>
+            <w:rFonts w:ascii="Times New Roman" w:hAnsi="Times New Roman" w:cs="Times New Roman"/>
             <w:noProof/>
             <w:webHidden/>
-          </w:rPr>
-          <w:instrText xml:space="preserve"> PAGEREF _Toc140010276 \h </w:instrText>
-        </w:r>
-        <w:r>
-          <w:rPr>
+            <w:sz w:val="28"/>
+            <w:szCs w:val="28"/>
+          </w:rPr>
+          <w:instrText xml:space="preserve"> PAGEREF _Toc140888888 \h </w:instrText>
+        </w:r>
+        <w:r>
+          <w:rPr>
+            <w:rFonts w:ascii="Times New Roman" w:hAnsi="Times New Roman" w:cs="Times New Roman"/>
             <w:noProof/>
             <w:webHidden/>
-          </w:rPr>
-        </w:r>
-        <w:r>
-          <w:rPr>
+            <w:sz w:val="28"/>
+            <w:szCs w:val="28"/>
+          </w:rPr>
+        </w:r>
+        <w:r>
+          <w:rPr>
+            <w:rFonts w:ascii="Times New Roman" w:hAnsi="Times New Roman" w:cs="Times New Roman"/>
             <w:noProof/>
             <w:webHidden/>
+            <w:sz w:val="28"/>
+            <w:szCs w:val="28"/>
           </w:rPr>
           <w:fldChar w:fldCharType="separate"/>
         </w:r>
         <w:r>
           <w:rPr>
+            <w:rFonts w:ascii="Times New Roman" w:hAnsi="Times New Roman" w:cs="Times New Roman"/>
             <w:noProof/>
             <w:webHidden/>
+            <w:sz w:val="28"/>
+            <w:szCs w:val="28"/>
           </w:rPr>
           <w:t>7</w:t>
         </w:r>
         <w:r>
           <w:rPr>
+            <w:rFonts w:ascii="Times New Roman" w:hAnsi="Times New Roman" w:cs="Times New Roman"/>
             <w:noProof/>
             <w:webHidden/>
+            <w:sz w:val="28"/>
+            <w:szCs w:val="28"/>
           </w:rPr>
           <w:fldChar w:fldCharType="end"/>
         </w:r>
@@ -764,85 +884,112 @@
           <w:tab w:val="right" w:leader="dot" w:pos="9954"/>
         </w:tabs>
         <w:rPr>
-          <w:rFonts w:eastAsiaTheme="minorEastAsia"/>
+          <w:rFonts w:ascii="Times New Roman" w:eastAsiaTheme="minorEastAsia" w:hAnsi="Times New Roman" w:cs="Times New Roman"/>
           <w:b w:val="0"/>
           <w:bCs w:val="0"/>
           <w:noProof/>
-          <w:sz w:val="22"/>
-          <w:szCs w:val="22"/>
-        </w:rPr>
-      </w:pPr>
-      <w:hyperlink w:anchor="_Toc140010277" w:history="1">
+          <w:sz w:val="28"/>
+          <w:szCs w:val="28"/>
+        </w:rPr>
+      </w:pPr>
+      <w:hyperlink w:anchor="_Toc140888889" w:history="1">
         <w:r>
           <w:rPr>
             <w:rStyle w:val="Hyperlink"/>
-            <w:noProof/>
+            <w:rFonts w:ascii="Times New Roman" w:hAnsi="Times New Roman" w:cs="Times New Roman"/>
+            <w:noProof/>
+            <w:sz w:val="28"/>
+            <w:szCs w:val="28"/>
           </w:rPr>
           <w:t>1.3.</w:t>
         </w:r>
         <w:r>
           <w:rPr>
-            <w:rFonts w:eastAsiaTheme="minorEastAsia"/>
+            <w:rFonts w:ascii="Times New Roman" w:eastAsiaTheme="minorEastAsia" w:hAnsi="Times New Roman" w:cs="Times New Roman"/>
             <w:b w:val="0"/>
             <w:bCs w:val="0"/>
             <w:noProof/>
-            <w:sz w:val="22"/>
-            <w:szCs w:val="22"/>
+            <w:sz w:val="28"/>
+            <w:szCs w:val="28"/>
           </w:rPr>
           <w:tab/>
         </w:r>
         <w:r>
           <w:rPr>
             <w:rStyle w:val="Hyperlink"/>
-            <w:noProof/>
+            <w:rFonts w:ascii="Times New Roman" w:hAnsi="Times New Roman" w:cs="Times New Roman"/>
+            <w:noProof/>
+            <w:sz w:val="28"/>
+            <w:szCs w:val="28"/>
           </w:rPr>
           <w:t>Cypress</w:t>
         </w:r>
         <w:r>
           <w:rPr>
+            <w:rFonts w:ascii="Times New Roman" w:hAnsi="Times New Roman" w:cs="Times New Roman"/>
             <w:noProof/>
             <w:webHidden/>
+            <w:sz w:val="28"/>
+            <w:szCs w:val="28"/>
           </w:rPr>
           <w:tab/>
         </w:r>
         <w:r>
           <w:rPr>
+            <w:rFonts w:ascii="Times New Roman" w:hAnsi="Times New Roman" w:cs="Times New Roman"/>
             <w:noProof/>
             <w:webHidden/>
+            <w:sz w:val="28"/>
+            <w:szCs w:val="28"/>
           </w:rPr>
           <w:fldChar w:fldCharType="begin"/>
         </w:r>
         <w:r>
           <w:rPr>
+            <w:rFonts w:ascii="Times New Roman" w:hAnsi="Times New Roman" w:cs="Times New Roman"/>
             <w:noProof/>
             <w:webHidden/>
-          </w:rPr>
-          <w:instrText xml:space="preserve"> PAGEREF _Toc140010277 \h </w:instrText>
-        </w:r>
-        <w:r>
-          <w:rPr>
+            <w:sz w:val="28"/>
+            <w:szCs w:val="28"/>
+          </w:rPr>
+          <w:instrText xml:space="preserve"> PAGEREF _Toc140888889 \h </w:instrText>
+        </w:r>
+        <w:r>
+          <w:rPr>
+            <w:rFonts w:ascii="Times New Roman" w:hAnsi="Times New Roman" w:cs="Times New Roman"/>
             <w:noProof/>
             <w:webHidden/>
-          </w:rPr>
-        </w:r>
-        <w:r>
-          <w:rPr>
+            <w:sz w:val="28"/>
+            <w:szCs w:val="28"/>
+          </w:rPr>
+        </w:r>
+        <w:r>
+          <w:rPr>
+            <w:rFonts w:ascii="Times New Roman" w:hAnsi="Times New Roman" w:cs="Times New Roman"/>
             <w:noProof/>
             <w:webHidden/>
+            <w:sz w:val="28"/>
+            <w:szCs w:val="28"/>
           </w:rPr>
           <w:fldChar w:fldCharType="separate"/>
         </w:r>
         <w:r>
           <w:rPr>
+            <w:rFonts w:ascii="Times New Roman" w:hAnsi="Times New Roman" w:cs="Times New Roman"/>
             <w:noProof/>
             <w:webHidden/>
+            <w:sz w:val="28"/>
+            <w:szCs w:val="28"/>
           </w:rPr>
           <w:t>8</w:t>
         </w:r>
         <w:r>
           <w:rPr>
+            <w:rFonts w:ascii="Times New Roman" w:hAnsi="Times New Roman" w:cs="Times New Roman"/>
             <w:noProof/>
             <w:webHidden/>
+            <w:sz w:val="28"/>
+            <w:szCs w:val="28"/>
           </w:rPr>
           <w:fldChar w:fldCharType="end"/>
         </w:r>
@@ -856,85 +1003,112 @@
           <w:tab w:val="right" w:leader="dot" w:pos="9954"/>
         </w:tabs>
         <w:rPr>
-          <w:rFonts w:eastAsiaTheme="minorEastAsia"/>
+          <w:rFonts w:ascii="Times New Roman" w:eastAsiaTheme="minorEastAsia" w:hAnsi="Times New Roman" w:cs="Times New Roman"/>
           <w:b w:val="0"/>
           <w:bCs w:val="0"/>
           <w:noProof/>
-          <w:sz w:val="22"/>
-          <w:szCs w:val="22"/>
-        </w:rPr>
-      </w:pPr>
-      <w:hyperlink w:anchor="_Toc140010278" w:history="1">
+          <w:sz w:val="28"/>
+          <w:szCs w:val="28"/>
+        </w:rPr>
+      </w:pPr>
+      <w:hyperlink w:anchor="_Toc140888890" w:history="1">
         <w:r>
           <w:rPr>
             <w:rStyle w:val="Hyperlink"/>
-            <w:noProof/>
+            <w:rFonts w:ascii="Times New Roman" w:hAnsi="Times New Roman" w:cs="Times New Roman"/>
+            <w:noProof/>
+            <w:sz w:val="28"/>
+            <w:szCs w:val="28"/>
           </w:rPr>
           <w:t>1.4.</w:t>
         </w:r>
         <w:r>
           <w:rPr>
-            <w:rFonts w:eastAsiaTheme="minorEastAsia"/>
+            <w:rFonts w:ascii="Times New Roman" w:eastAsiaTheme="minorEastAsia" w:hAnsi="Times New Roman" w:cs="Times New Roman"/>
             <w:b w:val="0"/>
             <w:bCs w:val="0"/>
             <w:noProof/>
-            <w:sz w:val="22"/>
-            <w:szCs w:val="22"/>
+            <w:sz w:val="28"/>
+            <w:szCs w:val="28"/>
           </w:rPr>
           <w:tab/>
         </w:r>
         <w:r>
           <w:rPr>
             <w:rStyle w:val="Hyperlink"/>
-            <w:noProof/>
+            <w:rFonts w:ascii="Times New Roman" w:hAnsi="Times New Roman" w:cs="Times New Roman"/>
+            <w:noProof/>
+            <w:sz w:val="28"/>
+            <w:szCs w:val="28"/>
           </w:rPr>
           <w:t>Playwright</w:t>
         </w:r>
         <w:r>
           <w:rPr>
+            <w:rFonts w:ascii="Times New Roman" w:hAnsi="Times New Roman" w:cs="Times New Roman"/>
             <w:noProof/>
             <w:webHidden/>
+            <w:sz w:val="28"/>
+            <w:szCs w:val="28"/>
           </w:rPr>
           <w:tab/>
         </w:r>
         <w:r>
           <w:rPr>
+            <w:rFonts w:ascii="Times New Roman" w:hAnsi="Times New Roman" w:cs="Times New Roman"/>
             <w:noProof/>
             <w:webHidden/>
+            <w:sz w:val="28"/>
+            <w:szCs w:val="28"/>
           </w:rPr>
           <w:fldChar w:fldCharType="begin"/>
         </w:r>
         <w:r>
           <w:rPr>
+            <w:rFonts w:ascii="Times New Roman" w:hAnsi="Times New Roman" w:cs="Times New Roman"/>
             <w:noProof/>
             <w:webHidden/>
-          </w:rPr>
-          <w:instrText xml:space="preserve"> PAGEREF _Toc140010278 \h </w:instrText>
-        </w:r>
-        <w:r>
-          <w:rPr>
+            <w:sz w:val="28"/>
+            <w:szCs w:val="28"/>
+          </w:rPr>
+          <w:instrText xml:space="preserve"> PAGEREF _Toc140888890 \h </w:instrText>
+        </w:r>
+        <w:r>
+          <w:rPr>
+            <w:rFonts w:ascii="Times New Roman" w:hAnsi="Times New Roman" w:cs="Times New Roman"/>
             <w:noProof/>
             <w:webHidden/>
-          </w:rPr>
-        </w:r>
-        <w:r>
-          <w:rPr>
+            <w:sz w:val="28"/>
+            <w:szCs w:val="28"/>
+          </w:rPr>
+        </w:r>
+        <w:r>
+          <w:rPr>
+            <w:rFonts w:ascii="Times New Roman" w:hAnsi="Times New Roman" w:cs="Times New Roman"/>
             <w:noProof/>
             <w:webHidden/>
+            <w:sz w:val="28"/>
+            <w:szCs w:val="28"/>
           </w:rPr>
           <w:fldChar w:fldCharType="separate"/>
         </w:r>
         <w:r>
           <w:rPr>
+            <w:rFonts w:ascii="Times New Roman" w:hAnsi="Times New Roman" w:cs="Times New Roman"/>
             <w:noProof/>
             <w:webHidden/>
+            <w:sz w:val="28"/>
+            <w:szCs w:val="28"/>
           </w:rPr>
           <w:t>9</w:t>
         </w:r>
         <w:r>
           <w:rPr>
+            <w:rFonts w:ascii="Times New Roman" w:hAnsi="Times New Roman" w:cs="Times New Roman"/>
             <w:noProof/>
             <w:webHidden/>
+            <w:sz w:val="28"/>
+            <w:szCs w:val="28"/>
           </w:rPr>
           <w:fldChar w:fldCharType="end"/>
         </w:r>
@@ -948,85 +1122,493 @@
           <w:tab w:val="right" w:leader="dot" w:pos="9954"/>
         </w:tabs>
         <w:rPr>
-          <w:rFonts w:eastAsiaTheme="minorEastAsia"/>
+          <w:rFonts w:ascii="Times New Roman" w:eastAsiaTheme="minorEastAsia" w:hAnsi="Times New Roman" w:cs="Times New Roman"/>
           <w:b w:val="0"/>
           <w:bCs w:val="0"/>
           <w:noProof/>
-          <w:sz w:val="22"/>
-          <w:szCs w:val="22"/>
-        </w:rPr>
-      </w:pPr>
-      <w:hyperlink w:anchor="_Toc140010279" w:history="1">
+          <w:sz w:val="28"/>
+          <w:szCs w:val="28"/>
+        </w:rPr>
+      </w:pPr>
+      <w:hyperlink w:anchor="_Toc140888891" w:history="1">
         <w:r>
           <w:rPr>
             <w:rStyle w:val="Hyperlink"/>
-            <w:noProof/>
+            <w:rFonts w:ascii="Times New Roman" w:hAnsi="Times New Roman" w:cs="Times New Roman"/>
+            <w:noProof/>
+            <w:sz w:val="28"/>
+            <w:szCs w:val="28"/>
           </w:rPr>
           <w:t>1.5.</w:t>
         </w:r>
         <w:r>
           <w:rPr>
-            <w:rFonts w:eastAsiaTheme="minorEastAsia"/>
+            <w:rFonts w:ascii="Times New Roman" w:eastAsiaTheme="minorEastAsia" w:hAnsi="Times New Roman" w:cs="Times New Roman"/>
             <w:b w:val="0"/>
             <w:bCs w:val="0"/>
             <w:noProof/>
-            <w:sz w:val="22"/>
-            <w:szCs w:val="22"/>
+            <w:sz w:val="28"/>
+            <w:szCs w:val="28"/>
           </w:rPr>
           <w:tab/>
         </w:r>
         <w:r>
           <w:rPr>
             <w:rStyle w:val="Hyperlink"/>
-            <w:noProof/>
+            <w:rFonts w:ascii="Times New Roman" w:hAnsi="Times New Roman" w:cs="Times New Roman"/>
+            <w:noProof/>
+            <w:sz w:val="28"/>
+            <w:szCs w:val="28"/>
           </w:rPr>
           <w:t>Сравнение и выводы</w:t>
         </w:r>
         <w:r>
           <w:rPr>
+            <w:rFonts w:ascii="Times New Roman" w:hAnsi="Times New Roman" w:cs="Times New Roman"/>
             <w:noProof/>
             <w:webHidden/>
+            <w:sz w:val="28"/>
+            <w:szCs w:val="28"/>
           </w:rPr>
           <w:tab/>
         </w:r>
         <w:r>
           <w:rPr>
+            <w:rFonts w:ascii="Times New Roman" w:hAnsi="Times New Roman" w:cs="Times New Roman"/>
             <w:noProof/>
             <w:webHidden/>
+            <w:sz w:val="28"/>
+            <w:szCs w:val="28"/>
           </w:rPr>
           <w:fldChar w:fldCharType="begin"/>
         </w:r>
         <w:r>
           <w:rPr>
+            <w:rFonts w:ascii="Times New Roman" w:hAnsi="Times New Roman" w:cs="Times New Roman"/>
             <w:noProof/>
             <w:webHidden/>
-          </w:rPr>
-          <w:instrText xml:space="preserve"> PAGEREF _Toc140010279 \h </w:instrText>
-        </w:r>
-        <w:r>
-          <w:rPr>
+            <w:sz w:val="28"/>
+            <w:szCs w:val="28"/>
+          </w:rPr>
+          <w:instrText xml:space="preserve"> PAGEREF _Toc140888891 \h </w:instrText>
+        </w:r>
+        <w:r>
+          <w:rPr>
+            <w:rFonts w:ascii="Times New Roman" w:hAnsi="Times New Roman" w:cs="Times New Roman"/>
             <w:noProof/>
             <w:webHidden/>
-          </w:rPr>
-        </w:r>
-        <w:r>
-          <w:rPr>
+            <w:sz w:val="28"/>
+            <w:szCs w:val="28"/>
+          </w:rPr>
+        </w:r>
+        <w:r>
+          <w:rPr>
+            <w:rFonts w:ascii="Times New Roman" w:hAnsi="Times New Roman" w:cs="Times New Roman"/>
             <w:noProof/>
             <w:webHidden/>
+            <w:sz w:val="28"/>
+            <w:szCs w:val="28"/>
           </w:rPr>
           <w:fldChar w:fldCharType="separate"/>
         </w:r>
         <w:r>
           <w:rPr>
+            <w:rFonts w:ascii="Times New Roman" w:hAnsi="Times New Roman" w:cs="Times New Roman"/>
             <w:noProof/>
             <w:webHidden/>
+            <w:sz w:val="28"/>
+            <w:szCs w:val="28"/>
           </w:rPr>
           <w:t>11</w:t>
         </w:r>
         <w:r>
           <w:rPr>
+            <w:rFonts w:ascii="Times New Roman" w:hAnsi="Times New Roman" w:cs="Times New Roman"/>
             <w:noProof/>
             <w:webHidden/>
+            <w:sz w:val="28"/>
+            <w:szCs w:val="28"/>
+          </w:rPr>
+          <w:fldChar w:fldCharType="end"/>
+        </w:r>
+      </w:hyperlink>
+    </w:p>
+    <w:p>
+      <w:pPr>
+        <w:pStyle w:val="TOC1"/>
+        <w:tabs>
+          <w:tab w:val="left" w:pos="1120"/>
+          <w:tab w:val="right" w:leader="dot" w:pos="9954"/>
+        </w:tabs>
+        <w:rPr>
+          <w:rFonts w:ascii="Times New Roman" w:eastAsiaTheme="minorEastAsia" w:hAnsi="Times New Roman" w:cs="Times New Roman"/>
+          <w:b w:val="0"/>
+          <w:bCs w:val="0"/>
+          <w:caps w:val="0"/>
+          <w:noProof/>
+          <w:sz w:val="28"/>
+          <w:szCs w:val="28"/>
+        </w:rPr>
+      </w:pPr>
+      <w:hyperlink w:anchor="_Toc140888892" w:history="1">
+        <w:r>
+          <w:rPr>
+            <w:rStyle w:val="Hyperlink"/>
+            <w:rFonts w:ascii="Times New Roman" w:hAnsi="Times New Roman" w:cs="Times New Roman"/>
+            <w:noProof/>
+            <w:sz w:val="28"/>
+            <w:szCs w:val="28"/>
+          </w:rPr>
+          <w:t>2.</w:t>
+        </w:r>
+        <w:r>
+          <w:rPr>
+            <w:rFonts w:ascii="Times New Roman" w:eastAsiaTheme="minorEastAsia" w:hAnsi="Times New Roman" w:cs="Times New Roman"/>
+            <w:b w:val="0"/>
+            <w:bCs w:val="0"/>
+            <w:caps w:val="0"/>
+            <w:noProof/>
+            <w:sz w:val="28"/>
+            <w:szCs w:val="28"/>
+          </w:rPr>
+          <w:tab/>
+        </w:r>
+        <w:r>
+          <w:rPr>
+            <w:rStyle w:val="Hyperlink"/>
+            <w:rFonts w:ascii="Times New Roman" w:hAnsi="Times New Roman" w:cs="Times New Roman"/>
+            <w:noProof/>
+            <w:sz w:val="28"/>
+            <w:szCs w:val="28"/>
+            <w:lang w:val="en-US"/>
+          </w:rPr>
+          <w:t xml:space="preserve">ВЫДЕЛЕНИЕ БАЗОВЫХ СЦЕНАРИЕВ ИСПОЛЬЗОВАНИЯ ВЕБ-ПРИЛОЖЕНИЯ </w:t>
+        </w:r>
+        <w:r>
+          <w:rPr>
+            <w:rStyle w:val="Hyperlink"/>
+            <w:rFonts w:ascii="Times New Roman" w:hAnsi="Times New Roman" w:cs="Times New Roman"/>
+            <w:noProof/>
+            <w:sz w:val="28"/>
+            <w:szCs w:val="28"/>
+          </w:rPr>
+          <w:t>LCWAIKIKI.KZ</w:t>
+        </w:r>
+        <w:r>
+          <w:rPr>
+            <w:rFonts w:ascii="Times New Roman" w:hAnsi="Times New Roman" w:cs="Times New Roman"/>
+            <w:noProof/>
+            <w:webHidden/>
+            <w:sz w:val="28"/>
+            <w:szCs w:val="28"/>
+          </w:rPr>
+          <w:tab/>
+        </w:r>
+        <w:r>
+          <w:rPr>
+            <w:rFonts w:ascii="Times New Roman" w:hAnsi="Times New Roman" w:cs="Times New Roman"/>
+            <w:noProof/>
+            <w:webHidden/>
+            <w:sz w:val="28"/>
+            <w:szCs w:val="28"/>
+          </w:rPr>
+          <w:fldChar w:fldCharType="begin"/>
+        </w:r>
+        <w:r>
+          <w:rPr>
+            <w:rFonts w:ascii="Times New Roman" w:hAnsi="Times New Roman" w:cs="Times New Roman"/>
+            <w:noProof/>
+            <w:webHidden/>
+            <w:sz w:val="28"/>
+            <w:szCs w:val="28"/>
+          </w:rPr>
+          <w:instrText xml:space="preserve"> PAGEREF _Toc140888892 \h </w:instrText>
+        </w:r>
+        <w:r>
+          <w:rPr>
+            <w:rFonts w:ascii="Times New Roman" w:hAnsi="Times New Roman" w:cs="Times New Roman"/>
+            <w:noProof/>
+            <w:webHidden/>
+            <w:sz w:val="28"/>
+            <w:szCs w:val="28"/>
+          </w:rPr>
+        </w:r>
+        <w:r>
+          <w:rPr>
+            <w:rFonts w:ascii="Times New Roman" w:hAnsi="Times New Roman" w:cs="Times New Roman"/>
+            <w:noProof/>
+            <w:webHidden/>
+            <w:sz w:val="28"/>
+            <w:szCs w:val="28"/>
+          </w:rPr>
+          <w:fldChar w:fldCharType="separate"/>
+        </w:r>
+        <w:r>
+          <w:rPr>
+            <w:rFonts w:ascii="Times New Roman" w:hAnsi="Times New Roman" w:cs="Times New Roman"/>
+            <w:noProof/>
+            <w:webHidden/>
+            <w:sz w:val="28"/>
+            <w:szCs w:val="28"/>
+          </w:rPr>
+          <w:t>15</w:t>
+        </w:r>
+        <w:r>
+          <w:rPr>
+            <w:rFonts w:ascii="Times New Roman" w:hAnsi="Times New Roman" w:cs="Times New Roman"/>
+            <w:noProof/>
+            <w:webHidden/>
+            <w:sz w:val="28"/>
+            <w:szCs w:val="28"/>
+          </w:rPr>
+          <w:fldChar w:fldCharType="end"/>
+        </w:r>
+      </w:hyperlink>
+    </w:p>
+    <w:p>
+      <w:pPr>
+        <w:pStyle w:val="TOC2"/>
+        <w:tabs>
+          <w:tab w:val="left" w:pos="1400"/>
+          <w:tab w:val="right" w:leader="dot" w:pos="9954"/>
+        </w:tabs>
+        <w:rPr>
+          <w:rFonts w:ascii="Times New Roman" w:eastAsiaTheme="minorEastAsia" w:hAnsi="Times New Roman" w:cs="Times New Roman"/>
+          <w:b w:val="0"/>
+          <w:bCs w:val="0"/>
+          <w:noProof/>
+          <w:sz w:val="28"/>
+          <w:szCs w:val="28"/>
+        </w:rPr>
+      </w:pPr>
+      <w:hyperlink w:anchor="_Toc140888893" w:history="1">
+        <w:r>
+          <w:rPr>
+            <w:rStyle w:val="Hyperlink"/>
+            <w:rFonts w:ascii="Times New Roman" w:hAnsi="Times New Roman" w:cs="Times New Roman"/>
+            <w:noProof/>
+            <w:sz w:val="28"/>
+            <w:szCs w:val="28"/>
+          </w:rPr>
+          <w:t>2.1.</w:t>
+        </w:r>
+        <w:r>
+          <w:rPr>
+            <w:rFonts w:ascii="Times New Roman" w:eastAsiaTheme="minorEastAsia" w:hAnsi="Times New Roman" w:cs="Times New Roman"/>
+            <w:b w:val="0"/>
+            <w:bCs w:val="0"/>
+            <w:noProof/>
+            <w:sz w:val="28"/>
+            <w:szCs w:val="28"/>
+          </w:rPr>
+          <w:tab/>
+        </w:r>
+        <w:r>
+          <w:rPr>
+            <w:rStyle w:val="Hyperlink"/>
+            <w:rFonts w:ascii="Times New Roman" w:hAnsi="Times New Roman" w:cs="Times New Roman"/>
+            <w:noProof/>
+            <w:sz w:val="28"/>
+            <w:szCs w:val="28"/>
+            <w:lang w:val="en-US"/>
+          </w:rPr>
+          <w:t xml:space="preserve">Описание функционала веб-приложения </w:t>
+        </w:r>
+        <w:r>
+          <w:rPr>
+            <w:rStyle w:val="Hyperlink"/>
+            <w:rFonts w:ascii="Times New Roman" w:hAnsi="Times New Roman" w:cs="Times New Roman"/>
+            <w:noProof/>
+            <w:sz w:val="28"/>
+            <w:szCs w:val="28"/>
+          </w:rPr>
+          <w:t>lcwaikiki.kz</w:t>
+        </w:r>
+        <w:r>
+          <w:rPr>
+            <w:rFonts w:ascii="Times New Roman" w:hAnsi="Times New Roman" w:cs="Times New Roman"/>
+            <w:noProof/>
+            <w:webHidden/>
+            <w:sz w:val="28"/>
+            <w:szCs w:val="28"/>
+          </w:rPr>
+          <w:tab/>
+        </w:r>
+        <w:r>
+          <w:rPr>
+            <w:rFonts w:ascii="Times New Roman" w:hAnsi="Times New Roman" w:cs="Times New Roman"/>
+            <w:noProof/>
+            <w:webHidden/>
+            <w:sz w:val="28"/>
+            <w:szCs w:val="28"/>
+          </w:rPr>
+          <w:fldChar w:fldCharType="begin"/>
+        </w:r>
+        <w:r>
+          <w:rPr>
+            <w:rFonts w:ascii="Times New Roman" w:hAnsi="Times New Roman" w:cs="Times New Roman"/>
+            <w:noProof/>
+            <w:webHidden/>
+            <w:sz w:val="28"/>
+            <w:szCs w:val="28"/>
+          </w:rPr>
+          <w:instrText xml:space="preserve"> PAGEREF _Toc140888893 \h </w:instrText>
+        </w:r>
+        <w:r>
+          <w:rPr>
+            <w:rFonts w:ascii="Times New Roman" w:hAnsi="Times New Roman" w:cs="Times New Roman"/>
+            <w:noProof/>
+            <w:webHidden/>
+            <w:sz w:val="28"/>
+            <w:szCs w:val="28"/>
+          </w:rPr>
+        </w:r>
+        <w:r>
+          <w:rPr>
+            <w:rFonts w:ascii="Times New Roman" w:hAnsi="Times New Roman" w:cs="Times New Roman"/>
+            <w:noProof/>
+            <w:webHidden/>
+            <w:sz w:val="28"/>
+            <w:szCs w:val="28"/>
+          </w:rPr>
+          <w:fldChar w:fldCharType="separate"/>
+        </w:r>
+        <w:r>
+          <w:rPr>
+            <w:rFonts w:ascii="Times New Roman" w:hAnsi="Times New Roman" w:cs="Times New Roman"/>
+            <w:noProof/>
+            <w:webHidden/>
+            <w:sz w:val="28"/>
+            <w:szCs w:val="28"/>
+          </w:rPr>
+          <w:t>15</w:t>
+        </w:r>
+        <w:r>
+          <w:rPr>
+            <w:rFonts w:ascii="Times New Roman" w:hAnsi="Times New Roman" w:cs="Times New Roman"/>
+            <w:noProof/>
+            <w:webHidden/>
+            <w:sz w:val="28"/>
+            <w:szCs w:val="28"/>
+          </w:rPr>
+          <w:fldChar w:fldCharType="end"/>
+        </w:r>
+      </w:hyperlink>
+    </w:p>
+    <w:p>
+      <w:pPr>
+        <w:pStyle w:val="TOC2"/>
+        <w:tabs>
+          <w:tab w:val="left" w:pos="1400"/>
+          <w:tab w:val="right" w:leader="dot" w:pos="9954"/>
+        </w:tabs>
+        <w:rPr>
+          <w:rFonts w:ascii="Times New Roman" w:eastAsiaTheme="minorEastAsia" w:hAnsi="Times New Roman" w:cs="Times New Roman"/>
+          <w:b w:val="0"/>
+          <w:bCs w:val="0"/>
+          <w:noProof/>
+          <w:sz w:val="28"/>
+          <w:szCs w:val="28"/>
+        </w:rPr>
+      </w:pPr>
+      <w:hyperlink w:anchor="_Toc140888894" w:history="1">
+        <w:r>
+          <w:rPr>
+            <w:rStyle w:val="Hyperlink"/>
+            <w:rFonts w:ascii="Times New Roman" w:hAnsi="Times New Roman" w:cs="Times New Roman"/>
+            <w:noProof/>
+            <w:sz w:val="28"/>
+            <w:szCs w:val="28"/>
+          </w:rPr>
+          <w:t>2.2.</w:t>
+        </w:r>
+        <w:r>
+          <w:rPr>
+            <w:rFonts w:ascii="Times New Roman" w:eastAsiaTheme="minorEastAsia" w:hAnsi="Times New Roman" w:cs="Times New Roman"/>
+            <w:b w:val="0"/>
+            <w:bCs w:val="0"/>
+            <w:noProof/>
+            <w:sz w:val="28"/>
+            <w:szCs w:val="28"/>
+          </w:rPr>
+          <w:tab/>
+        </w:r>
+        <w:r>
+          <w:rPr>
+            <w:rStyle w:val="Hyperlink"/>
+            <w:rFonts w:ascii="Times New Roman" w:hAnsi="Times New Roman" w:cs="Times New Roman"/>
+            <w:noProof/>
+            <w:sz w:val="28"/>
+            <w:szCs w:val="28"/>
+          </w:rPr>
+          <w:t>Описание базовых сценариев использования веб-приложения lcwaikiki.kz</w:t>
+        </w:r>
+        <w:r>
+          <w:rPr>
+            <w:rFonts w:ascii="Times New Roman" w:hAnsi="Times New Roman" w:cs="Times New Roman"/>
+            <w:noProof/>
+            <w:webHidden/>
+            <w:sz w:val="28"/>
+            <w:szCs w:val="28"/>
+          </w:rPr>
+          <w:tab/>
+        </w:r>
+        <w:r>
+          <w:rPr>
+            <w:rFonts w:ascii="Times New Roman" w:hAnsi="Times New Roman" w:cs="Times New Roman"/>
+            <w:noProof/>
+            <w:webHidden/>
+            <w:sz w:val="28"/>
+            <w:szCs w:val="28"/>
+          </w:rPr>
+          <w:fldChar w:fldCharType="begin"/>
+        </w:r>
+        <w:r>
+          <w:rPr>
+            <w:rFonts w:ascii="Times New Roman" w:hAnsi="Times New Roman" w:cs="Times New Roman"/>
+            <w:noProof/>
+            <w:webHidden/>
+            <w:sz w:val="28"/>
+            <w:szCs w:val="28"/>
+          </w:rPr>
+          <w:instrText xml:space="preserve"> PAGEREF _Toc140888894 \h </w:instrText>
+        </w:r>
+        <w:r>
+          <w:rPr>
+            <w:rFonts w:ascii="Times New Roman" w:hAnsi="Times New Roman" w:cs="Times New Roman"/>
+            <w:noProof/>
+            <w:webHidden/>
+            <w:sz w:val="28"/>
+            <w:szCs w:val="28"/>
+          </w:rPr>
+        </w:r>
+        <w:r>
+          <w:rPr>
+            <w:rFonts w:ascii="Times New Roman" w:hAnsi="Times New Roman" w:cs="Times New Roman"/>
+            <w:noProof/>
+            <w:webHidden/>
+            <w:sz w:val="28"/>
+            <w:szCs w:val="28"/>
+          </w:rPr>
+          <w:fldChar w:fldCharType="separate"/>
+        </w:r>
+        <w:r>
+          <w:rPr>
+            <w:rFonts w:ascii="Times New Roman" w:hAnsi="Times New Roman" w:cs="Times New Roman"/>
+            <w:noProof/>
+            <w:webHidden/>
+            <w:sz w:val="28"/>
+            <w:szCs w:val="28"/>
+          </w:rPr>
+          <w:t>15</w:t>
+        </w:r>
+        <w:r>
+          <w:rPr>
+            <w:rFonts w:ascii="Times New Roman" w:hAnsi="Times New Roman" w:cs="Times New Roman"/>
+            <w:noProof/>
+            <w:webHidden/>
+            <w:sz w:val="28"/>
+            <w:szCs w:val="28"/>
           </w:rPr>
           <w:fldChar w:fldCharType="end"/>
         </w:r>
@@ -1039,68 +1621,92 @@
           <w:tab w:val="right" w:leader="dot" w:pos="9954"/>
         </w:tabs>
         <w:rPr>
-          <w:rFonts w:asciiTheme="minorHAnsi" w:eastAsiaTheme="minorEastAsia" w:hAnsiTheme="minorHAnsi"/>
+          <w:rFonts w:ascii="Times New Roman" w:eastAsiaTheme="minorEastAsia" w:hAnsi="Times New Roman" w:cs="Times New Roman"/>
           <w:b w:val="0"/>
           <w:bCs w:val="0"/>
           <w:caps w:val="0"/>
           <w:noProof/>
-          <w:sz w:val="22"/>
-          <w:szCs w:val="22"/>
-        </w:rPr>
-      </w:pPr>
-      <w:hyperlink w:anchor="_Toc140010280" w:history="1">
+          <w:sz w:val="28"/>
+          <w:szCs w:val="28"/>
+        </w:rPr>
+      </w:pPr>
+      <w:hyperlink w:anchor="_Toc140888895" w:history="1">
         <w:r>
           <w:rPr>
             <w:rStyle w:val="Hyperlink"/>
-            <w:noProof/>
+            <w:rFonts w:ascii="Times New Roman" w:hAnsi="Times New Roman" w:cs="Times New Roman"/>
+            <w:noProof/>
+            <w:sz w:val="28"/>
+            <w:szCs w:val="28"/>
           </w:rPr>
           <w:t>ЗАКЛЮЧЕНИЕ</w:t>
         </w:r>
         <w:r>
           <w:rPr>
+            <w:rFonts w:ascii="Times New Roman" w:hAnsi="Times New Roman" w:cs="Times New Roman"/>
             <w:noProof/>
             <w:webHidden/>
+            <w:sz w:val="28"/>
+            <w:szCs w:val="28"/>
           </w:rPr>
           <w:tab/>
         </w:r>
         <w:r>
           <w:rPr>
+            <w:rFonts w:ascii="Times New Roman" w:hAnsi="Times New Roman" w:cs="Times New Roman"/>
             <w:noProof/>
             <w:webHidden/>
+            <w:sz w:val="28"/>
+            <w:szCs w:val="28"/>
           </w:rPr>
           <w:fldChar w:fldCharType="begin"/>
         </w:r>
         <w:r>
           <w:rPr>
+            <w:rFonts w:ascii="Times New Roman" w:hAnsi="Times New Roman" w:cs="Times New Roman"/>
             <w:noProof/>
             <w:webHidden/>
-          </w:rPr>
-          <w:instrText xml:space="preserve"> PAGEREF _Toc140010280 \h </w:instrText>
-        </w:r>
-        <w:r>
-          <w:rPr>
+            <w:sz w:val="28"/>
+            <w:szCs w:val="28"/>
+          </w:rPr>
+          <w:instrText xml:space="preserve"> PAGEREF _Toc140888895 \h </w:instrText>
+        </w:r>
+        <w:r>
+          <w:rPr>
+            <w:rFonts w:ascii="Times New Roman" w:hAnsi="Times New Roman" w:cs="Times New Roman"/>
             <w:noProof/>
             <w:webHidden/>
-          </w:rPr>
-        </w:r>
-        <w:r>
-          <w:rPr>
+            <w:sz w:val="28"/>
+            <w:szCs w:val="28"/>
+          </w:rPr>
+        </w:r>
+        <w:r>
+          <w:rPr>
+            <w:rFonts w:ascii="Times New Roman" w:hAnsi="Times New Roman" w:cs="Times New Roman"/>
             <w:noProof/>
             <w:webHidden/>
+            <w:sz w:val="28"/>
+            <w:szCs w:val="28"/>
           </w:rPr>
           <w:fldChar w:fldCharType="separate"/>
         </w:r>
         <w:r>
           <w:rPr>
+            <w:rFonts w:ascii="Times New Roman" w:hAnsi="Times New Roman" w:cs="Times New Roman"/>
             <w:noProof/>
             <w:webHidden/>
-          </w:rPr>
-          <w:t>15</w:t>
-        </w:r>
-        <w:r>
-          <w:rPr>
+            <w:sz w:val="28"/>
+            <w:szCs w:val="28"/>
+          </w:rPr>
+          <w:t>16</w:t>
+        </w:r>
+        <w:r>
+          <w:rPr>
+            <w:rFonts w:ascii="Times New Roman" w:hAnsi="Times New Roman" w:cs="Times New Roman"/>
             <w:noProof/>
             <w:webHidden/>
+            <w:sz w:val="28"/>
+            <w:szCs w:val="28"/>
           </w:rPr>
           <w:fldChar w:fldCharType="end"/>
         </w:r>
@@ -1113,68 +1719,92 @@
           <w:tab w:val="right" w:leader="dot" w:pos="9954"/>
         </w:tabs>
         <w:rPr>
-          <w:rFonts w:asciiTheme="minorHAnsi" w:eastAsiaTheme="minorEastAsia" w:hAnsiTheme="minorHAnsi"/>
+          <w:rFonts w:ascii="Times New Roman" w:eastAsiaTheme="minorEastAsia" w:hAnsi="Times New Roman" w:cs="Times New Roman"/>
           <w:b w:val="0"/>
           <w:bCs w:val="0"/>
           <w:caps w:val="0"/>
           <w:noProof/>
-          <w:sz w:val="22"/>
-          <w:szCs w:val="22"/>
-        </w:rPr>
-      </w:pPr>
-      <w:hyperlink w:anchor="_Toc140010281" w:history="1">
+          <w:sz w:val="28"/>
+          <w:szCs w:val="28"/>
+        </w:rPr>
+      </w:pPr>
+      <w:hyperlink w:anchor="_Toc140888896" w:history="1">
         <w:r>
           <w:rPr>
             <w:rStyle w:val="Hyperlink"/>
-            <w:noProof/>
+            <w:rFonts w:ascii="Times New Roman" w:hAnsi="Times New Roman" w:cs="Times New Roman"/>
+            <w:noProof/>
+            <w:sz w:val="28"/>
+            <w:szCs w:val="28"/>
           </w:rPr>
           <w:t>СПИСОК ИСПОЛЬЗОВАННОЙ ЛИТЕРАТУРЫ И РЕСУРСОВ</w:t>
         </w:r>
         <w:r>
           <w:rPr>
+            <w:rFonts w:ascii="Times New Roman" w:hAnsi="Times New Roman" w:cs="Times New Roman"/>
             <w:noProof/>
             <w:webHidden/>
+            <w:sz w:val="28"/>
+            <w:szCs w:val="28"/>
           </w:rPr>
           <w:tab/>
         </w:r>
         <w:r>
           <w:rPr>
+            <w:rFonts w:ascii="Times New Roman" w:hAnsi="Times New Roman" w:cs="Times New Roman"/>
             <w:noProof/>
             <w:webHidden/>
+            <w:sz w:val="28"/>
+            <w:szCs w:val="28"/>
           </w:rPr>
           <w:fldChar w:fldCharType="begin"/>
         </w:r>
         <w:r>
           <w:rPr>
+            <w:rFonts w:ascii="Times New Roman" w:hAnsi="Times New Roman" w:cs="Times New Roman"/>
             <w:noProof/>
             <w:webHidden/>
-          </w:rPr>
-          <w:instrText xml:space="preserve"> PAGEREF _Toc140010281 \h </w:instrText>
-        </w:r>
-        <w:r>
-          <w:rPr>
+            <w:sz w:val="28"/>
+            <w:szCs w:val="28"/>
+          </w:rPr>
+          <w:instrText xml:space="preserve"> PAGEREF _Toc140888896 \h </w:instrText>
+        </w:r>
+        <w:r>
+          <w:rPr>
+            <w:rFonts w:ascii="Times New Roman" w:hAnsi="Times New Roman" w:cs="Times New Roman"/>
             <w:noProof/>
             <w:webHidden/>
-          </w:rPr>
-        </w:r>
-        <w:r>
-          <w:rPr>
+            <w:sz w:val="28"/>
+            <w:szCs w:val="28"/>
+          </w:rPr>
+        </w:r>
+        <w:r>
+          <w:rPr>
+            <w:rFonts w:ascii="Times New Roman" w:hAnsi="Times New Roman" w:cs="Times New Roman"/>
             <w:noProof/>
             <w:webHidden/>
+            <w:sz w:val="28"/>
+            <w:szCs w:val="28"/>
           </w:rPr>
           <w:fldChar w:fldCharType="separate"/>
         </w:r>
         <w:r>
           <w:rPr>
+            <w:rFonts w:ascii="Times New Roman" w:hAnsi="Times New Roman" w:cs="Times New Roman"/>
             <w:noProof/>
             <w:webHidden/>
-          </w:rPr>
-          <w:t>16</w:t>
-        </w:r>
-        <w:r>
-          <w:rPr>
+            <w:sz w:val="28"/>
+            <w:szCs w:val="28"/>
+          </w:rPr>
+          <w:t>17</w:t>
+        </w:r>
+        <w:r>
+          <w:rPr>
+            <w:rFonts w:ascii="Times New Roman" w:hAnsi="Times New Roman" w:cs="Times New Roman"/>
             <w:noProof/>
             <w:webHidden/>
+            <w:sz w:val="28"/>
+            <w:szCs w:val="28"/>
           </w:rPr>
           <w:fldChar w:fldCharType="end"/>
         </w:r>
@@ -1187,86 +1817,95 @@
           <w:tab w:val="right" w:leader="dot" w:pos="9954"/>
         </w:tabs>
         <w:rPr>
-          <w:rFonts w:asciiTheme="minorHAnsi" w:eastAsiaTheme="minorEastAsia" w:hAnsiTheme="minorHAnsi"/>
-          <w:b w:val="0"/>
-          <w:bCs w:val="0"/>
-          <w:caps w:val="0"/>
-          <w:noProof/>
-          <w:sz w:val="22"/>
-          <w:szCs w:val="22"/>
-        </w:rPr>
-      </w:pPr>
-      <w:hyperlink w:anchor="_Toc140010282" w:history="1">
-        <w:r>
-          <w:rPr>
-            <w:rStyle w:val="Hyperlink"/>
-            <w:noProof/>
-          </w:rPr>
-          <w:t>ПРИЛОЖЕНИЯ</w:t>
-        </w:r>
-        <w:r>
-          <w:rPr>
-            <w:noProof/>
-            <w:webHidden/>
-          </w:rPr>
-          <w:tab/>
-        </w:r>
-        <w:r>
-          <w:rPr>
-            <w:noProof/>
-            <w:webHidden/>
-          </w:rPr>
-          <w:fldChar w:fldCharType="begin"/>
-        </w:r>
-        <w:r>
-          <w:rPr>
-            <w:noProof/>
-            <w:webHidden/>
-          </w:rPr>
-          <w:instrText xml:space="preserve"> PAGEREF _Toc140010282 \h </w:instrText>
-        </w:r>
-        <w:r>
-          <w:rPr>
-            <w:noProof/>
-            <w:webHidden/>
-          </w:rPr>
-        </w:r>
-        <w:r>
-          <w:rPr>
-            <w:noProof/>
-            <w:webHidden/>
-          </w:rPr>
-          <w:fldChar w:fldCharType="separate"/>
-        </w:r>
-        <w:r>
-          <w:rPr>
-            <w:noProof/>
-            <w:webHidden/>
-          </w:rPr>
-          <w:t>17</w:t>
-        </w:r>
-        <w:r>
-          <w:rPr>
-            <w:noProof/>
-            <w:webHidden/>
-          </w:rPr>
-          <w:fldChar w:fldCharType="end"/>
-        </w:r>
-      </w:hyperlink>
-    </w:p>
-    <w:p>
-      <w:pPr>
-        <w:pStyle w:val="Heading1"/>
-        <w:spacing w:before="0" w:line="720" w:lineRule="auto"/>
-        <w:rPr>
           <w:rFonts w:cs="Times New Roman"/>
           <w:szCs w:val="28"/>
           <w:lang w:val="ru-RU"/>
         </w:rPr>
       </w:pPr>
-      <w:r>
-        <w:rPr>
-          <w:rFonts w:cs="Times New Roman"/>
+      <w:hyperlink w:anchor="_Toc140888897" w:history="1">
+        <w:r>
+          <w:rPr>
+            <w:rStyle w:val="Hyperlink"/>
+            <w:rFonts w:ascii="Times New Roman" w:hAnsi="Times New Roman" w:cs="Times New Roman"/>
+            <w:noProof/>
+            <w:sz w:val="28"/>
+            <w:szCs w:val="28"/>
+          </w:rPr>
+          <w:t>ПРИЛОЖЕНИЯ</w:t>
+        </w:r>
+        <w:r>
+          <w:rPr>
+            <w:rFonts w:ascii="Times New Roman" w:hAnsi="Times New Roman" w:cs="Times New Roman"/>
+            <w:noProof/>
+            <w:webHidden/>
+            <w:sz w:val="28"/>
+            <w:szCs w:val="28"/>
+          </w:rPr>
+          <w:tab/>
+        </w:r>
+        <w:r>
+          <w:rPr>
+            <w:rFonts w:ascii="Times New Roman" w:hAnsi="Times New Roman" w:cs="Times New Roman"/>
+            <w:noProof/>
+            <w:webHidden/>
+            <w:sz w:val="28"/>
+            <w:szCs w:val="28"/>
+          </w:rPr>
+          <w:fldChar w:fldCharType="begin"/>
+        </w:r>
+        <w:r>
+          <w:rPr>
+            <w:rFonts w:ascii="Times New Roman" w:hAnsi="Times New Roman" w:cs="Times New Roman"/>
+            <w:noProof/>
+            <w:webHidden/>
+            <w:sz w:val="28"/>
+            <w:szCs w:val="28"/>
+          </w:rPr>
+          <w:instrText xml:space="preserve"> PAGEREF _Toc140888897 \h </w:instrText>
+        </w:r>
+        <w:r>
+          <w:rPr>
+            <w:rFonts w:ascii="Times New Roman" w:hAnsi="Times New Roman" w:cs="Times New Roman"/>
+            <w:noProof/>
+            <w:webHidden/>
+            <w:sz w:val="28"/>
+            <w:szCs w:val="28"/>
+          </w:rPr>
+        </w:r>
+        <w:r>
+          <w:rPr>
+            <w:rFonts w:ascii="Times New Roman" w:hAnsi="Times New Roman" w:cs="Times New Roman"/>
+            <w:noProof/>
+            <w:webHidden/>
+            <w:sz w:val="28"/>
+            <w:szCs w:val="28"/>
+          </w:rPr>
+          <w:fldChar w:fldCharType="separate"/>
+        </w:r>
+        <w:r>
+          <w:rPr>
+            <w:rFonts w:ascii="Times New Roman" w:hAnsi="Times New Roman" w:cs="Times New Roman"/>
+            <w:noProof/>
+            <w:webHidden/>
+            <w:sz w:val="28"/>
+            <w:szCs w:val="28"/>
+          </w:rPr>
+          <w:t>18</w:t>
+        </w:r>
+        <w:r>
+          <w:rPr>
+            <w:rFonts w:ascii="Times New Roman" w:hAnsi="Times New Roman" w:cs="Times New Roman"/>
+            <w:noProof/>
+            <w:webHidden/>
+            <w:sz w:val="28"/>
+            <w:szCs w:val="28"/>
+          </w:rPr>
+          <w:fldChar w:fldCharType="end"/>
+        </w:r>
+      </w:hyperlink>
+      <w:r>
+        <w:rPr>
+          <w:rFonts w:ascii="Times New Roman" w:hAnsi="Times New Roman" w:cs="Times New Roman"/>
           <w:sz w:val="28"/>
           <w:szCs w:val="28"/>
           <w:lang w:val="ru-RU"/>
@@ -1276,84 +1915,12 @@
     </w:p>
     <w:p>
       <w:pPr>
-        <w:rPr>
-          <w:rFonts w:cs="Times New Roman"/>
-          <w:szCs w:val="28"/>
-          <w:lang w:val="ru-RU"/>
-        </w:rPr>
-      </w:pPr>
-    </w:p>
-    <w:p>
-      <w:pPr>
-        <w:rPr>
-          <w:rFonts w:cs="Times New Roman"/>
-          <w:szCs w:val="28"/>
-          <w:lang w:val="ru-RU"/>
-        </w:rPr>
-      </w:pPr>
-    </w:p>
-    <w:p>
-      <w:pPr>
-        <w:rPr>
-          <w:rFonts w:cs="Times New Roman"/>
-          <w:szCs w:val="28"/>
-          <w:lang w:val="ru-RU"/>
-        </w:rPr>
-      </w:pPr>
-    </w:p>
-    <w:p>
-      <w:pPr>
-        <w:rPr>
-          <w:rFonts w:cs="Times New Roman"/>
-          <w:szCs w:val="28"/>
-          <w:lang w:val="ru-RU"/>
-        </w:rPr>
-      </w:pPr>
-    </w:p>
-    <w:p>
-      <w:pPr>
-        <w:rPr>
-          <w:rFonts w:cs="Times New Roman"/>
-          <w:szCs w:val="28"/>
-          <w:lang w:val="ru-RU"/>
-        </w:rPr>
-      </w:pPr>
-    </w:p>
-    <w:p>
-      <w:pPr>
-        <w:rPr>
-          <w:rFonts w:cs="Times New Roman"/>
-          <w:szCs w:val="28"/>
-          <w:lang w:val="ru-RU"/>
-        </w:rPr>
-      </w:pPr>
-    </w:p>
-    <w:p>
-      <w:pPr>
-        <w:rPr>
-          <w:rFonts w:cs="Times New Roman"/>
-          <w:szCs w:val="28"/>
-          <w:lang w:val="ru-RU"/>
-        </w:rPr>
-      </w:pPr>
-    </w:p>
-    <w:p>
-      <w:pPr>
-        <w:rPr>
-          <w:rFonts w:cs="Times New Roman"/>
-          <w:szCs w:val="28"/>
-          <w:lang w:val="ru-RU"/>
-        </w:rPr>
-      </w:pPr>
-    </w:p>
-    <w:p>
-      <w:pPr>
         <w:pStyle w:val="Heading1"/>
         <w:rPr>
           <w:lang w:val="ru-RU"/>
         </w:rPr>
       </w:pPr>
-      <w:bookmarkStart w:id="10" w:name="_Toc140010273"/>
+      <w:bookmarkStart w:id="13" w:name="_Toc140888885"/>
       <w:r>
         <w:rPr>
           <w:lang w:val="ru-RU"/>
@@ -1361,7 +1928,7 @@
         <w:lastRenderedPageBreak/>
         <w:t>ВВЕДЕНИЕ</w:t>
       </w:r>
-      <w:bookmarkEnd w:id="10"/>
+      <w:bookmarkEnd w:id="13"/>
     </w:p>
     <w:p>
       <w:pPr>
@@ -1994,7 +2561,7 @@
           <w:numId w:val="2"/>
         </w:numPr>
       </w:pPr>
-      <w:bookmarkStart w:id="11" w:name="_Toc140010274"/>
+      <w:bookmarkStart w:id="14" w:name="_Toc140888886"/>
       <w:r>
         <w:lastRenderedPageBreak/>
         <w:t>ИНСТРУМЕНТЫ</w:t>
@@ -2008,7 +2575,7 @@
       <w:r>
         <w:t>ТЕСТИРОВАНИЯ</w:t>
       </w:r>
-      <w:bookmarkEnd w:id="11"/>
+      <w:bookmarkEnd w:id="14"/>
     </w:p>
     <w:p>
       <w:pPr>
@@ -2018,11 +2585,11 @@
           <w:numId w:val="2"/>
         </w:numPr>
       </w:pPr>
-      <w:bookmarkStart w:id="12" w:name="_Toc140010275"/>
+      <w:bookmarkStart w:id="15" w:name="_Toc140888887"/>
       <w:r>
         <w:t>Selenium</w:t>
       </w:r>
-      <w:bookmarkEnd w:id="12"/>
+      <w:bookmarkEnd w:id="15"/>
     </w:p>
     <w:p>
       <w:r>
@@ -2460,11 +3027,11 @@
           <w:numId w:val="2"/>
         </w:numPr>
       </w:pPr>
-      <w:bookmarkStart w:id="13" w:name="_Toc140010276"/>
+      <w:bookmarkStart w:id="16" w:name="_Toc140888888"/>
       <w:r>
         <w:t>Puppeteer</w:t>
       </w:r>
-      <w:bookmarkEnd w:id="13"/>
+      <w:bookmarkEnd w:id="16"/>
     </w:p>
     <w:p>
       <w:r>
@@ -2650,9 +3217,6 @@
         <w:t xml:space="preserve">Puppeteer запускает браузеры </w:t>
       </w:r>
       <w:r>
-        <w:rPr>
-          <w:lang w:val="en-US"/>
-        </w:rPr>
         <w:t>в безголовом режиме</w:t>
       </w:r>
       <w:r>
@@ -2670,11 +3234,11 @@
           <w:numId w:val="2"/>
         </w:numPr>
       </w:pPr>
-      <w:bookmarkStart w:id="14" w:name="_Toc140010277"/>
+      <w:bookmarkStart w:id="17" w:name="_Toc140888889"/>
       <w:r>
         <w:t>Cypress</w:t>
       </w:r>
-      <w:bookmarkEnd w:id="14"/>
+      <w:bookmarkEnd w:id="17"/>
     </w:p>
     <w:p>
       <w:r>
@@ -2851,11 +3415,11 @@
           <w:numId w:val="2"/>
         </w:numPr>
       </w:pPr>
-      <w:bookmarkStart w:id="15" w:name="_Toc140010278"/>
+      <w:bookmarkStart w:id="18" w:name="_Toc140888890"/>
       <w:r>
         <w:t>Playwright</w:t>
       </w:r>
-      <w:bookmarkEnd w:id="15"/>
+      <w:bookmarkEnd w:id="18"/>
     </w:p>
     <w:p>
       <w:r>
@@ -3219,11 +3783,11 @@
           <w:numId w:val="2"/>
         </w:numPr>
       </w:pPr>
-      <w:bookmarkStart w:id="16" w:name="_Toc140010279"/>
+      <w:bookmarkStart w:id="19" w:name="_Toc140888891"/>
       <w:r>
         <w:t>Сравнение и выводы</w:t>
       </w:r>
-      <w:bookmarkEnd w:id="16"/>
+      <w:bookmarkEnd w:id="19"/>
     </w:p>
     <w:p>
       <w:r>
@@ -3254,19 +3818,10 @@
     <w:p>
       <w:pPr>
         <w:jc w:val="center"/>
-        <w:rPr>
-          <w:lang w:val="en-US"/>
-        </w:rPr>
       </w:pPr>
       <w:r>
         <w:lastRenderedPageBreak/>
-        <w:t xml:space="preserve">Таблица 1 – Сравнение Selenium/Puppeteer/Cypress/Playwright </w:t>
-      </w:r>
-      <w:r>
-        <w:rPr>
-          <w:lang w:val="en-US"/>
-        </w:rPr>
-        <w:t>по основным параметрам</w:t>
+        <w:t>Таблица 1 – Сравнение Selenium/Puppeteer/Cypress/Playwright по основным параметрам</w:t>
       </w:r>
     </w:p>
     <w:tbl>
@@ -4569,7 +5124,7 @@
       </w:tr>
       <w:tr>
         <w:trPr>
-          <w:trHeight w:val="505"/>
+          <w:trHeight w:val="643"/>
         </w:trPr>
         <w:tc>
           <w:tcPr>
@@ -4709,7 +5264,7 @@
       </w:tr>
       <w:tr>
         <w:trPr>
-          <w:trHeight w:val="505"/>
+          <w:trHeight w:val="643"/>
         </w:trPr>
         <w:tc>
           <w:tcPr>
@@ -4849,7 +5404,7 @@
       </w:tr>
       <w:tr>
         <w:trPr>
-          <w:trHeight w:val="505"/>
+          <w:trHeight w:val="643"/>
         </w:trPr>
         <w:tc>
           <w:tcPr>
@@ -5129,7 +5684,7 @@
       </w:tr>
       <w:tr>
         <w:trPr>
-          <w:trHeight w:val="505"/>
+          <w:trHeight w:val="643"/>
         </w:trPr>
         <w:tc>
           <w:tcPr>
@@ -5826,9 +6381,6 @@
     <w:p>
       <w:pPr>
         <w:jc w:val="center"/>
-        <w:rPr>
-          <w:lang w:val="en-US"/>
-        </w:rPr>
       </w:pPr>
     </w:p>
     <w:p>
@@ -5840,28 +6392,9 @@
     <w:p>
       <w:pPr>
         <w:jc w:val="center"/>
-        <w:rPr>
-          <w:lang w:val="en-US"/>
-        </w:rPr>
-      </w:pPr>
-      <w:r>
-        <w:lastRenderedPageBreak/>
-        <w:t xml:space="preserve">Таблица 2 – Сравнение </w:t>
-      </w:r>
-      <w:r>
-        <w:t xml:space="preserve">Selenium/Puppeteer/Cypress/Playwright </w:t>
-      </w:r>
-      <w:r>
-        <w:rPr>
-          <w:lang w:val="en-US"/>
-        </w:rPr>
-        <w:t xml:space="preserve">по </w:t>
-      </w:r>
-      <w:r>
-        <w:rPr>
-          <w:lang w:val="en-US"/>
-        </w:rPr>
-        <w:t>принципу работы</w:t>
+      </w:pPr>
+      <w:r>
+        <w:t>Таблица 2 – Сравнение Selenium/Puppeteer/Cypress/Playwright по принципу работы</w:t>
       </w:r>
     </w:p>
     <w:tbl>
@@ -6325,7 +6858,7 @@
       </w:tr>
       <w:tr>
         <w:trPr>
-          <w:trHeight w:val="505"/>
+          <w:trHeight w:val="643"/>
         </w:trPr>
         <w:tc>
           <w:tcPr>
@@ -6465,7 +6998,7 @@
       </w:tr>
       <w:tr>
         <w:trPr>
-          <w:trHeight w:val="505"/>
+          <w:trHeight w:val="643"/>
         </w:trPr>
         <w:tc>
           <w:tcPr>
@@ -6605,7 +7138,7 @@
       </w:tr>
       <w:tr>
         <w:trPr>
-          <w:trHeight w:val="505"/>
+          <w:trHeight w:val="643"/>
         </w:trPr>
         <w:tc>
           <w:tcPr>
@@ -6887,9 +7420,6 @@
     <w:p>
       <w:pPr>
         <w:jc w:val="center"/>
-        <w:rPr>
-          <w:lang w:val="en-US"/>
-        </w:rPr>
       </w:pPr>
     </w:p>
     <w:p>
@@ -6897,40 +7427,7 @@
         <w:jc w:val="center"/>
       </w:pPr>
       <w:r>
-        <w:t xml:space="preserve">Таблица </w:t>
-      </w:r>
-      <w:r>
-        <w:t>3</w:t>
-      </w:r>
-      <w:r>
-        <w:t xml:space="preserve"> – Сравнение Selenium/Puppeteer/Cypress/Playwright </w:t>
-      </w:r>
-      <w:r>
-        <w:rPr>
-          <w:lang w:val="en-US"/>
-        </w:rPr>
-        <w:t xml:space="preserve">по </w:t>
-      </w:r>
-      <w:r>
-        <w:rPr>
-          <w:lang w:val="en-US"/>
-        </w:rPr>
-        <w:t>скорости</w:t>
-      </w:r>
-      <w:r>
-        <w:rPr>
-          <w:lang w:val="en-US"/>
-        </w:rPr>
-        <w:t xml:space="preserve"> работы</w:t>
-      </w:r>
-      <w:r>
-        <w:rPr>
-          <w:lang w:val="en-US"/>
-        </w:rPr>
-        <w:t xml:space="preserve"> </w:t>
-      </w:r>
-      <w:r>
-        <w:t>[</w:t>
+        <w:t>Таблица 3 – Сравнение Selenium/Puppeteer/Cypress/Playwright по скорости работы [</w:t>
       </w:r>
       <w:r>
         <w:fldChar w:fldCharType="begin"/>
@@ -7548,22 +8045,7 @@
     <w:p>
       <w:r>
         <w:lastRenderedPageBreak/>
-        <w:t xml:space="preserve">Если </w:t>
-      </w:r>
-      <w:r>
-        <w:t>необходимо</w:t>
-      </w:r>
-      <w:r>
-        <w:t xml:space="preserve"> тестировать</w:t>
-      </w:r>
-      <w:r>
-        <w:t xml:space="preserve"> веб-приложение</w:t>
-      </w:r>
-      <w:r>
-        <w:t xml:space="preserve"> на </w:t>
-      </w:r>
-      <w:r>
-        <w:t>I</w:t>
+        <w:t>Если необходимо тестировать веб-приложение на I</w:t>
       </w:r>
       <w:r>
         <w:t xml:space="preserve">nternet </w:t>
@@ -7575,10 +8057,7 @@
         <w:t>xplorer</w:t>
       </w:r>
       <w:r>
-        <w:t xml:space="preserve"> или на подлинном Safari, </w:t>
-      </w:r>
-      <w:r>
-        <w:t xml:space="preserve">подойдет только </w:t>
+        <w:t xml:space="preserve"> или на подлинном Safari, подойдет только </w:t>
       </w:r>
       <w:r>
         <w:rPr>
@@ -7593,10 +8072,7 @@
         <w:t xml:space="preserve">является проверенным </w:t>
       </w:r>
       <w:r>
-        <w:t>временем продукт</w:t>
-      </w:r>
-      <w:r>
-        <w:t>ом</w:t>
+        <w:t>временем продуктом</w:t>
       </w:r>
       <w:r>
         <w:t>.</w:t>
@@ -7613,286 +8089,386 @@
         <w:t xml:space="preserve">, </w:t>
       </w:r>
       <w:r>
-        <w:t xml:space="preserve">и поддержка Internet Explorer </w:t>
-      </w:r>
+        <w:t>и поддержка Internet Explorer необязательна</w:t>
+      </w:r>
+      <w:r>
+        <w:t xml:space="preserve"> (он перестает поддерживаться в 2021-2022 году), то </w:t>
+      </w:r>
+      <w:r>
+        <w:t>подходит</w:t>
+      </w:r>
+      <w:r>
+        <w:t> </w:t>
+      </w:r>
+      <w:hyperlink r:id="rId15" w:history="1">
+        <w:r>
+          <w:rPr>
+            <w:b/>
+          </w:rPr>
+          <w:t>Playwright</w:t>
+        </w:r>
+      </w:hyperlink>
+      <w:r>
+        <w:t>. Это достаточно молодой продукт, но быстро развивающийся. </w:t>
+      </w:r>
+    </w:p>
+    <w:p>
+      <w:r>
+        <w:t>Если кроссбраузерность</w:t>
+      </w:r>
+      <w:r>
+        <w:t xml:space="preserve"> </w:t>
+      </w:r>
+      <w:r>
+        <w:t>не важна и можно</w:t>
+      </w:r>
+      <w:r>
+        <w:t xml:space="preserve"> запускать </w:t>
+      </w:r>
+      <w:r>
+        <w:t xml:space="preserve">тесты на одном браузере, тогда </w:t>
+      </w:r>
+      <w:r>
+        <w:t>хорошо подойдет</w:t>
+      </w:r>
+      <w:r>
+        <w:t xml:space="preserve"> </w:t>
+      </w:r>
+      <w:r>
+        <w:rPr>
+          <w:b/>
+        </w:rPr>
+        <w:t>Puppeteer</w:t>
+      </w:r>
+      <w:r>
+        <w:t xml:space="preserve">. Он самый </w:t>
+      </w:r>
+      <w:r>
+        <w:t>быстрый</w:t>
+      </w:r>
+      <w:r>
+        <w:t xml:space="preserve">, а также </w:t>
+      </w:r>
+      <w:r>
+        <w:t>С</w:t>
+      </w:r>
+      <w:r>
+        <w:t xml:space="preserve">hromium, на данный момент времени, самый стабильный </w:t>
+      </w:r>
+      <w:r>
+        <w:t>движок</w:t>
+      </w:r>
+      <w:r>
+        <w:t>.</w:t>
+      </w:r>
+    </w:p>
+    <w:p>
+      <w:r>
+        <w:t xml:space="preserve">Если важно делать Network </w:t>
+      </w:r>
+      <w:r>
+        <w:t>M</w:t>
+      </w:r>
+      <w:r>
+        <w:t>ocking</w:t>
+      </w:r>
+      <w:r>
+        <w:t xml:space="preserve"> (работа на сетевом уровне</w:t>
+      </w:r>
+      <w:r>
+        <w:t>, имитация сетевых запросов</w:t>
+      </w:r>
+      <w:r>
+        <w:t>)</w:t>
+      </w:r>
+      <w:r>
+        <w:t xml:space="preserve"> в тестах, то </w:t>
+      </w:r>
+      <w:r>
+        <w:t>можно использовать</w:t>
+      </w:r>
+      <w:r>
+        <w:t> </w:t>
+      </w:r>
+      <w:hyperlink r:id="rId16" w:history="1">
+        <w:r>
+          <w:rPr>
+            <w:b/>
+          </w:rPr>
+          <w:t>Cypress</w:t>
+        </w:r>
+      </w:hyperlink>
+      <w:r>
+        <w:t>, там больше готовых сценариев чем на </w:t>
+      </w:r>
+      <w:hyperlink r:id="rId17" w:history="1">
+        <w:r>
+          <w:t>Playwright</w:t>
+        </w:r>
+      </w:hyperlink>
+      <w:r>
+        <w:t>.</w:t>
+      </w:r>
+    </w:p>
+    <w:p>
+      <w:r>
+        <w:t xml:space="preserve">Для написания автотестов в ходе дипломной работы будет использоваться инструмент </w:t>
+      </w:r>
+      <w:r>
+        <w:t>Playwright</w:t>
+      </w:r>
+      <w:r>
+        <w:t>, т.к. кроссбраузерность крайне важна, а использование одного API для взаимодействия с разными движками является крайне удобн</w:t>
+      </w:r>
+      <w:r>
+        <w:t>ым</w:t>
+      </w:r>
+      <w:r>
+        <w:t xml:space="preserve">. Также Playwright является самым молодым и бурно развивающимся продуктом и его использование позволит </w:t>
+      </w:r>
+      <w:r>
+        <w:t>«</w:t>
+      </w:r>
+      <w:r>
+        <w:t>быть на острие</w:t>
+      </w:r>
+      <w:r>
+        <w:t>»</w:t>
+      </w:r>
+      <w:r>
+        <w:t xml:space="preserve"> технологий.</w:t>
+      </w:r>
+    </w:p>
+    <w:p/>
+    <w:p/>
+    <w:p/>
+    <w:p/>
+    <w:p/>
+    <w:p>
+      <w:r>
+        <w:t xml:space="preserve"> </w:t>
+      </w:r>
+    </w:p>
+    <w:p/>
+    <w:p/>
+    <w:p/>
+    <w:p>
+      <w:pPr>
+        <w:pStyle w:val="Heading1"/>
+        <w:numPr>
+          <w:ilvl w:val="0"/>
+          <w:numId w:val="2"/>
+        </w:numPr>
+      </w:pPr>
+      <w:bookmarkStart w:id="20" w:name="_Toc140888892"/>
       <w:r>
         <w:rPr>
           <w:lang w:val="en-US"/>
         </w:rPr>
-        <w:t>необязательна</w:t>
-      </w:r>
-      <w:r>
-        <w:t xml:space="preserve"> (он перестает поддерживаться в 2021-2022 году), то </w:t>
-      </w:r>
-      <w:r>
-        <w:t>подходит</w:t>
-      </w:r>
-      <w:r>
-        <w:t> </w:t>
-      </w:r>
-      <w:hyperlink r:id="rId15" w:history="1">
-        <w:r>
-          <w:rPr>
-            <w:b/>
-          </w:rPr>
-          <w:t>Playwright</w:t>
-        </w:r>
-      </w:hyperlink>
-      <w:r>
-        <w:t>. Это достаточно молодой продукт, но быстро развивающийся. </w:t>
-      </w:r>
-    </w:p>
-    <w:p>
-      <w:r>
-        <w:t>Если кроссбраузерность</w:t>
-      </w:r>
-      <w:r>
+        <w:lastRenderedPageBreak/>
+        <w:t>ВЫДЕЛЕНИЕ БАЗОВЫХ СЦЕНАРИЕВ ИСПОЛЬЗОВАНИЯ ВЕБ-ПРИЛОЖЕНИЯ</w:t>
+      </w:r>
+      <w:r>
+        <w:rPr>
+          <w:lang w:val="en-US"/>
+        </w:rPr>
         <w:t xml:space="preserve"> </w:t>
       </w:r>
       <w:r>
-        <w:t>не важна</w:t>
-      </w:r>
-      <w:r>
-        <w:t xml:space="preserve"> и можно</w:t>
-      </w:r>
-      <w:r>
-        <w:t xml:space="preserve"> запускать </w:t>
-      </w:r>
-      <w:r>
-        <w:t xml:space="preserve">тесты на одном браузере, тогда </w:t>
-      </w:r>
-      <w:r>
-        <w:t>хорошо подойдет</w:t>
+        <w:t>LCWAIKIKI.KZ</w:t>
+      </w:r>
+      <w:bookmarkEnd w:id="20"/>
+    </w:p>
+    <w:p>
+      <w:pPr>
+        <w:pStyle w:val="Heading2"/>
+        <w:numPr>
+          <w:ilvl w:val="1"/>
+          <w:numId w:val="2"/>
+        </w:numPr>
+      </w:pPr>
+      <w:bookmarkStart w:id="21" w:name="_Toc140888893"/>
+      <w:r>
+        <w:rPr>
+          <w:lang w:val="en-US"/>
+        </w:rPr>
+        <w:t xml:space="preserve">Описание функционала веб-приложения </w:t>
+      </w:r>
+      <w:r>
+        <w:t>lcwaikiki.kz</w:t>
+      </w:r>
+      <w:bookmarkEnd w:id="21"/>
+    </w:p>
+    <w:p>
+      <w:r>
+        <w:t xml:space="preserve">Lcwaikiki.kz </w:t>
+      </w:r>
+      <w:r>
+        <w:rPr>
+          <w:lang w:val="en-US"/>
+        </w:rPr>
+        <w:t>является типичным примером стандартного интернет-</w:t>
+      </w:r>
+      <w:proofErr w:type="gramStart"/>
+      <w:r>
+        <w:rPr>
+          <w:lang w:val="en-US"/>
+        </w:rPr>
+        <w:t>магазина  одежды</w:t>
+      </w:r>
+      <w:proofErr w:type="gramEnd"/>
+      <w:r>
+        <w:rPr>
+          <w:lang w:val="en-US"/>
+        </w:rPr>
+        <w:t xml:space="preserve">, обуви и аксессуаров. </w:t>
+      </w:r>
+      <w:r>
+        <w:rPr>
+          <w:lang w:val="en-US"/>
+        </w:rPr>
+        <w:t>Интернет-портал предоставляет возможность создания личного кабинета</w:t>
+      </w:r>
+      <w:r>
+        <w:rPr>
+          <w:lang w:val="en-US"/>
+        </w:rPr>
+        <w:t xml:space="preserve"> (или же войти в уже существующий профиль)</w:t>
+      </w:r>
+      <w:r>
+        <w:rPr>
+          <w:lang w:val="en-US"/>
+        </w:rPr>
+        <w:t>, ведения списка понравившихся товаров, а также корзины. Предоставляется удобный поиск по каталогу, навигация по которому осуществелена с помощью строки поиска или перехода на соответвующую категорию той или иной продукции. Также большую часть начальной страниц</w:t>
+      </w:r>
+      <w:r>
+        <w:rPr>
+          <w:lang w:val="en-US"/>
+        </w:rPr>
+        <w:t>ы</w:t>
+      </w:r>
+      <w:r>
+        <w:rPr>
+          <w:lang w:val="en-US"/>
+        </w:rPr>
+        <w:t xml:space="preserve"> веб-приложения занимает реклама и описание промоакций</w:t>
+      </w:r>
+      <w:r>
+        <w:t>/</w:t>
+      </w:r>
+      <w:r>
+        <w:rPr>
+          <w:lang w:val="en-US"/>
+        </w:rPr>
+        <w:t>распродаж</w:t>
+      </w:r>
+      <w:r>
+        <w:t xml:space="preserve">. </w:t>
+      </w:r>
+      <w:r>
+        <w:rPr>
+          <w:lang w:val="en-US"/>
+        </w:rPr>
+        <w:t xml:space="preserve">Также стоит отметить, что поддерживается разнообразная локализация, т.е. </w:t>
+      </w:r>
+      <w:r>
+        <w:rPr>
+          <w:lang w:val="en-US"/>
+        </w:rPr>
+        <w:t>отличное</w:t>
+      </w:r>
+      <w:r>
+        <w:rPr>
+          <w:lang w:val="en-US"/>
+        </w:rPr>
+        <w:t xml:space="preserve"> отображение для</w:t>
+      </w:r>
+      <w:r>
+        <w:rPr>
+          <w:lang w:val="en-US"/>
+        </w:rPr>
+        <w:t xml:space="preserve"> различных</w:t>
+      </w:r>
+      <w:r>
+        <w:rPr>
+          <w:lang w:val="en-US"/>
+        </w:rPr>
+        <w:t xml:space="preserve"> ст</w:t>
+      </w:r>
+      <w:r>
+        <w:rPr>
+          <w:lang w:val="en-US"/>
+        </w:rPr>
+        <w:t>р</w:t>
+      </w:r>
+      <w:r>
+        <w:rPr>
+          <w:lang w:val="en-US"/>
+        </w:rPr>
+        <w:t>ан</w:t>
+      </w:r>
+      <w:r>
+        <w:rPr>
+          <w:lang w:val="en-US"/>
+        </w:rPr>
+        <w:t xml:space="preserve">. Отдельным пунктом вынесена возможность просмотра статуса заказа. Также присутсвуют ссылки на отдельные мобильные приложения на </w:t>
+      </w:r>
+      <w:r>
+        <w:t xml:space="preserve">Google Play </w:t>
+      </w:r>
+      <w:r>
+        <w:rPr>
+          <w:lang w:val="en-US"/>
+        </w:rPr>
+        <w:t xml:space="preserve">и </w:t>
+      </w:r>
+      <w:r>
+        <w:t>App Store.</w:t>
+      </w:r>
+    </w:p>
+    <w:p>
+      <w:pPr>
+        <w:pStyle w:val="Heading2"/>
+        <w:numPr>
+          <w:ilvl w:val="1"/>
+          <w:numId w:val="2"/>
+        </w:numPr>
+      </w:pPr>
+      <w:bookmarkStart w:id="22" w:name="_Toc140888894"/>
+      <w:r>
+        <w:t xml:space="preserve">Описание базовых сценариев использования веб-приложения </w:t>
+      </w:r>
+      <w:r>
+        <w:t>lcwaikiki.kz</w:t>
+      </w:r>
+      <w:bookmarkEnd w:id="22"/>
+    </w:p>
+    <w:p>
+      <w:r>
+        <w:t>Под базовым сценарием использования подразумевается такой сценарий, который не подвержен частому изменению. Задачей данной дипломной работы является написание автотестов, которые могли бы запускаться после каждого обновления веб-приложения, проверяя, что основной функционал сайта доступен и работает согласно бизнес-</w:t>
+      </w:r>
+      <w:r>
+        <w:t>требованиям</w:t>
+      </w:r>
+      <w:r>
+        <w:t>. Редактировать логику тестов с каждой новой версией – накладная активность, именно по этой причине было решено покрыть тестами лишь базовый функционал.</w:t>
       </w:r>
       <w:r>
         <w:t xml:space="preserve"> </w:t>
       </w:r>
-      <w:r>
-        <w:rPr>
-          <w:b/>
-        </w:rPr>
-        <w:t>Puppeteer</w:t>
-      </w:r>
-      <w:r>
-        <w:t xml:space="preserve">. Он самый </w:t>
-      </w:r>
-      <w:r>
-        <w:t>быстрый</w:t>
-      </w:r>
-      <w:r>
-        <w:t xml:space="preserve">, а также </w:t>
-      </w:r>
-      <w:r>
-        <w:t>С</w:t>
-      </w:r>
-      <w:r>
-        <w:t xml:space="preserve">hromium, на данный момент времени, самый стабильный </w:t>
-      </w:r>
-      <w:r>
-        <w:t>движок</w:t>
-      </w:r>
-      <w:r>
-        <w:t>.</w:t>
-      </w:r>
-    </w:p>
-    <w:p>
-      <w:r>
-        <w:t xml:space="preserve">Если важно делать Network </w:t>
-      </w:r>
-      <w:r>
-        <w:t>M</w:t>
-      </w:r>
-      <w:r>
-        <w:t>ocking</w:t>
-      </w:r>
-      <w:r>
-        <w:t xml:space="preserve"> (</w:t>
-      </w:r>
-      <w:r>
-        <w:rPr>
-          <w:lang w:val="en-US"/>
-        </w:rPr>
-        <w:t>работа на сетевом уровне</w:t>
-      </w:r>
-      <w:r>
-        <w:t xml:space="preserve">, </w:t>
-      </w:r>
-      <w:r>
-        <w:rPr>
-          <w:lang w:val="en-US"/>
-        </w:rPr>
-        <w:t>имитация сетевых запросов</w:t>
-      </w:r>
-      <w:r>
-        <w:t>)</w:t>
-      </w:r>
-      <w:r>
-        <w:t xml:space="preserve"> в тестах, то </w:t>
-      </w:r>
-      <w:r>
-        <w:t>можно использовать</w:t>
-      </w:r>
-      <w:r>
-        <w:t> </w:t>
-      </w:r>
-      <w:hyperlink r:id="rId16" w:history="1">
-        <w:r>
-          <w:rPr>
-            <w:b/>
-          </w:rPr>
-          <w:t>Cypress</w:t>
-        </w:r>
-      </w:hyperlink>
-      <w:r>
-        <w:t>, там больше готовых сценариев чем на </w:t>
-      </w:r>
-      <w:hyperlink r:id="rId17" w:history="1">
-        <w:r>
-          <w:t>Playwright</w:t>
-        </w:r>
-      </w:hyperlink>
-      <w:r>
-        <w:t>.</w:t>
-      </w:r>
-    </w:p>
-    <w:p>
-      <w:pPr>
-        <w:rPr>
-          <w:lang w:val="en-US"/>
-        </w:rPr>
-      </w:pPr>
-      <w:r>
-        <w:t xml:space="preserve">Для написания автотестов в ходе дипломной работы будет использоваться инструмент </w:t>
-      </w:r>
-      <w:r>
-        <w:t>Playwright</w:t>
-      </w:r>
-      <w:r>
-        <w:t xml:space="preserve">, </w:t>
-      </w:r>
-      <w:r>
-        <w:rPr>
-          <w:lang w:val="en-US"/>
-        </w:rPr>
-        <w:t xml:space="preserve">т.к. кроссбраузерность крайне важна, а использование одного </w:t>
-      </w:r>
-      <w:r>
-        <w:t xml:space="preserve">API </w:t>
-      </w:r>
-      <w:r>
-        <w:rPr>
-          <w:lang w:val="en-US"/>
-        </w:rPr>
-        <w:t>для взаимодействия с разными движками является крайне удобн</w:t>
-      </w:r>
-      <w:r>
-        <w:rPr>
-          <w:lang w:val="en-US"/>
-        </w:rPr>
-        <w:t>ым</w:t>
-      </w:r>
-      <w:r>
-        <w:rPr>
-          <w:lang w:val="en-US"/>
-        </w:rPr>
-        <w:t>.</w:t>
-      </w:r>
-      <w:r>
-        <w:t xml:space="preserve"> </w:t>
-      </w:r>
-      <w:r>
-        <w:rPr>
-          <w:lang w:val="en-US"/>
-        </w:rPr>
-        <w:t xml:space="preserve">Также </w:t>
-      </w:r>
-      <w:r>
-        <w:t xml:space="preserve">Playwright </w:t>
-      </w:r>
-      <w:r>
-        <w:rPr>
-          <w:lang w:val="en-US"/>
-        </w:rPr>
-        <w:t xml:space="preserve">является самым молодым и бурно развивающимся продуктом и его использование позволит </w:t>
-      </w:r>
-      <w:r>
-        <w:rPr>
-          <w:lang w:val="en-US"/>
-        </w:rPr>
-        <w:t>«</w:t>
-      </w:r>
-      <w:r>
-        <w:rPr>
-          <w:lang w:val="en-US"/>
-        </w:rPr>
-        <w:t>быть на острие</w:t>
-      </w:r>
-      <w:r>
-        <w:rPr>
-          <w:lang w:val="en-US"/>
-        </w:rPr>
-        <w:t>»</w:t>
-      </w:r>
-      <w:r>
-        <w:rPr>
-          <w:lang w:val="en-US"/>
-        </w:rPr>
-        <w:t xml:space="preserve"> технологий.</w:t>
-      </w:r>
-    </w:p>
-    <w:p>
-      <w:pPr>
-        <w:rPr>
-          <w:lang w:val="en-US"/>
-        </w:rPr>
-      </w:pPr>
-    </w:p>
-    <w:p>
-      <w:pPr>
-        <w:rPr>
-          <w:lang w:val="en-US"/>
-        </w:rPr>
-      </w:pPr>
-    </w:p>
-    <w:p>
-      <w:pPr>
-        <w:rPr>
-          <w:lang w:val="en-US"/>
-        </w:rPr>
-      </w:pPr>
-    </w:p>
-    <w:p>
-      <w:pPr>
-        <w:rPr>
-          <w:lang w:val="en-US"/>
-        </w:rPr>
-      </w:pPr>
     </w:p>
     <w:p/>
-    <w:p>
-      <w:pPr>
-        <w:rPr>
-          <w:lang w:val="en-US"/>
-        </w:rPr>
-      </w:pPr>
-      <w:r>
-        <w:rPr>
-          <w:lang w:val="en-US"/>
-        </w:rPr>
-        <w:t xml:space="preserve"> </w:t>
-      </w:r>
-    </w:p>
     <w:p/>
     <w:p>
       <w:pPr>
         <w:pStyle w:val="Heading1"/>
       </w:pPr>
-      <w:bookmarkStart w:id="17" w:name="_Toc140010280"/>
+      <w:bookmarkStart w:id="23" w:name="_Toc140888895"/>
       <w:r>
         <w:lastRenderedPageBreak/>
         <w:t>ЗАКЛЮЧЕНИЕ</w:t>
       </w:r>
-      <w:bookmarkEnd w:id="17"/>
+      <w:bookmarkEnd w:id="23"/>
     </w:p>
     <w:p/>
     <w:p/>
@@ -7924,15 +8500,15 @@
       <w:pPr>
         <w:pStyle w:val="Heading1"/>
       </w:pPr>
-      <w:bookmarkStart w:id="18" w:name="_Toc140010281"/>
+      <w:bookmarkStart w:id="24" w:name="_Toc140888896"/>
       <w:r>
         <w:lastRenderedPageBreak/>
         <w:t>СПИСОК ИСПОЛЬЗОВАННОЙ ЛИТЕРАТУРЫ И РЕСУРСОВ</w:t>
       </w:r>
-      <w:bookmarkEnd w:id="18"/>
-    </w:p>
-    <w:bookmarkStart w:id="19" w:name="_Ref139844981"/>
-    <w:bookmarkStart w:id="20" w:name="_Ref139815098"/>
+      <w:bookmarkEnd w:id="24"/>
+    </w:p>
+    <w:bookmarkStart w:id="25" w:name="_Ref139844981"/>
+    <w:bookmarkStart w:id="26" w:name="_Ref139815098"/>
     <w:p>
       <w:pPr>
         <w:pStyle w:val="ListParagraph"/>
@@ -7956,20 +8532,20 @@
       <w:r>
         <w:fldChar w:fldCharType="separate"/>
       </w:r>
-      <w:bookmarkStart w:id="21" w:name="_Ref139925184"/>
+      <w:bookmarkStart w:id="27" w:name="_Ref139925184"/>
       <w:r>
         <w:rPr>
           <w:rStyle w:val="Hyperlink"/>
         </w:rPr>
         <w:t>https://habr.com/ru/articles/152653/</w:t>
       </w:r>
-      <w:bookmarkEnd w:id="19"/>
-      <w:bookmarkEnd w:id="21"/>
+      <w:bookmarkEnd w:id="25"/>
+      <w:bookmarkEnd w:id="27"/>
       <w:r>
         <w:fldChar w:fldCharType="end"/>
       </w:r>
     </w:p>
-    <w:bookmarkStart w:id="22" w:name="_Ref139845070"/>
+    <w:bookmarkStart w:id="28" w:name="_Ref139845070"/>
     <w:p>
       <w:pPr>
         <w:pStyle w:val="ListParagraph"/>
@@ -7999,7 +8575,7 @@
         </w:rPr>
         <w:t>https://ru.wikipedia.org/wiki/Selenium</w:t>
       </w:r>
-      <w:bookmarkEnd w:id="22"/>
+      <w:bookmarkEnd w:id="28"/>
       <w:r>
         <w:fldChar w:fldCharType="end"/>
       </w:r>
@@ -8007,7 +8583,7 @@
         <w:t xml:space="preserve"> </w:t>
       </w:r>
     </w:p>
-    <w:bookmarkStart w:id="23" w:name="_Ref139845099"/>
+    <w:bookmarkStart w:id="29" w:name="_Ref139845099"/>
     <w:p>
       <w:pPr>
         <w:pStyle w:val="ListParagraph"/>
@@ -8037,11 +8613,11 @@
         </w:rPr>
         <w:t>https://www.selenium.dev/</w:t>
       </w:r>
-      <w:bookmarkEnd w:id="23"/>
+      <w:bookmarkEnd w:id="29"/>
       <w:r>
         <w:fldChar w:fldCharType="end"/>
       </w:r>
-      <w:bookmarkEnd w:id="20"/>
+      <w:bookmarkEnd w:id="26"/>
     </w:p>
     <w:p>
       <w:pPr>
@@ -8052,14 +8628,14 @@
         </w:numPr>
       </w:pPr>
       <w:hyperlink r:id="rId18" w:history="1">
-        <w:bookmarkStart w:id="24" w:name="_Ref140004865"/>
+        <w:bookmarkStart w:id="30" w:name="_Ref140004865"/>
         <w:r>
           <w:rPr>
             <w:rStyle w:val="Hyperlink"/>
           </w:rPr>
           <w:t>https://learn.microsoft.com/ru-ru/microsoft-edge/puppeteer/</w:t>
         </w:r>
-        <w:bookmarkEnd w:id="24"/>
+        <w:bookmarkEnd w:id="30"/>
       </w:hyperlink>
       <w:r>
         <w:t xml:space="preserve"> </w:t>
@@ -8074,14 +8650,14 @@
         </w:numPr>
       </w:pPr>
       <w:hyperlink r:id="rId19" w:history="1">
-        <w:bookmarkStart w:id="25" w:name="_Ref140004931"/>
+        <w:bookmarkStart w:id="31" w:name="_Ref140004931"/>
         <w:r>
           <w:rPr>
             <w:rStyle w:val="Hyperlink"/>
           </w:rPr>
           <w:t>https://pptr.dev/</w:t>
         </w:r>
-        <w:bookmarkEnd w:id="25"/>
+        <w:bookmarkEnd w:id="31"/>
       </w:hyperlink>
       <w:r>
         <w:t xml:space="preserve"> </w:t>
@@ -8096,14 +8672,14 @@
         </w:numPr>
       </w:pPr>
       <w:hyperlink r:id="rId20" w:history="1">
-        <w:bookmarkStart w:id="26" w:name="_Ref140005483"/>
+        <w:bookmarkStart w:id="32" w:name="_Ref140005483"/>
         <w:r>
           <w:rPr>
             <w:rStyle w:val="Hyperlink"/>
           </w:rPr>
           <w:t>https://habr.com/ru/articles/566348/</w:t>
         </w:r>
-        <w:bookmarkEnd w:id="26"/>
+        <w:bookmarkEnd w:id="32"/>
       </w:hyperlink>
       <w:r>
         <w:t xml:space="preserve"> </w:t>
@@ -8118,14 +8694,14 @@
         </w:numPr>
       </w:pPr>
       <w:hyperlink r:id="rId21" w:history="1">
-        <w:bookmarkStart w:id="27" w:name="_Ref140005847"/>
+        <w:bookmarkStart w:id="33" w:name="_Ref140005847"/>
         <w:r>
           <w:rPr>
             <w:rStyle w:val="Hyperlink"/>
           </w:rPr>
           <w:t>https://javascript.plainenglish.io/puppeteer-basics-3be7f9f82a08</w:t>
         </w:r>
-        <w:bookmarkEnd w:id="27"/>
+        <w:bookmarkEnd w:id="33"/>
       </w:hyperlink>
       <w:r>
         <w:t xml:space="preserve"> </w:t>
@@ -8140,14 +8716,14 @@
         </w:numPr>
       </w:pPr>
       <w:hyperlink r:id="rId22" w:history="1">
-        <w:bookmarkStart w:id="28" w:name="_Ref140006126"/>
+        <w:bookmarkStart w:id="34" w:name="_Ref140006126"/>
         <w:r>
           <w:rPr>
             <w:rStyle w:val="Hyperlink"/>
           </w:rPr>
           <w:t>https://habr.com/ru/companies/plesk/articles/557830/</w:t>
         </w:r>
-        <w:bookmarkEnd w:id="28"/>
+        <w:bookmarkEnd w:id="34"/>
       </w:hyperlink>
       <w:r>
         <w:t xml:space="preserve"> </w:t>
@@ -8162,14 +8738,14 @@
         </w:numPr>
       </w:pPr>
       <w:hyperlink r:id="rId23" w:history="1">
-        <w:bookmarkStart w:id="29" w:name="_Ref140005979"/>
+        <w:bookmarkStart w:id="35" w:name="_Ref140005979"/>
         <w:r>
           <w:rPr>
             <w:rStyle w:val="Hyperlink"/>
           </w:rPr>
           <w:t>https://en.wikipedia.org/wiki/Cypress_(software)</w:t>
         </w:r>
-        <w:bookmarkEnd w:id="29"/>
+        <w:bookmarkEnd w:id="35"/>
       </w:hyperlink>
       <w:r>
         <w:t xml:space="preserve"> </w:t>
@@ -8187,14 +8763,14 @@
         <w:t xml:space="preserve"> </w:t>
       </w:r>
       <w:hyperlink r:id="rId24" w:history="1">
-        <w:bookmarkStart w:id="30" w:name="_Ref140007513"/>
+        <w:bookmarkStart w:id="36" w:name="_Ref140007513"/>
         <w:r>
           <w:rPr>
             <w:rStyle w:val="Hyperlink"/>
           </w:rPr>
           <w:t>https://www.cypress.io/</w:t>
         </w:r>
-        <w:bookmarkEnd w:id="30"/>
+        <w:bookmarkEnd w:id="36"/>
       </w:hyperlink>
       <w:r>
         <w:t xml:space="preserve"> </w:t>
@@ -8212,14 +8788,14 @@
         <w:t xml:space="preserve"> </w:t>
       </w:r>
       <w:hyperlink r:id="rId25" w:history="1">
-        <w:bookmarkStart w:id="31" w:name="_Ref140006611"/>
+        <w:bookmarkStart w:id="37" w:name="_Ref140006611"/>
         <w:r>
           <w:rPr>
             <w:rStyle w:val="Hyperlink"/>
           </w:rPr>
           <w:t>https://www.tutorialspoint.com/cypress-architecture-test-automation</w:t>
         </w:r>
-        <w:bookmarkEnd w:id="31"/>
+        <w:bookmarkEnd w:id="37"/>
       </w:hyperlink>
       <w:r>
         <w:t xml:space="preserve"> </w:t>
@@ -8237,14 +8813,14 @@
         <w:t xml:space="preserve"> </w:t>
       </w:r>
       <w:hyperlink r:id="rId26" w:history="1">
-        <w:bookmarkStart w:id="32" w:name="_Ref140008920"/>
+        <w:bookmarkStart w:id="38" w:name="_Ref140008920"/>
         <w:r>
           <w:rPr>
             <w:rStyle w:val="Hyperlink"/>
           </w:rPr>
           <w:t>https://playwright.dev/docs/</w:t>
         </w:r>
-        <w:bookmarkEnd w:id="32"/>
+        <w:bookmarkEnd w:id="38"/>
       </w:hyperlink>
       <w:r>
         <w:t xml:space="preserve"> </w:t>
@@ -8262,14 +8838,14 @@
         <w:t xml:space="preserve"> </w:t>
       </w:r>
       <w:hyperlink r:id="rId27" w:history="1">
-        <w:bookmarkStart w:id="33" w:name="_Ref140008929"/>
+        <w:bookmarkStart w:id="39" w:name="_Ref140008929"/>
         <w:r>
           <w:rPr>
             <w:rStyle w:val="Hyperlink"/>
           </w:rPr>
           <w:t>https://habr.com/ru/companies/jugru/articles/652919/</w:t>
         </w:r>
-        <w:bookmarkEnd w:id="33"/>
+        <w:bookmarkEnd w:id="39"/>
       </w:hyperlink>
       <w:r>
         <w:t xml:space="preserve"> </w:t>
@@ -8287,14 +8863,14 @@
         <w:t xml:space="preserve"> </w:t>
       </w:r>
       <w:hyperlink r:id="rId28" w:history="1">
-        <w:bookmarkStart w:id="34" w:name="_Ref140012512"/>
+        <w:bookmarkStart w:id="40" w:name="_Ref140012512"/>
         <w:r>
           <w:rPr>
             <w:rStyle w:val="Hyperlink"/>
           </w:rPr>
           <w:t>https://www.checklyhq.com/blog/cypress-vs-selenium-vs-playwright-vs-puppeteer-speed-comparison/</w:t>
         </w:r>
-        <w:bookmarkEnd w:id="34"/>
+        <w:bookmarkEnd w:id="40"/>
       </w:hyperlink>
       <w:r>
         <w:t xml:space="preserve"> </w:t>
@@ -8314,12 +8890,12 @@
       <w:pPr>
         <w:pStyle w:val="Heading1"/>
       </w:pPr>
-      <w:bookmarkStart w:id="35" w:name="_Toc140010282"/>
+      <w:bookmarkStart w:id="41" w:name="_Toc140888897"/>
       <w:r>
         <w:lastRenderedPageBreak/>
         <w:t>ПРИЛОЖЕНИЯ</w:t>
       </w:r>
-      <w:bookmarkEnd w:id="35"/>
+      <w:bookmarkEnd w:id="41"/>
     </w:p>
     <w:p/>
     <w:sectPr>
@@ -8394,7 +8970,7 @@
           <w:rPr>
             <w:noProof/>
           </w:rPr>
-          <w:t>1</w:t>
+          <w:t>2</w:t>
         </w:r>
         <w:r>
           <w:rPr>
@@ -9884,7 +10460,6 @@
   <w:style w:type="character" w:default="1" w:styleId="DefaultParagraphFont">
     <w:name w:val="Default Paragraph Font"/>
     <w:uiPriority w:val="1"/>
-    <w:semiHidden/>
     <w:unhideWhenUsed/>
   </w:style>
   <w:style w:type="table" w:default="1" w:styleId="TableNormal">
@@ -10506,7 +11081,7 @@
 </file>
 
 <file path=customXml/itemProps1.xml><?xml version="1.0" encoding="utf-8"?>
-<ds:datastoreItem xmlns:ds="http://schemas.openxmlformats.org/officeDocument/2006/customXml" ds:itemID="{A6C5E1D8-D34B-4B28-B70D-5518D301CD33}">
+<ds:datastoreItem xmlns:ds="http://schemas.openxmlformats.org/officeDocument/2006/customXml" ds:itemID="{ADCCC9D7-CC42-41C9-813E-3417C26266A0}">
   <ds:schemaRefs>
     <ds:schemaRef ds:uri="http://schemas.openxmlformats.org/officeDocument/2006/bibliography"/>
   </ds:schemaRefs>

</xml_diff>